<commit_message>
Aprobar o rechazar cambios de status de links
</commit_message>
<xml_diff>
--- a/0-varios/Memoria.docx
+++ b/0-varios/Memoria.docx
@@ -6428,6 +6428,7 @@
           </w:tcPr>
           <w:p>
             <w:pPr>
+              <w:jc w:val="center"/>
               <w:rPr>
                 <w:color w:val="FFFFFF" w:themeColor="background1"/>
               </w:rPr>
@@ -6447,6 +6448,7 @@
           </w:tcPr>
           <w:p>
             <w:pPr>
+              <w:jc w:val="center"/>
               <w:rPr>
                 <w:color w:val="FFFFFF" w:themeColor="background1"/>
               </w:rPr>
@@ -6479,8 +6481,14 @@
             <w:tcW w:w="1722" w:type="dxa"/>
           </w:tcPr>
           <w:p>
-            <w:r>
-              <w:t>altaProd_aprob</w:t>
+            <w:pPr>
+              <w:jc w:val="center"/>
+            </w:pPr>
+            <w:r>
+              <w:t>p</w:t>
+            </w:r>
+            <w:r>
+              <w:t>rod_aprob</w:t>
             </w:r>
           </w:p>
         </w:tc>
@@ -6489,8 +6497,14 @@
             <w:tcW w:w="1722" w:type="dxa"/>
           </w:tcPr>
           <w:p>
-            <w:r>
-              <w:t>altaProd_rech</w:t>
+            <w:pPr>
+              <w:jc w:val="center"/>
+            </w:pPr>
+            <w:r>
+              <w:t>p</w:t>
+            </w:r>
+            <w:r>
+              <w:t>rod_rech</w:t>
             </w:r>
           </w:p>
         </w:tc>
@@ -6514,8 +6528,11 @@
             <w:tcW w:w="1722" w:type="dxa"/>
           </w:tcPr>
           <w:p>
-            <w:r>
-              <w:t>altaRCLV_aprob</w:t>
+            <w:pPr>
+              <w:jc w:val="center"/>
+            </w:pPr>
+            <w:r>
+              <w:t>RCLV_aprob</w:t>
             </w:r>
           </w:p>
         </w:tc>
@@ -6524,8 +6541,11 @@
             <w:tcW w:w="1722" w:type="dxa"/>
           </w:tcPr>
           <w:p>
-            <w:r>
-              <w:t>altaRCLV_rech</w:t>
+            <w:pPr>
+              <w:jc w:val="center"/>
+            </w:pPr>
+            <w:r>
+              <w:t>RCLV_rech</w:t>
             </w:r>
           </w:p>
         </w:tc>
@@ -6540,7 +6560,7 @@
           </w:tcPr>
           <w:p>
             <w:r>
-              <w:t>Ediciones</w:t>
+              <w:t>Links</w:t>
             </w:r>
           </w:p>
         </w:tc>
@@ -6549,8 +6569,11 @@
             <w:tcW w:w="1722" w:type="dxa"/>
           </w:tcPr>
           <w:p>
-            <w:r>
-              <w:t>edic_aprob</w:t>
+            <w:pPr>
+              <w:jc w:val="center"/>
+            </w:pPr>
+            <w:r>
+              <w:t>link_aprob</w:t>
             </w:r>
           </w:p>
         </w:tc>
@@ -6559,6 +6582,50 @@
             <w:tcW w:w="1722" w:type="dxa"/>
           </w:tcPr>
           <w:p>
+            <w:pPr>
+              <w:jc w:val="center"/>
+            </w:pPr>
+            <w:r>
+              <w:t>link_rech</w:t>
+            </w:r>
+          </w:p>
+        </w:tc>
+      </w:tr>
+      <w:tr>
+        <w:trPr>
+          <w:jc w:val="center"/>
+        </w:trPr>
+        <w:tc>
+          <w:tcPr>
+            <w:tcW w:w="1232" w:type="dxa"/>
+          </w:tcPr>
+          <w:p>
+            <w:r>
+              <w:t>Ediciones</w:t>
+            </w:r>
+          </w:p>
+        </w:tc>
+        <w:tc>
+          <w:tcPr>
+            <w:tcW w:w="1722" w:type="dxa"/>
+          </w:tcPr>
+          <w:p>
+            <w:pPr>
+              <w:jc w:val="center"/>
+            </w:pPr>
+            <w:r>
+              <w:t>edic_aprob</w:t>
+            </w:r>
+          </w:p>
+        </w:tc>
+        <w:tc>
+          <w:tcPr>
+            <w:tcW w:w="1722" w:type="dxa"/>
+          </w:tcPr>
+          <w:p>
+            <w:pPr>
+              <w:jc w:val="center"/>
+            </w:pPr>
             <w:r>
               <w:t>edic_rech</w:t>
             </w:r>
@@ -9294,181 +9361,6 @@
           </w:p>
         </w:tc>
       </w:tr>
-      <w:tr>
-        <w:trPr>
-          <w:trHeight w:val="70"/>
-          <w:jc w:val="center"/>
-        </w:trPr>
-        <w:tc>
-          <w:tcPr>
-            <w:tcW w:w="1863" w:type="dxa"/>
-            <w:shd w:val="clear" w:color="auto" w:fill="385623" w:themeFill="accent6" w:themeFillShade="80"/>
-            <w:vAlign w:val="center"/>
-            <w:hideMark/>
-          </w:tcPr>
-          <w:p>
-            <w:pPr>
-              <w:jc w:val="center"/>
-              <w:rPr>
-                <w:rFonts w:ascii="Calibri" w:eastAsia="Times New Roman" w:hAnsi="Calibri" w:cs="Calibri"/>
-                <w:b/>
-                <w:i/>
-                <w:color w:val="FFFFFF" w:themeColor="background1"/>
-                <w:lang w:eastAsia="es-AR"/>
-              </w:rPr>
-            </w:pPr>
-            <w:r>
-              <w:rPr>
-                <w:rFonts w:ascii="Calibri" w:eastAsia="Times New Roman" w:hAnsi="Calibri" w:cs="Calibri"/>
-                <w:b/>
-                <w:i/>
-                <w:color w:val="FFFFFF" w:themeColor="background1"/>
-                <w:lang w:eastAsia="es-AR"/>
-              </w:rPr>
-              <w:t>historial_pasivos</w:t>
-            </w:r>
-          </w:p>
-        </w:tc>
-        <w:tc>
-          <w:tcPr>
-            <w:tcW w:w="2243" w:type="dxa"/>
-            <w:vAlign w:val="center"/>
-          </w:tcPr>
-          <w:p>
-            <w:pPr>
-              <w:jc w:val="center"/>
-              <w:rPr>
-                <w:i/>
-              </w:rPr>
-            </w:pPr>
-            <w:r>
-              <w:rPr>
-                <w:u w:val="single"/>
-              </w:rPr>
-              <w:t>entidad</w:t>
-            </w:r>
-            <w:r>
-              <w:rPr>
-                <w:i/>
-              </w:rPr>
-              <w:t>_id</w:t>
-            </w:r>
-          </w:p>
-          <w:p>
-            <w:pPr>
-              <w:jc w:val="center"/>
-              <w:rPr>
-                <w:i/>
-              </w:rPr>
-            </w:pPr>
-            <w:r>
-              <w:rPr>
-                <w:i/>
-              </w:rPr>
-              <w:t>motivo_id</w:t>
-            </w:r>
-          </w:p>
-          <w:p>
-            <w:pPr>
-              <w:jc w:val="center"/>
-              <w:rPr>
-                <w:i/>
-              </w:rPr>
-            </w:pPr>
-            <w:r>
-              <w:rPr>
-                <w:i/>
-              </w:rPr>
-              <w:t>sugerido_por_id</w:t>
-            </w:r>
-          </w:p>
-          <w:p>
-            <w:pPr>
-              <w:jc w:val="center"/>
-              <w:rPr>
-                <w:i/>
-              </w:rPr>
-            </w:pPr>
-            <w:r>
-              <w:rPr>
-                <w:i/>
-              </w:rPr>
-              <w:t>sugerido_en</w:t>
-            </w:r>
-          </w:p>
-          <w:p>
-            <w:pPr>
-              <w:jc w:val="center"/>
-              <w:rPr>
-                <w:i/>
-                <w:lang w:eastAsia="es-AR"/>
-              </w:rPr>
-            </w:pPr>
-            <w:r>
-              <w:rPr>
-                <w:i/>
-                <w:lang w:eastAsia="es-AR"/>
-              </w:rPr>
-              <w:t>status_original_id</w:t>
-            </w:r>
-          </w:p>
-        </w:tc>
-        <w:tc>
-          <w:tcPr>
-            <w:tcW w:w="5245" w:type="dxa"/>
-            <w:vAlign w:val="center"/>
-          </w:tcPr>
-          <w:p>
-            <w:pPr>
-              <w:pStyle w:val="Dotsentabla"/>
-              <w:rPr>
-                <w:lang w:eastAsia="es-AR"/>
-              </w:rPr>
-            </w:pPr>
-            <w:r>
-              <w:rPr>
-                <w:lang w:eastAsia="es-AR"/>
-              </w:rPr>
-              <w:t>S</w:t>
-            </w:r>
-            <w:r>
-              <w:rPr>
-                <w:lang w:eastAsia="es-AR"/>
-              </w:rPr>
-              <w:t>e crea un registro nuevo.</w:t>
-            </w:r>
-          </w:p>
-          <w:p>
-            <w:pPr>
-              <w:pStyle w:val="Dotsentabla"/>
-              <w:rPr>
-                <w:rFonts w:ascii="Calibri" w:eastAsia="Times New Roman" w:hAnsi="Calibri" w:cs="Calibri"/>
-                <w:color w:val="000000"/>
-                <w:lang w:eastAsia="es-AR"/>
-              </w:rPr>
-            </w:pPr>
-            <w:r>
-              <w:rPr>
-                <w:lang w:eastAsia="es-AR"/>
-              </w:rPr>
-              <w:t>Los demás campos quedan pendientes, a la espera de lo que se decida en la revisión.</w:t>
-            </w:r>
-          </w:p>
-          <w:p>
-            <w:pPr>
-              <w:pStyle w:val="Dotsentabla"/>
-              <w:rPr>
-                <w:rFonts w:ascii="Calibri" w:eastAsia="Times New Roman" w:hAnsi="Calibri" w:cs="Calibri"/>
-                <w:color w:val="000000"/>
-                <w:lang w:eastAsia="es-AR"/>
-              </w:rPr>
-            </w:pPr>
-            <w:r>
-              <w:t>La intención principal es evitar su repetición.</w:t>
-            </w:r>
-          </w:p>
-        </w:tc>
-      </w:tr>
     </w:tbl>
     <w:p>
       <w:pPr>
@@ -10305,8 +10197,16 @@
               <w:rPr>
                 <w:color w:val="FFFFFF" w:themeColor="background1"/>
               </w:rPr>
-              <w:t>Proveedor de la info</w:t>
-            </w:r>
+              <w:t xml:space="preserve">Proveedor de la </w:t>
+            </w:r>
+            <w:proofErr w:type="spellStart"/>
+            <w:r>
+              <w:rPr>
+                <w:color w:val="FFFFFF" w:themeColor="background1"/>
+              </w:rPr>
+              <w:t>info</w:t>
+            </w:r>
+            <w:proofErr w:type="spellEnd"/>
           </w:p>
         </w:tc>
         <w:tc>
@@ -11297,12 +11197,14 @@
       <w:r>
         <w:t xml:space="preserve">ón dada por el usuario, en la tabla </w:t>
       </w:r>
+      <w:proofErr w:type="spellStart"/>
       <w:r>
         <w:rPr>
           <w:i/>
         </w:rPr>
         <w:t>cal_registros</w:t>
       </w:r>
+      <w:proofErr w:type="spellEnd"/>
       <w:r>
         <w:t>.</w:t>
       </w:r>
@@ -11318,7 +11220,15 @@
         <w:t>l registro de</w:t>
       </w:r>
       <w:r>
-        <w:t>l RCLV creado en la tabla RCLV_personaje/hecho/valor.</w:t>
+        <w:t xml:space="preserve">l RCLV creado en la tabla </w:t>
+      </w:r>
+      <w:proofErr w:type="spellStart"/>
+      <w:r>
+        <w:t>RCLV_personaje</w:t>
+      </w:r>
+      <w:proofErr w:type="spellEnd"/>
+      <w:r>
+        <w:t>/hecho/valor.</w:t>
       </w:r>
     </w:p>
     <w:p>
@@ -11879,7 +11789,49 @@
         <w:rPr>
           <w:lang w:eastAsia="es-AR"/>
         </w:rPr>
-        <w:t>e pueden editar los campos automáticos (ej: TMDB_id, IMDB_id)</w:t>
+        <w:t>e pueden editar los campos automáticos (</w:t>
+      </w:r>
+      <w:proofErr w:type="spellStart"/>
+      <w:r>
+        <w:rPr>
+          <w:lang w:eastAsia="es-AR"/>
+        </w:rPr>
+        <w:t>ej</w:t>
+      </w:r>
+      <w:proofErr w:type="spellEnd"/>
+      <w:r>
+        <w:rPr>
+          <w:lang w:eastAsia="es-AR"/>
+        </w:rPr>
+        <w:t xml:space="preserve">: </w:t>
+      </w:r>
+      <w:proofErr w:type="spellStart"/>
+      <w:r>
+        <w:rPr>
+          <w:lang w:eastAsia="es-AR"/>
+        </w:rPr>
+        <w:t>TMDB_id</w:t>
+      </w:r>
+      <w:proofErr w:type="spellEnd"/>
+      <w:r>
+        <w:rPr>
+          <w:lang w:eastAsia="es-AR"/>
+        </w:rPr>
+        <w:t xml:space="preserve">, </w:t>
+      </w:r>
+      <w:proofErr w:type="spellStart"/>
+      <w:r>
+        <w:rPr>
+          <w:lang w:eastAsia="es-AR"/>
+        </w:rPr>
+        <w:t>IMDB_id</w:t>
+      </w:r>
+      <w:proofErr w:type="spellEnd"/>
+      <w:r>
+        <w:rPr>
+          <w:lang w:eastAsia="es-AR"/>
+        </w:rPr>
+        <w:t>)</w:t>
       </w:r>
       <w:r>
         <w:rPr>
@@ -13192,13 +13144,29 @@
         <w:t xml:space="preserve">las suciedad de </w:t>
       </w:r>
       <w:r>
-        <w:t>los links de sitios conocidos (ej: YouTube), quitándoles l</w:t>
+        <w:t>los links de sitios conocidos (</w:t>
+      </w:r>
+      <w:proofErr w:type="spellStart"/>
+      <w:r>
+        <w:t>ej</w:t>
+      </w:r>
+      <w:proofErr w:type="spellEnd"/>
+      <w:r>
+        <w:t>: YouTube), quitándoles l</w:t>
       </w:r>
       <w:r>
         <w:t>a</w:t>
       </w:r>
       <w:r>
-        <w:t xml:space="preserve"> información personalizada (ej: localizadores de avance), para que quede lo más estándar posible.</w:t>
+        <w:t xml:space="preserve"> información personalizada (</w:t>
+      </w:r>
+      <w:proofErr w:type="spellStart"/>
+      <w:r>
+        <w:t>ej</w:t>
+      </w:r>
+      <w:proofErr w:type="spellEnd"/>
+      <w:r>
+        <w:t>: localizadores de avance), para que quede lo más estándar posible.</w:t>
       </w:r>
     </w:p>
     <w:p>
@@ -15149,7 +15117,29 @@
                 <w:color w:val="FFFFFF" w:themeColor="background1"/>
                 <w:lang w:eastAsia="es-AR"/>
               </w:rPr>
-              <w:t>historial_pasivos</w:t>
+              <w:t>historial_</w:t>
+            </w:r>
+          </w:p>
+          <w:p>
+            <w:pPr>
+              <w:jc w:val="center"/>
+              <w:rPr>
+                <w:rFonts w:ascii="Calibri" w:eastAsia="Times New Roman" w:hAnsi="Calibri" w:cs="Calibri"/>
+                <w:b/>
+                <w:i/>
+                <w:color w:val="FFFFFF" w:themeColor="background1"/>
+                <w:lang w:eastAsia="es-AR"/>
+              </w:rPr>
+            </w:pPr>
+            <w:r>
+              <w:rPr>
+                <w:rFonts w:ascii="Calibri" w:eastAsia="Times New Roman" w:hAnsi="Calibri" w:cs="Calibri"/>
+                <w:b/>
+                <w:i/>
+                <w:color w:val="FFFFFF" w:themeColor="background1"/>
+                <w:lang w:eastAsia="es-AR"/>
+              </w:rPr>
+              <w:t>provisorios</w:t>
             </w:r>
           </w:p>
         </w:tc>
@@ -15162,54 +15152,13 @@
             <w:pPr>
               <w:jc w:val="center"/>
               <w:rPr>
-                <w:i/>
-              </w:rPr>
-            </w:pPr>
-            <w:r>
-              <w:rPr>
-                <w:i/>
-              </w:rPr>
-              <w:t>analizado_por_id</w:t>
-            </w:r>
-          </w:p>
-          <w:p>
-            <w:pPr>
-              <w:jc w:val="center"/>
-              <w:rPr>
                 <w:rFonts w:ascii="Calibri" w:eastAsia="Times New Roman" w:hAnsi="Calibri" w:cs="Calibri"/>
-                <w:i/>
                 <w:color w:val="000000"/>
                 <w:lang w:eastAsia="es-AR"/>
               </w:rPr>
             </w:pPr>
             <w:r>
-              <w:rPr>
-                <w:rFonts w:ascii="Calibri" w:eastAsia="Times New Roman" w:hAnsi="Calibri" w:cs="Calibri"/>
-                <w:i/>
-                <w:color w:val="000000"/>
-                <w:lang w:eastAsia="es-AR"/>
-              </w:rPr>
-              <w:t>analizado_en</w:t>
-            </w:r>
-          </w:p>
-          <w:p>
-            <w:pPr>
-              <w:jc w:val="center"/>
-              <w:rPr>
-                <w:rFonts w:ascii="Calibri" w:eastAsia="Times New Roman" w:hAnsi="Calibri" w:cs="Calibri"/>
-                <w:i/>
-                <w:color w:val="000000"/>
-                <w:lang w:eastAsia="es-AR"/>
-              </w:rPr>
-            </w:pPr>
-            <w:r>
-              <w:rPr>
-                <w:rFonts w:ascii="Calibri" w:eastAsia="Times New Roman" w:hAnsi="Calibri" w:cs="Calibri"/>
-                <w:i/>
-                <w:color w:val="000000"/>
-                <w:lang w:eastAsia="es-AR"/>
-              </w:rPr>
-              <w:t>status_final_id</w:t>
+              <w:t>Todos los campos</w:t>
             </w:r>
           </w:p>
         </w:tc>
@@ -15228,19 +15177,16 @@
               </w:rPr>
             </w:pPr>
             <w:r>
-              <w:t xml:space="preserve">Se completa el registro creado al cambiar la entidad </w:t>
-            </w:r>
-            <w:r>
-              <w:t>de</w:t>
-            </w:r>
-            <w:r>
-              <w:t xml:space="preserve"> status </w:t>
-            </w:r>
-            <w:r>
-              <w:t xml:space="preserve">a uno </w:t>
-            </w:r>
-            <w:r>
-              <w:t>provisorio (</w:t>
+              <w:t xml:space="preserve">Se crea un registro por cada </w:t>
+            </w:r>
+            <w:r>
+              <w:t xml:space="preserve">entidad cuyo status </w:t>
+            </w:r>
+            <w:r>
+              <w:t>se</w:t>
+            </w:r>
+            <w:r>
+              <w:t xml:space="preserve"> pasa a o sale de </w:t>
             </w:r>
             <w:r>
               <w:rPr>
@@ -15249,7 +15195,7 @@
               <w:t>inactivar</w:t>
             </w:r>
             <w:r>
-              <w:t xml:space="preserve">, </w:t>
+              <w:t xml:space="preserve"> o </w:t>
             </w:r>
             <w:r>
               <w:rPr>
@@ -15258,19 +15204,10 @@
               <w:t>recuperar</w:t>
             </w:r>
             <w:r>
-              <w:t xml:space="preserve"> o </w:t>
-            </w:r>
-            <w:r>
-              <w:rPr>
-                <w:i/>
-              </w:rPr>
-              <w:t>inactivo</w:t>
-            </w:r>
-            <w:r>
-              <w:t>)</w:t>
-            </w:r>
-            <w:r>
               <w:t>.</w:t>
+            </w:r>
+            <w:r>
+              <w:t xml:space="preserve"> </w:t>
             </w:r>
           </w:p>
           <w:p>
@@ -15283,8 +15220,10 @@
               </w:rPr>
             </w:pPr>
             <w:r>
-              <w:t>No se usa para rechazos de altas</w:t>
-            </w:r>
+              <w:t>Se usa para prevenir que se repita el pase de una entidad por alguno de esos status.</w:t>
+            </w:r>
+            <w:bookmarkStart w:id="45" w:name="_GoBack"/>
+            <w:bookmarkEnd w:id="45"/>
           </w:p>
         </w:tc>
       </w:tr>
@@ -16013,7 +15952,7 @@
       <w:pPr>
         <w:pStyle w:val="Ttulo3"/>
       </w:pPr>
-      <w:bookmarkStart w:id="45" w:name="_Toc105418817"/>
+      <w:bookmarkStart w:id="46" w:name="_Toc105418817"/>
       <w:r>
         <w:t>Comportamiento en las tablas altas_aprob/altas_rech:</w:t>
       </w:r>
@@ -16144,7 +16083,7 @@
       <w:r>
         <w:t xml:space="preserve"> de Control</w:t>
       </w:r>
-      <w:bookmarkEnd w:id="45"/>
+      <w:bookmarkEnd w:id="46"/>
     </w:p>
     <w:p>
       <w:pPr>
@@ -16572,7 +16511,7 @@
       <w:pPr>
         <w:pStyle w:val="Ttulo1"/>
       </w:pPr>
-      <w:bookmarkStart w:id="46" w:name="_Toc105418818"/>
+      <w:bookmarkStart w:id="47" w:name="_Toc105418818"/>
       <w:r>
         <w:lastRenderedPageBreak/>
         <w:t xml:space="preserve">Revisión </w:t>
@@ -16589,17 +16528,17 @@
       <w:r>
         <w:t>roductos</w:t>
       </w:r>
-      <w:bookmarkEnd w:id="46"/>
+      <w:bookmarkEnd w:id="47"/>
     </w:p>
     <w:p>
       <w:pPr>
         <w:pStyle w:val="Ttulo2"/>
       </w:pPr>
-      <w:bookmarkStart w:id="47" w:name="_Toc105418819"/>
+      <w:bookmarkStart w:id="48" w:name="_Toc105418819"/>
       <w:r>
         <w:t>Altas</w:t>
       </w:r>
-      <w:bookmarkEnd w:id="47"/>
+      <w:bookmarkEnd w:id="48"/>
     </w:p>
     <w:p>
       <w:pPr>
@@ -16775,11 +16714,11 @@
       <w:pPr>
         <w:pStyle w:val="Ttulo2"/>
       </w:pPr>
-      <w:bookmarkStart w:id="48" w:name="_Toc105418820"/>
+      <w:bookmarkStart w:id="49" w:name="_Toc105418820"/>
       <w:r>
         <w:t>Edición de Altas</w:t>
       </w:r>
-      <w:bookmarkEnd w:id="48"/>
+      <w:bookmarkEnd w:id="49"/>
     </w:p>
     <w:p>
       <w:pPr>
@@ -16945,11 +16884,11 @@
       <w:pPr>
         <w:pStyle w:val="Ttulo2"/>
       </w:pPr>
-      <w:bookmarkStart w:id="49" w:name="_Toc105418821"/>
+      <w:bookmarkStart w:id="50" w:name="_Toc105418821"/>
       <w:r>
         <w:t>Altas sin Edición</w:t>
       </w:r>
-      <w:bookmarkEnd w:id="49"/>
+      <w:bookmarkEnd w:id="50"/>
     </w:p>
     <w:p>
       <w:pPr>
@@ -16997,11 +16936,11 @@
       <w:pPr>
         <w:pStyle w:val="Ttulo2"/>
       </w:pPr>
-      <w:bookmarkStart w:id="50" w:name="_Toc105418822"/>
+      <w:bookmarkStart w:id="51" w:name="_Toc105418822"/>
       <w:r>
         <w:t>Edición de Productos Aprobados</w:t>
       </w:r>
-      <w:bookmarkEnd w:id="50"/>
+      <w:bookmarkEnd w:id="51"/>
     </w:p>
     <w:p>
       <w:pPr>
@@ -17097,22 +17036,22 @@
       <w:pPr>
         <w:pStyle w:val="Ttulo1"/>
       </w:pPr>
-      <w:bookmarkStart w:id="51" w:name="_Toc105418825"/>
+      <w:bookmarkStart w:id="52" w:name="_Toc105418825"/>
       <w:r>
         <w:lastRenderedPageBreak/>
         <w:t>Revisión de RCLV</w:t>
       </w:r>
-      <w:bookmarkEnd w:id="51"/>
+      <w:bookmarkEnd w:id="52"/>
     </w:p>
     <w:p>
       <w:pPr>
         <w:pStyle w:val="Ttulo2"/>
       </w:pPr>
-      <w:bookmarkStart w:id="52" w:name="_Toc105418826"/>
+      <w:bookmarkStart w:id="53" w:name="_Toc105418826"/>
       <w:r>
         <w:t>Altas</w:t>
       </w:r>
-      <w:bookmarkEnd w:id="52"/>
+      <w:bookmarkEnd w:id="53"/>
     </w:p>
     <w:p>
       <w:pPr>
@@ -17374,22 +17313,22 @@
       <w:pPr>
         <w:pStyle w:val="Ttulo1"/>
       </w:pPr>
-      <w:bookmarkStart w:id="53" w:name="_Toc105418827"/>
+      <w:bookmarkStart w:id="54" w:name="_Toc105418827"/>
       <w:r>
         <w:lastRenderedPageBreak/>
         <w:t>Revisión de Links</w:t>
       </w:r>
-      <w:bookmarkEnd w:id="53"/>
+      <w:bookmarkEnd w:id="54"/>
     </w:p>
     <w:p>
       <w:pPr>
         <w:pStyle w:val="Ttulo2"/>
       </w:pPr>
-      <w:bookmarkStart w:id="54" w:name="_Toc105418828"/>
+      <w:bookmarkStart w:id="55" w:name="_Toc105418828"/>
       <w:r>
         <w:t>Criterios</w:t>
       </w:r>
-      <w:bookmarkEnd w:id="54"/>
+      <w:bookmarkEnd w:id="55"/>
     </w:p>
     <w:p>
       <w:pPr>
@@ -17670,7 +17609,7 @@
       <w:pPr>
         <w:pStyle w:val="Ttulo2"/>
       </w:pPr>
-      <w:bookmarkStart w:id="55" w:name="_Toc105418829"/>
+      <w:bookmarkStart w:id="56" w:name="_Toc105418829"/>
       <w:r>
         <w:t xml:space="preserve">Criterios para la </w:t>
       </w:r>
@@ -17683,7 +17622,7 @@
       <w:r>
         <w:t>Analizar</w:t>
       </w:r>
-      <w:bookmarkEnd w:id="55"/>
+      <w:bookmarkEnd w:id="56"/>
     </w:p>
     <w:p>
       <w:pPr>
@@ -17698,12 +17637,27 @@
         <w:pStyle w:val="Nmeros"/>
       </w:pPr>
       <w:r>
-        <w:t xml:space="preserve">Links con status </w:t>
+        <w:t>Links con status</w:t>
+      </w:r>
+      <w:r>
+        <w:t xml:space="preserve"> </w:t>
       </w:r>
       <w:r>
         <w:rPr>
           <w:u w:val="single"/>
         </w:rPr>
+        <w:t>creado</w:t>
+      </w:r>
+      <w:r>
+        <w:t xml:space="preserve"> o</w:t>
+      </w:r>
+      <w:r>
+        <w:t xml:space="preserve"> </w:t>
+      </w:r>
+      <w:r>
+        <w:rPr>
+          <w:u w:val="single"/>
+        </w:rPr>
         <w:t>provisorios</w:t>
       </w:r>
       <w:r>
@@ -17785,31 +17739,43 @@
         <w:pStyle w:val="Dots"/>
       </w:pPr>
       <w:r>
-        <w:rPr>
-          <w:u w:val="single"/>
-        </w:rPr>
-        <w:t>Cada campo editado</w:t>
-      </w:r>
-      <w:r>
-        <w:t xml:space="preserve"> se debe </w:t>
-      </w:r>
-      <w:r>
-        <w:rPr>
-          <w:i/>
-        </w:rPr>
-        <w:t>aprobar</w:t>
-      </w:r>
-      <w:r>
-        <w:t xml:space="preserve"> o </w:t>
-      </w:r>
-      <w:r>
-        <w:rPr>
-          <w:i/>
-        </w:rPr>
-        <w:t>rechazar</w:t>
-      </w:r>
-      <w:r>
-        <w:t>.</w:t>
+        <w:t>Acciones visuales cuando se toma una decisión sobre un cambio de status</w:t>
+      </w:r>
+      <w:r>
+        <w:t>:</w:t>
+      </w:r>
+    </w:p>
+    <w:p>
+      <w:pPr>
+        <w:pStyle w:val="Nmeros"/>
+      </w:pPr>
+      <w:r>
+        <w:t>Cuando un link para al status inactivo, simplemente se oculta la fila.</w:t>
+      </w:r>
+    </w:p>
+    <w:p>
+      <w:pPr>
+        <w:pStyle w:val="Nmeros"/>
+      </w:pPr>
+      <w:r>
+        <w:t>Para todos los demás, se debe recargar la vist</w:t>
+      </w:r>
+      <w:r>
+        <w:t>a porque hay mucha información para actualizar.</w:t>
+      </w:r>
+    </w:p>
+    <w:p>
+      <w:pPr>
+        <w:pStyle w:val="Ttulo2"/>
+      </w:pPr>
+      <w:r>
+        <w:t xml:space="preserve">Criterios para la </w:t>
+      </w:r>
+      <w:r>
+        <w:t>Pestaña I</w:t>
+      </w:r>
+      <w:r>
+        <w:t>nactivos</w:t>
       </w:r>
     </w:p>
     <w:p>
@@ -17817,50 +17783,6 @@
         <w:pStyle w:val="Dots"/>
       </w:pPr>
       <w:r>
-        <w:t>Acciones visuales cuando se toma una decisión sobre un cambio de status</w:t>
-      </w:r>
-      <w:r>
-        <w:t>:</w:t>
-      </w:r>
-    </w:p>
-    <w:p>
-      <w:pPr>
-        <w:pStyle w:val="Nmeros"/>
-      </w:pPr>
-      <w:r>
-        <w:t>Cuando un link para al status inactivo, simplemente se oculta la fila.</w:t>
-      </w:r>
-    </w:p>
-    <w:p>
-      <w:pPr>
-        <w:pStyle w:val="Nmeros"/>
-      </w:pPr>
-      <w:r>
-        <w:t>Para todos los demás, se debe recargar la vist</w:t>
-      </w:r>
-      <w:r>
-        <w:t>a porque hay mucha información para actualizar.</w:t>
-      </w:r>
-    </w:p>
-    <w:p>
-      <w:pPr>
-        <w:pStyle w:val="Ttulo2"/>
-      </w:pPr>
-      <w:r>
-        <w:t xml:space="preserve">Criterios para la </w:t>
-      </w:r>
-      <w:r>
-        <w:t>Pestaña I</w:t>
-      </w:r>
-      <w:r>
-        <w:t>nactivos</w:t>
-      </w:r>
-    </w:p>
-    <w:p>
-      <w:pPr>
-        <w:pStyle w:val="Dots"/>
-      </w:pPr>
-      <w:r>
         <w:t>L</w:t>
       </w:r>
       <w:r>
@@ -17876,12 +17798,7 @@
         <w:t>sta acción es irreversible.</w:t>
       </w:r>
       <w:r>
-        <w:t xml:space="preserve"> </w:t>
-      </w:r>
-      <w:bookmarkStart w:id="56" w:name="_GoBack"/>
-      <w:bookmarkEnd w:id="56"/>
-      <w:r>
-        <w:t>Cuando se realiza, se oculta la fila en la vista.</w:t>
+        <w:t xml:space="preserve"> Cuando se realiza, se oculta la fila en la vista.</w:t>
       </w:r>
     </w:p>
     <w:p>
@@ -17903,6 +17820,277 @@
       <w:bookmarkStart w:id="57" w:name="_Toc105418830"/>
       <w:r>
         <w:lastRenderedPageBreak/>
+        <w:t>Penalizaciones</w:t>
+      </w:r>
+    </w:p>
+    <w:p>
+      <w:pPr>
+        <w:pStyle w:val="Ttulo2"/>
+      </w:pPr>
+      <w:r>
+        <w:t>Criterios</w:t>
+      </w:r>
+    </w:p>
+    <w:p>
+      <w:pPr>
+        <w:pStyle w:val="Ttulo3"/>
+      </w:pPr>
+      <w:r>
+        <w:t>Aspectos generales</w:t>
+      </w:r>
+    </w:p>
+    <w:p>
+      <w:pPr>
+        <w:pStyle w:val="Dots"/>
+      </w:pPr>
+      <w:r>
+        <w:t>Las penalizaciones surgen de las decisiones que toman los revisores.</w:t>
+      </w:r>
+    </w:p>
+    <w:p>
+      <w:pPr>
+        <w:pStyle w:val="Dots"/>
+      </w:pPr>
+      <w:r>
+        <w:t>Existen dos tablas con los motivos de rechazos:</w:t>
+      </w:r>
+    </w:p>
+    <w:p>
+      <w:pPr>
+        <w:pStyle w:val="Nmeros"/>
+      </w:pPr>
+      <w:r>
+        <w:t>Una para las altas</w:t>
+      </w:r>
+    </w:p>
+    <w:p>
+      <w:pPr>
+        <w:pStyle w:val="Nmeros"/>
+      </w:pPr>
+      <w:r>
+        <w:t>Otra para las ediciones</w:t>
+      </w:r>
+    </w:p>
+    <w:p>
+      <w:pPr>
+        <w:pStyle w:val="Dots"/>
+      </w:pPr>
+      <w:r>
+        <w:t>Ambas sirven para las 3 familias de entidades:</w:t>
+      </w:r>
+    </w:p>
+    <w:p>
+      <w:pPr>
+        <w:pStyle w:val="Nmeros"/>
+      </w:pPr>
+      <w:r>
+        <w:t>Productos</w:t>
+      </w:r>
+    </w:p>
+    <w:p>
+      <w:pPr>
+        <w:pStyle w:val="Nmeros"/>
+      </w:pPr>
+      <w:r>
+        <w:t>RCLV</w:t>
+      </w:r>
+    </w:p>
+    <w:p>
+      <w:pPr>
+        <w:pStyle w:val="Nmeros"/>
+      </w:pPr>
+      <w:r>
+        <w:t>Links</w:t>
+      </w:r>
+    </w:p>
+    <w:p>
+      <w:pPr>
+        <w:pStyle w:val="Ttulo3"/>
+      </w:pPr>
+      <w:r>
+        <w:t>Bloqueo del usuario</w:t>
+      </w:r>
+    </w:p>
+    <w:p>
+      <w:pPr>
+        <w:pStyle w:val="Dots"/>
+      </w:pPr>
+      <w:r>
+        <w:t>Algunos motivos se consideran de importancia mayor, y tienen asociada la cláusula de bloquear al usuario para nuevos ingresos de información.</w:t>
+      </w:r>
+    </w:p>
+    <w:p>
+      <w:pPr>
+        <w:pStyle w:val="Dots"/>
+      </w:pPr>
+      <w:r>
+        <w:t>Cuando el motivo de un rechazo es alguno con esa importancia, se aplican las siguientes sanciones:</w:t>
+      </w:r>
+    </w:p>
+    <w:p>
+      <w:pPr>
+        <w:pStyle w:val="Nmeros"/>
+      </w:pPr>
+      <w:r>
+        <w:t>Se bloquea al usuario</w:t>
+      </w:r>
+      <w:r>
+        <w:t xml:space="preserve"> bajándole su rol al de consultas nada más, para que no siga ingresando información.</w:t>
+      </w:r>
+    </w:p>
+    <w:p>
+      <w:pPr>
+        <w:pStyle w:val="Nmeros"/>
+      </w:pPr>
+      <w:r>
+        <w:t>Se le asigna una penalización en días, durante los cuales ni siquiera podrá pedir que se revea su situación.</w:t>
+      </w:r>
+    </w:p>
+    <w:p>
+      <w:pPr>
+        <w:pStyle w:val="Nmeros"/>
+      </w:pPr>
+      <w:r>
+        <w:t xml:space="preserve">Se borra el historial </w:t>
+      </w:r>
+      <w:r>
+        <w:t xml:space="preserve">en los campos </w:t>
+      </w:r>
+      <w:r>
+        <w:t>de aprobaciones y rechazos</w:t>
+      </w:r>
+      <w:r>
+        <w:t xml:space="preserve"> del registro del usuario</w:t>
+      </w:r>
+      <w:r>
+        <w:t>.</w:t>
+      </w:r>
+    </w:p>
+    <w:p>
+      <w:pPr>
+        <w:pStyle w:val="Ttulo3"/>
+      </w:pPr>
+      <w:r>
+        <w:t>Implementación de una penalización</w:t>
+      </w:r>
+      <w:r>
+        <w:t>.</w:t>
+      </w:r>
+    </w:p>
+    <w:p>
+      <w:pPr>
+        <w:pStyle w:val="Dots"/>
+      </w:pPr>
+      <w:r>
+        <w:t xml:space="preserve">Algunos motivos son de menor importancia, y les corresponde una penalización de menos de un día. Estas se acumulan en el campo </w:t>
+      </w:r>
+      <w:r>
+        <w:rPr>
+          <w:i/>
+        </w:rPr>
+        <w:t>penalizac_acum</w:t>
+      </w:r>
+      <w:r>
+        <w:t xml:space="preserve"> del usuario, hasta que la suma se convierte en un número entero (con o sin decimales).</w:t>
+      </w:r>
+    </w:p>
+    <w:p>
+      <w:pPr>
+        <w:pStyle w:val="Dots"/>
+      </w:pPr>
+      <w:r>
+        <w:t>La penalización se aplica en el acto si el usuario está logueado, y si no cuando el usuario se vuelve a loguear.</w:t>
+      </w:r>
+    </w:p>
+    <w:p>
+      <w:pPr>
+        <w:pStyle w:val="Dots"/>
+      </w:pPr>
+      <w:r>
+        <w:t xml:space="preserve">Cuando el campo </w:t>
+      </w:r>
+      <w:r>
+        <w:rPr>
+          <w:i/>
+        </w:rPr>
+        <w:t>penalizac_acum</w:t>
+      </w:r>
+      <w:r>
+        <w:t xml:space="preserve"> </w:t>
+      </w:r>
+      <w:r>
+        <w:t>iguala o supera un número entero,</w:t>
+      </w:r>
+    </w:p>
+    <w:p>
+      <w:pPr>
+        <w:pStyle w:val="Nmeros"/>
+      </w:pPr>
+      <w:r>
+        <w:t>Se resta el entero.</w:t>
+      </w:r>
+    </w:p>
+    <w:p>
+      <w:pPr>
+        <w:pStyle w:val="Nmeros"/>
+      </w:pPr>
+      <w:r>
+        <w:t xml:space="preserve">Ese entero se usa para determinar el valor para el campo </w:t>
+      </w:r>
+      <w:r>
+        <w:rPr>
+          <w:i/>
+        </w:rPr>
+        <w:t>penalizado_hasta</w:t>
+      </w:r>
+      <w:r>
+        <w:t>.</w:t>
+      </w:r>
+    </w:p>
+    <w:p>
+      <w:pPr>
+        <w:pStyle w:val="Nmeros"/>
+      </w:pPr>
+      <w:r>
+        <w:t xml:space="preserve">La fecha inicial es la del login del usuario, que también se guarda en el campo </w:t>
+      </w:r>
+      <w:r>
+        <w:rPr>
+          <w:i/>
+        </w:rPr>
+        <w:t>penalizado_en</w:t>
+      </w:r>
+      <w:r>
+        <w:t>.</w:t>
+      </w:r>
+    </w:p>
+    <w:p>
+      <w:pPr>
+        <w:pStyle w:val="Nmeros"/>
+      </w:pPr>
+      <w:r>
+        <w:t>Al usuario le aparece un cartel con el aviso de que se le pide más afinidad con el perfil de nuestro sitio, y mayor precisión en la información brindada.</w:t>
+      </w:r>
+    </w:p>
+    <w:p/>
+    <w:p>
+      <w:pPr>
+        <w:sectPr>
+          <w:headerReference w:type="default" r:id="rId26"/>
+          <w:pgSz w:w="11906" w:h="16838"/>
+          <w:pgMar w:top="1134" w:right="1134" w:bottom="1134" w:left="1134" w:header="709" w:footer="709" w:gutter="0"/>
+          <w:pgNumType w:start="1" w:chapStyle="1"/>
+          <w:cols w:space="708"/>
+          <w:docGrid w:linePitch="360"/>
+        </w:sectPr>
+      </w:pPr>
+    </w:p>
+    <w:p>
+      <w:pPr>
+        <w:pStyle w:val="Ttulo1"/>
+      </w:pPr>
+      <w:r>
+        <w:lastRenderedPageBreak/>
         <w:t>Consultas de Productos</w:t>
       </w:r>
       <w:bookmarkEnd w:id="57"/>
@@ -18192,7 +18380,8 @@
       </w:pPr>
     </w:p>
     <w:sectPr>
-      <w:headerReference w:type="default" r:id="rId26"/>
+      <w:headerReference w:type="default" r:id="rId27"/>
+      <w:footerReference w:type="default" r:id="rId28"/>
       <w:pgSz w:w="11906" w:h="16838"/>
       <w:pgMar w:top="1134" w:right="1134" w:bottom="1134" w:left="1134" w:header="709" w:footer="709" w:gutter="0"/>
       <w:pgNumType w:start="1" w:chapStyle="1"/>
@@ -18274,7 +18463,7 @@
             <w:rPr>
               <w:noProof/>
             </w:rPr>
-            <w:t>15/jun.22</w:t>
+            <w:t>21/jun.22</w:t>
           </w:r>
           <w:r>
             <w:fldChar w:fldCharType="end"/>
@@ -18295,7 +18484,7 @@
             <w:rPr>
               <w:noProof/>
             </w:rPr>
-            <w:t>15:04</w:t>
+            <w:t>15:36</w:t>
           </w:r>
           <w:r>
             <w:fldChar w:fldCharType="end"/>
@@ -18410,7 +18599,7 @@
             <w:rPr>
               <w:noProof/>
             </w:rPr>
-            <w:t>15/jun.22</w:t>
+            <w:t>21/jun.22</w:t>
           </w:r>
           <w:r>
             <w:fldChar w:fldCharType="end"/>
@@ -18431,7 +18620,7 @@
             <w:rPr>
               <w:noProof/>
             </w:rPr>
-            <w:t>15:04</w:t>
+            <w:t>15:36</w:t>
           </w:r>
           <w:r>
             <w:fldChar w:fldCharType="end"/>
@@ -18468,7 +18657,143 @@
             <w:rPr>
               <w:noProof/>
             </w:rPr>
-            <w:t>XVII-1</w:t>
+            <w:t>XVI-1</w:t>
+          </w:r>
+          <w:r>
+            <w:fldChar w:fldCharType="end"/>
+          </w:r>
+          <w:r>
+            <w:t>/</w:t>
+          </w:r>
+          <w:fldSimple w:instr=" SECTIONPAGES   \* MERGEFORMAT ">
+            <w:r>
+              <w:rPr>
+                <w:noProof/>
+              </w:rPr>
+              <w:t>1</w:t>
+            </w:r>
+          </w:fldSimple>
+        </w:p>
+      </w:tc>
+    </w:tr>
+  </w:tbl>
+  <w:p>
+    <w:pPr>
+      <w:pStyle w:val="Piedepgina"/>
+      <w:rPr>
+        <w:sz w:val="2"/>
+        <w:szCs w:val="2"/>
+      </w:rPr>
+    </w:pPr>
+  </w:p>
+</w:ftr>
+</file>
+
+<file path=word/footer3.xml><?xml version="1.0" encoding="utf-8"?>
+<w:ftr xmlns:wpc="http://schemas.microsoft.com/office/word/2010/wordprocessingCanvas" xmlns:cx="http://schemas.microsoft.com/office/drawing/2014/chartex" xmlns:mc="http://schemas.openxmlformats.org/markup-compatibility/2006" xmlns:o="urn:schemas-microsoft-com:office:office" xmlns:r="http://schemas.openxmlformats.org/officeDocument/2006/relationships" xmlns:m="http://schemas.openxmlformats.org/officeDocument/2006/math" xmlns:v="urn:schemas-microsoft-com:vml" xmlns:wp14="http://schemas.microsoft.com/office/word/2010/wordprocessingDrawing" xmlns:wp="http://schemas.openxmlformats.org/drawingml/2006/wordprocessingDrawing" xmlns:w10="urn:schemas-microsoft-com:office:word" xmlns:w="http://schemas.openxmlformats.org/wordprocessingml/2006/main" xmlns:w14="http://schemas.microsoft.com/office/word/2010/wordml" xmlns:w15="http://schemas.microsoft.com/office/word/2012/wordml" xmlns:w16se="http://schemas.microsoft.com/office/word/2015/wordml/symex" xmlns:wpg="http://schemas.microsoft.com/office/word/2010/wordprocessingGroup" xmlns:wpi="http://schemas.microsoft.com/office/word/2010/wordprocessingInk" xmlns:wne="http://schemas.microsoft.com/office/word/2006/wordml" xmlns:wps="http://schemas.microsoft.com/office/word/2010/wordprocessingShape" mc:Ignorable="w14 w15 w16se wp14">
+  <w:tbl>
+    <w:tblPr>
+      <w:tblStyle w:val="Tablaconcuadrcula"/>
+      <w:tblW w:w="0" w:type="auto"/>
+      <w:tblBorders>
+        <w:top w:val="none" w:sz="0" w:space="0" w:color="auto"/>
+        <w:left w:val="none" w:sz="0" w:space="0" w:color="auto"/>
+        <w:bottom w:val="none" w:sz="0" w:space="0" w:color="auto"/>
+        <w:right w:val="none" w:sz="0" w:space="0" w:color="auto"/>
+        <w:insideH w:val="none" w:sz="0" w:space="0" w:color="auto"/>
+        <w:insideV w:val="none" w:sz="0" w:space="0" w:color="auto"/>
+      </w:tblBorders>
+      <w:tblLook w:val="04A0" w:firstRow="1" w:lastRow="0" w:firstColumn="1" w:lastColumn="0" w:noHBand="0" w:noVBand="1"/>
+    </w:tblPr>
+    <w:tblGrid>
+      <w:gridCol w:w="4814"/>
+      <w:gridCol w:w="4814"/>
+    </w:tblGrid>
+    <w:tr>
+      <w:tc>
+        <w:tcPr>
+          <w:tcW w:w="4814" w:type="dxa"/>
+        </w:tcPr>
+        <w:p>
+          <w:pPr>
+            <w:pStyle w:val="Piedepgina"/>
+            <w:tabs>
+              <w:tab w:val="clear" w:pos="4252"/>
+              <w:tab w:val="clear" w:pos="8504"/>
+            </w:tabs>
+          </w:pPr>
+          <w:r>
+            <w:fldChar w:fldCharType="begin"/>
+          </w:r>
+          <w:r>
+            <w:instrText xml:space="preserve"> DATE  \@ "d/MMM/yy"  \* MERGEFORMAT </w:instrText>
+          </w:r>
+          <w:r>
+            <w:fldChar w:fldCharType="separate"/>
+          </w:r>
+          <w:r>
+            <w:rPr>
+              <w:noProof/>
+            </w:rPr>
+            <w:t>21/jun.22</w:t>
+          </w:r>
+          <w:r>
+            <w:fldChar w:fldCharType="end"/>
+          </w:r>
+          <w:r>
+            <w:t xml:space="preserve"> - </w:t>
+          </w:r>
+          <w:r>
+            <w:fldChar w:fldCharType="begin"/>
+          </w:r>
+          <w:r>
+            <w:instrText xml:space="preserve"> TIME  \@ "HH:mm"  \* MERGEFORMAT </w:instrText>
+          </w:r>
+          <w:r>
+            <w:fldChar w:fldCharType="separate"/>
+          </w:r>
+          <w:r>
+            <w:rPr>
+              <w:noProof/>
+            </w:rPr>
+            <w:t>15:36</w:t>
+          </w:r>
+          <w:r>
+            <w:fldChar w:fldCharType="end"/>
+          </w:r>
+        </w:p>
+      </w:tc>
+      <w:tc>
+        <w:tcPr>
+          <w:tcW w:w="4814" w:type="dxa"/>
+        </w:tcPr>
+        <w:p>
+          <w:pPr>
+            <w:pStyle w:val="Piedepgina"/>
+            <w:tabs>
+              <w:tab w:val="clear" w:pos="4252"/>
+              <w:tab w:val="clear" w:pos="8504"/>
+            </w:tabs>
+            <w:jc w:val="right"/>
+            <w:rPr>
+              <w:sz w:val="2"/>
+              <w:szCs w:val="2"/>
+            </w:rPr>
+          </w:pPr>
+          <w:r>
+            <w:fldChar w:fldCharType="begin"/>
+          </w:r>
+          <w:r>
+            <w:instrText xml:space="preserve"> PAGE   \* MERGEFORMAT </w:instrText>
+          </w:r>
+          <w:r>
+            <w:fldChar w:fldCharType="separate"/>
+          </w:r>
+          <w:r>
+            <w:rPr>
+              <w:noProof/>
+            </w:rPr>
+            <w:t>XVIII-1</w:t>
           </w:r>
           <w:r>
             <w:fldChar w:fldCharType="end"/>
@@ -19194,6 +19519,80 @@
         <w:p>
           <w:pPr>
             <w:pStyle w:val="Encabezado"/>
+            <w:spacing w:after="120"/>
+            <w:rPr>
+              <w:b/>
+            </w:rPr>
+          </w:pPr>
+          <w:r>
+            <w:rPr>
+              <w:b/>
+            </w:rPr>
+            <w:t>Proyecto ELC Películas</w:t>
+          </w:r>
+        </w:p>
+      </w:tc>
+      <w:tc>
+        <w:tcPr>
+          <w:tcW w:w="5800" w:type="dxa"/>
+        </w:tcPr>
+        <w:p>
+          <w:pPr>
+            <w:pStyle w:val="Encabezado"/>
+            <w:spacing w:after="120"/>
+            <w:jc w:val="right"/>
+          </w:pPr>
+          <w:r>
+            <w:t>Consultas de Productos</w:t>
+          </w:r>
+        </w:p>
+      </w:tc>
+    </w:tr>
+  </w:tbl>
+  <w:p>
+    <w:pPr>
+      <w:pStyle w:val="Encabezado"/>
+      <w:spacing w:after="240" w:line="360" w:lineRule="auto"/>
+      <w:rPr>
+        <w:b/>
+        <w:sz w:val="2"/>
+        <w:szCs w:val="2"/>
+      </w:rPr>
+    </w:pPr>
+  </w:p>
+</w:hdr>
+</file>
+
+<file path=word/header18.xml><?xml version="1.0" encoding="utf-8"?>
+<w:hdr xmlns:wpc="http://schemas.microsoft.com/office/word/2010/wordprocessingCanvas" xmlns:cx="http://schemas.microsoft.com/office/drawing/2014/chartex" xmlns:mc="http://schemas.openxmlformats.org/markup-compatibility/2006" xmlns:o="urn:schemas-microsoft-com:office:office" xmlns:r="http://schemas.openxmlformats.org/officeDocument/2006/relationships" xmlns:m="http://schemas.openxmlformats.org/officeDocument/2006/math" xmlns:v="urn:schemas-microsoft-com:vml" xmlns:wp14="http://schemas.microsoft.com/office/word/2010/wordprocessingDrawing" xmlns:wp="http://schemas.openxmlformats.org/drawingml/2006/wordprocessingDrawing" xmlns:w10="urn:schemas-microsoft-com:office:word" xmlns:w="http://schemas.openxmlformats.org/wordprocessingml/2006/main" xmlns:w14="http://schemas.microsoft.com/office/word/2010/wordml" xmlns:w15="http://schemas.microsoft.com/office/word/2012/wordml" xmlns:w16se="http://schemas.microsoft.com/office/word/2015/wordml/symex" xmlns:wpg="http://schemas.microsoft.com/office/word/2010/wordprocessingGroup" xmlns:wpi="http://schemas.microsoft.com/office/word/2010/wordprocessingInk" xmlns:wne="http://schemas.microsoft.com/office/word/2006/wordml" xmlns:wps="http://schemas.microsoft.com/office/word/2010/wordprocessingShape" mc:Ignorable="w14 w15 w16se wp14">
+  <w:tbl>
+    <w:tblPr>
+      <w:tblStyle w:val="Tablaconcuadrcula"/>
+      <w:tblW w:w="0" w:type="auto"/>
+      <w:tblBorders>
+        <w:top w:val="none" w:sz="0" w:space="0" w:color="auto"/>
+        <w:left w:val="none" w:sz="0" w:space="0" w:color="auto"/>
+        <w:right w:val="none" w:sz="0" w:space="0" w:color="auto"/>
+        <w:insideH w:val="none" w:sz="0" w:space="0" w:color="auto"/>
+        <w:insideV w:val="none" w:sz="0" w:space="0" w:color="auto"/>
+      </w:tblBorders>
+      <w:tblLook w:val="04A0" w:firstRow="1" w:lastRow="0" w:firstColumn="1" w:lastColumn="0" w:noHBand="0" w:noVBand="1"/>
+    </w:tblPr>
+    <w:tblGrid>
+      <w:gridCol w:w="3828"/>
+      <w:gridCol w:w="5800"/>
+    </w:tblGrid>
+    <w:tr>
+      <w:tc>
+        <w:tcPr>
+          <w:tcW w:w="3828" w:type="dxa"/>
+        </w:tcPr>
+        <w:p>
+          <w:pPr>
+            <w:pStyle w:val="Encabezado"/>
+            <w:tabs>
+              <w:tab w:val="clear" w:pos="4252"/>
+            </w:tabs>
             <w:spacing w:after="120"/>
             <w:rPr>
               <w:b/>
@@ -24040,7 +24439,7 @@
 </file>
 
 <file path=customXml/itemProps1.xml><?xml version="1.0" encoding="utf-8"?>
-<ds:datastoreItem xmlns:ds="http://schemas.openxmlformats.org/officeDocument/2006/customXml" ds:itemID="{802D3097-7A91-46CF-B81B-25ED7AD3E025}">
+<ds:datastoreItem xmlns:ds="http://schemas.openxmlformats.org/officeDocument/2006/customXml" ds:itemID="{6B966BD5-1880-4C39-9FB0-E1FEA53ABA2A}">
   <ds:schemaRefs>
     <ds:schemaRef ds:uri="http://schemas.openxmlformats.org/officeDocument/2006/bibliography"/>
   </ds:schemaRefs>

</xml_diff>

<commit_message>
Aprobar cambios de status de links
</commit_message>
<xml_diff>
--- a/0-varios/Memoria.docx
+++ b/0-varios/Memoria.docx
@@ -14952,143 +14952,6 @@
       <w:tr>
         <w:trPr>
           <w:cantSplit/>
-          <w:trHeight w:val="544"/>
-        </w:trPr>
-        <w:tc>
-          <w:tcPr>
-            <w:tcW w:w="1863" w:type="dxa"/>
-            <w:shd w:val="clear" w:color="auto" w:fill="385623" w:themeFill="accent6" w:themeFillShade="80"/>
-            <w:vAlign w:val="center"/>
-            <w:hideMark/>
-          </w:tcPr>
-          <w:p>
-            <w:pPr>
-              <w:jc w:val="center"/>
-              <w:rPr>
-                <w:rFonts w:ascii="Calibri" w:eastAsia="Times New Roman" w:hAnsi="Calibri" w:cs="Calibri"/>
-                <w:b/>
-                <w:bCs/>
-                <w:i/>
-                <w:color w:val="FFFFFF" w:themeColor="background1"/>
-                <w:lang w:eastAsia="es-AR"/>
-              </w:rPr>
-            </w:pPr>
-            <w:r>
-              <w:rPr>
-                <w:rFonts w:ascii="Calibri" w:eastAsia="Times New Roman" w:hAnsi="Calibri" w:cs="Calibri"/>
-                <w:b/>
-                <w:bCs/>
-                <w:i/>
-                <w:color w:val="FFFFFF" w:themeColor="background1"/>
-                <w:lang w:eastAsia="es-AR"/>
-              </w:rPr>
-              <w:t>altas_aprob/</w:t>
-            </w:r>
-          </w:p>
-          <w:p>
-            <w:pPr>
-              <w:jc w:val="center"/>
-              <w:rPr>
-                <w:rFonts w:ascii="Calibri" w:eastAsia="Times New Roman" w:hAnsi="Calibri" w:cs="Calibri"/>
-                <w:b/>
-                <w:bCs/>
-                <w:i/>
-                <w:color w:val="FFFFFF" w:themeColor="background1"/>
-                <w:lang w:eastAsia="es-AR"/>
-              </w:rPr>
-            </w:pPr>
-            <w:r>
-              <w:rPr>
-                <w:rFonts w:ascii="Calibri" w:eastAsia="Times New Roman" w:hAnsi="Calibri" w:cs="Calibri"/>
-                <w:b/>
-                <w:bCs/>
-                <w:i/>
-                <w:color w:val="FFFFFF" w:themeColor="background1"/>
-                <w:lang w:eastAsia="es-AR"/>
-              </w:rPr>
-              <w:t>altas_</w:t>
-            </w:r>
-            <w:r>
-              <w:rPr>
-                <w:rFonts w:ascii="Calibri" w:eastAsia="Times New Roman" w:hAnsi="Calibri" w:cs="Calibri"/>
-                <w:b/>
-                <w:bCs/>
-                <w:i/>
-                <w:color w:val="FFFFFF" w:themeColor="background1"/>
-                <w:lang w:eastAsia="es-AR"/>
-              </w:rPr>
-              <w:t>rech</w:t>
-            </w:r>
-          </w:p>
-        </w:tc>
-        <w:tc>
-          <w:tcPr>
-            <w:tcW w:w="2243" w:type="dxa"/>
-            <w:shd w:val="clear" w:color="auto" w:fill="auto"/>
-            <w:vAlign w:val="center"/>
-          </w:tcPr>
-          <w:p>
-            <w:pPr>
-              <w:jc w:val="center"/>
-              <w:rPr>
-                <w:rFonts w:ascii="Calibri" w:eastAsia="Times New Roman" w:hAnsi="Calibri" w:cs="Calibri"/>
-                <w:color w:val="000000"/>
-                <w:lang w:eastAsia="es-AR"/>
-              </w:rPr>
-            </w:pPr>
-            <w:r>
-              <w:t>Todos los campos</w:t>
-            </w:r>
-          </w:p>
-        </w:tc>
-        <w:tc>
-          <w:tcPr>
-            <w:tcW w:w="5635" w:type="dxa"/>
-            <w:vAlign w:val="center"/>
-          </w:tcPr>
-          <w:p>
-            <w:pPr>
-              <w:pStyle w:val="Dotsentabla"/>
-              <w:rPr>
-                <w:rFonts w:ascii="Calibri" w:eastAsia="Times New Roman" w:hAnsi="Calibri" w:cs="Calibri"/>
-                <w:color w:val="000000"/>
-                <w:lang w:eastAsia="es-AR"/>
-              </w:rPr>
-            </w:pPr>
-            <w:r>
-              <w:t>Se</w:t>
-            </w:r>
-            <w:r>
-              <w:t xml:space="preserve"> crea un registro por cada alta</w:t>
-            </w:r>
-            <w:r>
-              <w:t xml:space="preserve"> que se evalúa.</w:t>
-            </w:r>
-          </w:p>
-          <w:p>
-            <w:pPr>
-              <w:pStyle w:val="Dotsentabla"/>
-              <w:rPr>
-                <w:rFonts w:ascii="Calibri" w:eastAsia="Times New Roman" w:hAnsi="Calibri" w:cs="Calibri"/>
-                <w:color w:val="000000"/>
-                <w:lang w:eastAsia="es-AR"/>
-              </w:rPr>
-            </w:pPr>
-            <w:r>
-              <w:t>Allí</w:t>
-            </w:r>
-            <w:r>
-              <w:t xml:space="preserve"> se almacena la información a darle al usuario que </w:t>
-            </w:r>
-            <w:r>
-              <w:t>propuso la novedad, cuando un revisor toma una decisión.</w:t>
-            </w:r>
-          </w:p>
-        </w:tc>
-      </w:tr>
-      <w:tr>
-        <w:trPr>
-          <w:cantSplit/>
           <w:trHeight w:val="70"/>
         </w:trPr>
         <w:tc>
@@ -15195,20 +15058,31 @@
               <w:t>inactivar</w:t>
             </w:r>
             <w:r>
+              <w:t>,</w:t>
+            </w:r>
+            <w:r>
+              <w:t xml:space="preserve"> </w:t>
+            </w:r>
+            <w:r>
+              <w:rPr>
+                <w:i/>
+              </w:rPr>
+              <w:t>recuperar</w:t>
+            </w:r>
+            <w:r>
               <w:t xml:space="preserve"> o </w:t>
             </w:r>
             <w:r>
               <w:rPr>
                 <w:i/>
               </w:rPr>
-              <w:t>recuperar</w:t>
+              <w:t>inactivo</w:t>
             </w:r>
             <w:r>
               <w:t>.</w:t>
             </w:r>
-            <w:r>
-              <w:t xml:space="preserve"> </w:t>
-            </w:r>
+            <w:bookmarkStart w:id="45" w:name="_GoBack"/>
+            <w:bookmarkEnd w:id="45"/>
           </w:p>
           <w:p>
             <w:pPr>
@@ -15220,10 +15094,51 @@
               </w:rPr>
             </w:pPr>
             <w:r>
-              <w:t>Se usa para prevenir que se repita el pase de una entidad por alguno de esos status.</w:t>
-            </w:r>
-            <w:bookmarkStart w:id="45" w:name="_GoBack"/>
-            <w:bookmarkEnd w:id="45"/>
+              <w:t>Se usa para</w:t>
+            </w:r>
+            <w:r>
+              <w:t>:</w:t>
+            </w:r>
+          </w:p>
+          <w:p>
+            <w:pPr>
+              <w:pStyle w:val="Dotsentabla0"/>
+              <w:rPr>
+                <w:rFonts w:ascii="Calibri" w:eastAsia="Times New Roman" w:hAnsi="Calibri" w:cs="Calibri"/>
+                <w:color w:val="000000"/>
+                <w:lang w:eastAsia="es-AR"/>
+              </w:rPr>
+            </w:pPr>
+            <w:r>
+              <w:t>P</w:t>
+            </w:r>
+            <w:r>
+              <w:t xml:space="preserve">revenir que se repita </w:t>
+            </w:r>
+            <w:r>
+              <w:t xml:space="preserve">un cambio </w:t>
+            </w:r>
+            <w:r>
+              <w:t>de status.</w:t>
+            </w:r>
+          </w:p>
+          <w:p>
+            <w:pPr>
+              <w:pStyle w:val="Dotsentabla0"/>
+              <w:rPr>
+                <w:rFonts w:ascii="Calibri" w:eastAsia="Times New Roman" w:hAnsi="Calibri" w:cs="Calibri"/>
+                <w:color w:val="000000"/>
+                <w:lang w:eastAsia="es-AR"/>
+              </w:rPr>
+            </w:pPr>
+            <w:r>
+              <w:rPr>
+                <w:rFonts w:ascii="Calibri" w:eastAsia="Times New Roman" w:hAnsi="Calibri" w:cs="Calibri"/>
+                <w:color w:val="000000"/>
+                <w:lang w:eastAsia="es-AR"/>
+              </w:rPr>
+              <w:t>Informarle al usuario el resultado de su sugerencia.</w:t>
+            </w:r>
           </w:p>
         </w:tc>
       </w:tr>
@@ -15864,7 +15779,6 @@
                 <w:color w:val="FFFFFF" w:themeColor="background1"/>
                 <w:lang w:eastAsia="es-AR"/>
               </w:rPr>
-              <w:lastRenderedPageBreak/>
               <w:t>familia</w:t>
             </w:r>
             <w:r>
@@ -15954,6 +15868,7 @@
       </w:pPr>
       <w:bookmarkStart w:id="46" w:name="_Toc105418817"/>
       <w:r>
+        <w:lastRenderedPageBreak/>
         <w:t>Comportamiento en las tablas altas_aprob/altas_rech:</w:t>
       </w:r>
     </w:p>
@@ -18657,7 +18572,7 @@
             <w:rPr>
               <w:noProof/>
             </w:rPr>
-            <w:t>XVI-1</w:t>
+            <w:t>XVII-1</w:t>
           </w:r>
           <w:r>
             <w:fldChar w:fldCharType="end"/>
@@ -24439,7 +24354,7 @@
 </file>
 
 <file path=customXml/itemProps1.xml><?xml version="1.0" encoding="utf-8"?>
-<ds:datastoreItem xmlns:ds="http://schemas.openxmlformats.org/officeDocument/2006/customXml" ds:itemID="{6B966BD5-1880-4C39-9FB0-E1FEA53ABA2A}">
+<ds:datastoreItem xmlns:ds="http://schemas.openxmlformats.org/officeDocument/2006/customXml" ds:itemID="{8E546F8A-F08F-4EA5-BB20-A99D64E7FC03}">
   <ds:schemaRefs>
     <ds:schemaRef ds:uri="http://schemas.openxmlformats.org/officeDocument/2006/bibliography"/>
   </ds:schemaRefs>

</xml_diff>

<commit_message>
Rechazar cambios de status de links
</commit_message>
<xml_diff>
--- a/0-varios/Memoria.docx
+++ b/0-varios/Memoria.docx
@@ -15081,8 +15081,6 @@
             <w:r>
               <w:t>.</w:t>
             </w:r>
-            <w:bookmarkStart w:id="45" w:name="_GoBack"/>
-            <w:bookmarkEnd w:id="45"/>
           </w:p>
           <w:p>
             <w:pPr>
@@ -15866,7 +15864,7 @@
       <w:pPr>
         <w:pStyle w:val="Ttulo3"/>
       </w:pPr>
-      <w:bookmarkStart w:id="46" w:name="_Toc105418817"/>
+      <w:bookmarkStart w:id="45" w:name="_Toc105418817"/>
       <w:r>
         <w:lastRenderedPageBreak/>
         <w:t>Comportamiento en las tablas altas_aprob/altas_rech:</w:t>
@@ -15959,16 +15957,51 @@
         <w:t xml:space="preserve"> anterior</w:t>
       </w:r>
       <w:r>
-        <w:t xml:space="preserve">. El revisor puede penalizar a quien lo había llevado al estado </w:t>
+        <w:t xml:space="preserve">. </w:t>
+      </w:r>
+    </w:p>
+    <w:p>
+      <w:pPr>
+        <w:pStyle w:val="Nmeros"/>
+      </w:pPr>
+      <w:r>
+        <w:t xml:space="preserve">Si el status anterior era </w:t>
       </w:r>
       <w:r>
         <w:rPr>
           <w:i/>
         </w:rPr>
+        <w:t>inactivo</w:t>
+      </w:r>
+      <w:r>
+        <w:t xml:space="preserve">, nuestro sitio </w:t>
+      </w:r>
+      <w:r>
+        <w:t xml:space="preserve">puede penalizar a quien lo había llevado al estado </w:t>
+      </w:r>
+      <w:r>
+        <w:rPr>
+          <w:i/>
+        </w:rPr>
         <w:t>provisorio</w:t>
       </w:r>
       <w:r>
-        <w:t>, si considera que lo amerita.</w:t>
+        <w:t xml:space="preserve">, si </w:t>
+      </w:r>
+      <w:r>
+        <w:t xml:space="preserve">el </w:t>
+      </w:r>
+      <w:r>
+        <w:rPr>
+          <w:i/>
+        </w:rPr>
+        <w:t>motivo_id</w:t>
+      </w:r>
+      <w:r>
+        <w:t xml:space="preserve"> </w:t>
+      </w:r>
+      <w:r>
+        <w:t>lo amerita.</w:t>
       </w:r>
     </w:p>
     <w:p>
@@ -15998,7 +16031,7 @@
       <w:r>
         <w:t xml:space="preserve"> de Control</w:t>
       </w:r>
-      <w:bookmarkEnd w:id="46"/>
+      <w:bookmarkEnd w:id="45"/>
     </w:p>
     <w:p>
       <w:pPr>
@@ -16426,7 +16459,7 @@
       <w:pPr>
         <w:pStyle w:val="Ttulo1"/>
       </w:pPr>
-      <w:bookmarkStart w:id="47" w:name="_Toc105418818"/>
+      <w:bookmarkStart w:id="46" w:name="_Toc105418818"/>
       <w:r>
         <w:lastRenderedPageBreak/>
         <w:t xml:space="preserve">Revisión </w:t>
@@ -16443,17 +16476,17 @@
       <w:r>
         <w:t>roductos</w:t>
       </w:r>
+      <w:bookmarkEnd w:id="46"/>
+    </w:p>
+    <w:p>
+      <w:pPr>
+        <w:pStyle w:val="Ttulo2"/>
+      </w:pPr>
+      <w:bookmarkStart w:id="47" w:name="_Toc105418819"/>
+      <w:r>
+        <w:t>Altas</w:t>
+      </w:r>
       <w:bookmarkEnd w:id="47"/>
-    </w:p>
-    <w:p>
-      <w:pPr>
-        <w:pStyle w:val="Ttulo2"/>
-      </w:pPr>
-      <w:bookmarkStart w:id="48" w:name="_Toc105418819"/>
-      <w:r>
-        <w:t>Altas</w:t>
-      </w:r>
-      <w:bookmarkEnd w:id="48"/>
     </w:p>
     <w:p>
       <w:pPr>
@@ -16629,10 +16662,180 @@
       <w:pPr>
         <w:pStyle w:val="Ttulo2"/>
       </w:pPr>
-      <w:bookmarkStart w:id="49" w:name="_Toc105418820"/>
+      <w:bookmarkStart w:id="48" w:name="_Toc105418820"/>
       <w:r>
         <w:t>Edición de Altas</w:t>
       </w:r>
+      <w:bookmarkEnd w:id="48"/>
+    </w:p>
+    <w:p>
+      <w:pPr>
+        <w:pStyle w:val="Dots"/>
+      </w:pPr>
+      <w:r>
+        <w:t>S</w:t>
+      </w:r>
+      <w:r>
+        <w:t>e r</w:t>
+      </w:r>
+      <w:r>
+        <w:t>evisan películas y colecciones.</w:t>
+      </w:r>
+    </w:p>
+    <w:p>
+      <w:pPr>
+        <w:pStyle w:val="Dots"/>
+      </w:pPr>
+      <w:r>
+        <w:t>Los capítulos se actualizan automáticamente con el cambio de status para la colección.</w:t>
+      </w:r>
+    </w:p>
+    <w:p>
+      <w:pPr>
+        <w:pStyle w:val="Dots"/>
+      </w:pPr>
+      <w:r>
+        <w:t>Primero se revisa la imagen del producto, luego los demás datos</w:t>
+      </w:r>
+      <w:r>
+        <w:t xml:space="preserve"> editados</w:t>
+      </w:r>
+      <w:r>
+        <w:t>.</w:t>
+      </w:r>
+    </w:p>
+    <w:p>
+      <w:pPr>
+        <w:pStyle w:val="Dots"/>
+      </w:pPr>
+      <w:r>
+        <w:t>Se revisan:</w:t>
+      </w:r>
+    </w:p>
+    <w:p>
+      <w:pPr>
+        <w:pStyle w:val="Nmeros"/>
+      </w:pPr>
+      <w:r>
+        <w:t>Todos los campos de D</w:t>
+      </w:r>
+      <w:r>
+        <w:t xml:space="preserve">atos </w:t>
+      </w:r>
+      <w:r>
+        <w:t>D</w:t>
+      </w:r>
+      <w:r>
+        <w:t>uros</w:t>
+      </w:r>
+      <w:r>
+        <w:t xml:space="preserve"> que sean distintos del original</w:t>
+      </w:r>
+      <w:r>
+        <w:t>,</w:t>
+      </w:r>
+    </w:p>
+    <w:p>
+      <w:pPr>
+        <w:pStyle w:val="Nmeros"/>
+      </w:pPr>
+      <w:r>
+        <w:t>Todos los campos de D</w:t>
+      </w:r>
+      <w:r>
+        <w:t xml:space="preserve">atos </w:t>
+      </w:r>
+      <w:r>
+        <w:t>P</w:t>
+      </w:r>
+      <w:r>
+        <w:t>ersonalizados</w:t>
+      </w:r>
+      <w:r>
+        <w:t>, menos las calificaciones</w:t>
+      </w:r>
+      <w:r>
+        <w:t>.</w:t>
+      </w:r>
+    </w:p>
+    <w:p>
+      <w:pPr>
+        <w:pStyle w:val="Nmeros"/>
+      </w:pPr>
+      <w:r>
+        <w:t>Todos los campos vacíos.</w:t>
+      </w:r>
+    </w:p>
+    <w:p>
+      <w:pPr>
+        <w:pStyle w:val="Dots"/>
+      </w:pPr>
+      <w:r>
+        <w:t>En todos los casos,</w:t>
+      </w:r>
+    </w:p>
+    <w:p>
+      <w:pPr>
+        <w:pStyle w:val="Nmeros"/>
+      </w:pPr>
+      <w:r>
+        <w:t>S</w:t>
+      </w:r>
+      <w:r>
+        <w:t xml:space="preserve">ólo se pueden aprobar o rechazar </w:t>
+      </w:r>
+      <w:r>
+        <w:t>los datos</w:t>
+      </w:r>
+      <w:r>
+        <w:t>, pero no editar.</w:t>
+      </w:r>
+    </w:p>
+    <w:p>
+      <w:pPr>
+        <w:pStyle w:val="Nmeros"/>
+      </w:pPr>
+      <w:r>
+        <w:t>Para cada campo rechazado, se debe especificar el motivo.</w:t>
+      </w:r>
+    </w:p>
+    <w:p>
+      <w:pPr>
+        <w:pStyle w:val="Dots"/>
+      </w:pPr>
+      <w:r>
+        <w:t xml:space="preserve">Si se aprueba el campo RCLV del producto y el registro RCLV estaba aprobado, al producto se le actualiza el campo </w:t>
+      </w:r>
+      <w:r>
+        <w:rPr>
+          <w:i/>
+        </w:rPr>
+        <w:t>dia_del_ano_id</w:t>
+      </w:r>
+      <w:r>
+        <w:t xml:space="preserve">, para su uso </w:t>
+      </w:r>
+      <w:r>
+        <w:t xml:space="preserve">en la vista </w:t>
+      </w:r>
+      <w:r>
+        <w:rPr>
+          <w:i/>
+        </w:rPr>
+        <w:t>Sugeridos para el Momento de Año</w:t>
+      </w:r>
+      <w:r>
+        <w:t>.</w:t>
+      </w:r>
+    </w:p>
+    <w:p>
+      <w:pPr>
+        <w:pStyle w:val="Ttulo2"/>
+      </w:pPr>
+      <w:bookmarkStart w:id="49" w:name="_Toc105418821"/>
+      <w:r>
+        <w:t>Altas sin Edición</w:t>
+      </w:r>
       <w:bookmarkEnd w:id="49"/>
     </w:p>
     <w:p>
@@ -16640,13 +16843,16 @@
         <w:pStyle w:val="Dots"/>
       </w:pPr>
       <w:r>
-        <w:t>S</w:t>
-      </w:r>
-      <w:r>
-        <w:t>e r</w:t>
-      </w:r>
-      <w:r>
-        <w:t>evisan películas y colecciones.</w:t>
+        <w:t xml:space="preserve">Son los productos en status </w:t>
+      </w:r>
+      <w:r>
+        <w:rPr>
+          <w:i/>
+        </w:rPr>
+        <w:t>alta-aprob</w:t>
+      </w:r>
+      <w:r>
+        <w:t>, del que se rechazó algún campo editado.</w:t>
       </w:r>
     </w:p>
     <w:p>
@@ -16654,7 +16860,7 @@
         <w:pStyle w:val="Dots"/>
       </w:pPr>
       <w:r>
-        <w:t>Los capítulos se actualizan automáticamente con el cambio de status para la colección.</w:t>
+        <w:t>El tablero lo avisa, para que algún Revisor lo edite.</w:t>
       </w:r>
     </w:p>
     <w:p>
@@ -16662,10 +16868,13 @@
         <w:pStyle w:val="Dots"/>
       </w:pPr>
       <w:r>
-        <w:t>Primero se revisa la imagen del producto, luego los demás datos</w:t>
-      </w:r>
-      <w:r>
-        <w:t xml:space="preserve"> editados</w:t>
+        <w:t xml:space="preserve">Una vez editado por el Revisor, este no lo verá (porque fue editado por él) y los demás revisores sí, en el grupo de </w:t>
+      </w:r>
+      <w:r>
+        <w:rPr>
+          <w:i/>
+        </w:rPr>
+        <w:t>Edición de Altas</w:t>
       </w:r>
       <w:r>
         <w:t>.</w:t>
@@ -16673,189 +16882,13 @@
     </w:p>
     <w:p>
       <w:pPr>
-        <w:pStyle w:val="Dots"/>
-      </w:pPr>
-      <w:r>
-        <w:t>Se revisan:</w:t>
-      </w:r>
-    </w:p>
-    <w:p>
-      <w:pPr>
-        <w:pStyle w:val="Nmeros"/>
-      </w:pPr>
-      <w:r>
-        <w:t>Todos los campos de D</w:t>
-      </w:r>
-      <w:r>
-        <w:t xml:space="preserve">atos </w:t>
-      </w:r>
-      <w:r>
-        <w:t>D</w:t>
-      </w:r>
-      <w:r>
-        <w:t>uros</w:t>
-      </w:r>
-      <w:r>
-        <w:t xml:space="preserve"> que sean distintos del original</w:t>
-      </w:r>
-      <w:r>
-        <w:t>,</w:t>
-      </w:r>
-    </w:p>
-    <w:p>
-      <w:pPr>
-        <w:pStyle w:val="Nmeros"/>
-      </w:pPr>
-      <w:r>
-        <w:t>Todos los campos de D</w:t>
-      </w:r>
-      <w:r>
-        <w:t xml:space="preserve">atos </w:t>
-      </w:r>
-      <w:r>
-        <w:t>P</w:t>
-      </w:r>
-      <w:r>
-        <w:t>ersonalizados</w:t>
-      </w:r>
-      <w:r>
-        <w:t>, menos las calificaciones</w:t>
-      </w:r>
-      <w:r>
-        <w:t>.</w:t>
-      </w:r>
-    </w:p>
-    <w:p>
-      <w:pPr>
-        <w:pStyle w:val="Nmeros"/>
-      </w:pPr>
-      <w:r>
-        <w:t>Todos los campos vacíos.</w:t>
-      </w:r>
-    </w:p>
-    <w:p>
-      <w:pPr>
-        <w:pStyle w:val="Dots"/>
-      </w:pPr>
-      <w:r>
-        <w:t>En todos los casos,</w:t>
-      </w:r>
-    </w:p>
-    <w:p>
-      <w:pPr>
-        <w:pStyle w:val="Nmeros"/>
-      </w:pPr>
-      <w:r>
-        <w:t>S</w:t>
-      </w:r>
-      <w:r>
-        <w:t xml:space="preserve">ólo se pueden aprobar o rechazar </w:t>
-      </w:r>
-      <w:r>
-        <w:t>los datos</w:t>
-      </w:r>
-      <w:r>
-        <w:t>, pero no editar.</w:t>
-      </w:r>
-    </w:p>
-    <w:p>
-      <w:pPr>
-        <w:pStyle w:val="Nmeros"/>
-      </w:pPr>
-      <w:r>
-        <w:t>Para cada campo rechazado, se debe especificar el motivo.</w:t>
-      </w:r>
-    </w:p>
-    <w:p>
-      <w:pPr>
-        <w:pStyle w:val="Dots"/>
-      </w:pPr>
-      <w:r>
-        <w:t xml:space="preserve">Si se aprueba el campo RCLV del producto y el registro RCLV estaba aprobado, al producto se le actualiza el campo </w:t>
-      </w:r>
-      <w:r>
-        <w:rPr>
-          <w:i/>
-        </w:rPr>
-        <w:t>dia_del_ano_id</w:t>
-      </w:r>
-      <w:r>
-        <w:t xml:space="preserve">, para su uso </w:t>
-      </w:r>
-      <w:r>
-        <w:t xml:space="preserve">en la vista </w:t>
-      </w:r>
-      <w:r>
-        <w:rPr>
-          <w:i/>
-        </w:rPr>
-        <w:t>Sugeridos para el Momento de Año</w:t>
-      </w:r>
-      <w:r>
-        <w:t>.</w:t>
-      </w:r>
-    </w:p>
-    <w:p>
-      <w:pPr>
         <w:pStyle w:val="Ttulo2"/>
       </w:pPr>
-      <w:bookmarkStart w:id="50" w:name="_Toc105418821"/>
-      <w:r>
-        <w:t>Altas sin Edición</w:t>
+      <w:bookmarkStart w:id="50" w:name="_Toc105418822"/>
+      <w:r>
+        <w:t>Edición de Productos Aprobados</w:t>
       </w:r>
       <w:bookmarkEnd w:id="50"/>
-    </w:p>
-    <w:p>
-      <w:pPr>
-        <w:pStyle w:val="Dots"/>
-      </w:pPr>
-      <w:r>
-        <w:t xml:space="preserve">Son los productos en status </w:t>
-      </w:r>
-      <w:r>
-        <w:rPr>
-          <w:i/>
-        </w:rPr>
-        <w:t>alta-aprob</w:t>
-      </w:r>
-      <w:r>
-        <w:t>, del que se rechazó algún campo editado.</w:t>
-      </w:r>
-    </w:p>
-    <w:p>
-      <w:pPr>
-        <w:pStyle w:val="Dots"/>
-      </w:pPr>
-      <w:r>
-        <w:t>El tablero lo avisa, para que algún Revisor lo edite.</w:t>
-      </w:r>
-    </w:p>
-    <w:p>
-      <w:pPr>
-        <w:pStyle w:val="Dots"/>
-      </w:pPr>
-      <w:r>
-        <w:t xml:space="preserve">Una vez editado por el Revisor, este no lo verá (porque fue editado por él) y los demás revisores sí, en el grupo de </w:t>
-      </w:r>
-      <w:r>
-        <w:rPr>
-          <w:i/>
-        </w:rPr>
-        <w:t>Edición de Altas</w:t>
-      </w:r>
-      <w:r>
-        <w:t>.</w:t>
-      </w:r>
-    </w:p>
-    <w:p>
-      <w:pPr>
-        <w:pStyle w:val="Ttulo2"/>
-      </w:pPr>
-      <w:bookmarkStart w:id="51" w:name="_Toc105418822"/>
-      <w:r>
-        <w:t>Edición de Productos Aprobados</w:t>
-      </w:r>
-      <w:bookmarkEnd w:id="51"/>
     </w:p>
     <w:p>
       <w:pPr>
@@ -16951,22 +16984,22 @@
       <w:pPr>
         <w:pStyle w:val="Ttulo1"/>
       </w:pPr>
-      <w:bookmarkStart w:id="52" w:name="_Toc105418825"/>
+      <w:bookmarkStart w:id="51" w:name="_Toc105418825"/>
       <w:r>
         <w:lastRenderedPageBreak/>
         <w:t>Revisión de RCLV</w:t>
       </w:r>
+      <w:bookmarkEnd w:id="51"/>
+    </w:p>
+    <w:p>
+      <w:pPr>
+        <w:pStyle w:val="Ttulo2"/>
+      </w:pPr>
+      <w:bookmarkStart w:id="52" w:name="_Toc105418826"/>
+      <w:r>
+        <w:t>Altas</w:t>
+      </w:r>
       <w:bookmarkEnd w:id="52"/>
-    </w:p>
-    <w:p>
-      <w:pPr>
-        <w:pStyle w:val="Ttulo2"/>
-      </w:pPr>
-      <w:bookmarkStart w:id="53" w:name="_Toc105418826"/>
-      <w:r>
-        <w:t>Altas</w:t>
-      </w:r>
-      <w:bookmarkEnd w:id="53"/>
     </w:p>
     <w:p>
       <w:pPr>
@@ -17228,22 +17261,22 @@
       <w:pPr>
         <w:pStyle w:val="Ttulo1"/>
       </w:pPr>
-      <w:bookmarkStart w:id="54" w:name="_Toc105418827"/>
+      <w:bookmarkStart w:id="53" w:name="_Toc105418827"/>
       <w:r>
         <w:lastRenderedPageBreak/>
         <w:t>Revisión de Links</w:t>
       </w:r>
+      <w:bookmarkEnd w:id="53"/>
+    </w:p>
+    <w:p>
+      <w:pPr>
+        <w:pStyle w:val="Ttulo2"/>
+      </w:pPr>
+      <w:bookmarkStart w:id="54" w:name="_Toc105418828"/>
+      <w:r>
+        <w:t>Criterios</w:t>
+      </w:r>
       <w:bookmarkEnd w:id="54"/>
-    </w:p>
-    <w:p>
-      <w:pPr>
-        <w:pStyle w:val="Ttulo2"/>
-      </w:pPr>
-      <w:bookmarkStart w:id="55" w:name="_Toc105418828"/>
-      <w:r>
-        <w:t>Criterios</w:t>
-      </w:r>
-      <w:bookmarkEnd w:id="55"/>
     </w:p>
     <w:p>
       <w:pPr>
@@ -17524,7 +17557,7 @@
       <w:pPr>
         <w:pStyle w:val="Ttulo2"/>
       </w:pPr>
-      <w:bookmarkStart w:id="56" w:name="_Toc105418829"/>
+      <w:bookmarkStart w:id="55" w:name="_Toc105418829"/>
       <w:r>
         <w:t xml:space="preserve">Criterios para la </w:t>
       </w:r>
@@ -17537,187 +17570,201 @@
       <w:r>
         <w:t>Analizar</w:t>
       </w:r>
+      <w:bookmarkEnd w:id="55"/>
+    </w:p>
+    <w:p>
+      <w:pPr>
+        <w:pStyle w:val="Dots"/>
+      </w:pPr>
+      <w:r>
+        <w:t>Los únicos status que se pueden evaluar son los que cumplen estas condiciones:</w:t>
+      </w:r>
+    </w:p>
+    <w:p>
+      <w:pPr>
+        <w:pStyle w:val="Nmeros"/>
+      </w:pPr>
+      <w:r>
+        <w:t>Links con status</w:t>
+      </w:r>
+      <w:r>
+        <w:t xml:space="preserve"> </w:t>
+      </w:r>
+      <w:r>
+        <w:rPr>
+          <w:u w:val="single"/>
+        </w:rPr>
+        <w:t>creado</w:t>
+      </w:r>
+      <w:r>
+        <w:t xml:space="preserve"> o</w:t>
+      </w:r>
+      <w:r>
+        <w:t xml:space="preserve"> </w:t>
+      </w:r>
+      <w:r>
+        <w:rPr>
+          <w:u w:val="single"/>
+        </w:rPr>
+        <w:t>provisorios</w:t>
+      </w:r>
+      <w:r>
+        <w:t xml:space="preserve">: </w:t>
+      </w:r>
+      <w:r>
+        <w:rPr>
+          <w:i/>
+        </w:rPr>
+        <w:t>creado, inactivar, recuperar.</w:t>
+      </w:r>
+    </w:p>
+    <w:p>
+      <w:pPr>
+        <w:pStyle w:val="Nmeros"/>
+      </w:pPr>
+      <w:r>
+        <w:rPr>
+          <w:u w:val="single"/>
+        </w:rPr>
+        <w:t>A</w:t>
+      </w:r>
+      <w:r>
+        <w:rPr>
+          <w:u w:val="single"/>
+        </w:rPr>
+        <w:t>jenos</w:t>
+      </w:r>
+      <w:r>
+        <w:t>: propuestas realizadas por otros usuarios.</w:t>
+      </w:r>
+    </w:p>
+    <w:p>
+      <w:pPr>
+        <w:pStyle w:val="Dots"/>
+      </w:pPr>
+      <w:r>
+        <w:t xml:space="preserve">Sólo se </w:t>
+      </w:r>
+      <w:r>
+        <w:t xml:space="preserve">le </w:t>
+      </w:r>
+      <w:r>
+        <w:t>puede cambiar el status a</w:t>
+      </w:r>
+      <w:r>
+        <w:t xml:space="preserve"> los</w:t>
+      </w:r>
+      <w:r>
+        <w:t xml:space="preserve"> links </w:t>
+      </w:r>
+      <w:r>
+        <w:rPr>
+          <w:u w:val="single"/>
+        </w:rPr>
+        <w:t>que no tengan ediciones</w:t>
+      </w:r>
+      <w:r>
+        <w:t>.</w:t>
+      </w:r>
+      <w:r>
+        <w:t xml:space="preserve"> </w:t>
+      </w:r>
+      <w:r>
+        <w:t>Si un link tiene ediciones, se</w:t>
+      </w:r>
+      <w:r>
+        <w:t xml:space="preserve"> las debe</w:t>
+      </w:r>
+      <w:r>
+        <w:t xml:space="preserve"> </w:t>
+      </w:r>
+      <w:r>
+        <w:t>resolver para recién luego poder cambiar su status.</w:t>
+      </w:r>
+    </w:p>
+    <w:p>
+      <w:pPr>
+        <w:pStyle w:val="Dots"/>
+      </w:pPr>
+      <w:r>
+        <w:t>Acciones visuales cuando se toma una decisión sobre un cambio de status</w:t>
+      </w:r>
+      <w:r>
+        <w:t>:</w:t>
+      </w:r>
+    </w:p>
+    <w:p>
+      <w:pPr>
+        <w:pStyle w:val="Nmeros"/>
+      </w:pPr>
+      <w:r>
+        <w:t>Cuando un link para al status inactivo, simplemente se oculta la fila.</w:t>
+      </w:r>
+    </w:p>
+    <w:p>
+      <w:pPr>
+        <w:pStyle w:val="Nmeros"/>
+      </w:pPr>
+      <w:r>
+        <w:t>Para todos los demás, se debe recargar la vist</w:t>
+      </w:r>
+      <w:r>
+        <w:t>a porque hay mucha información para actualizar.</w:t>
+      </w:r>
+    </w:p>
+    <w:p>
+      <w:pPr>
+        <w:pStyle w:val="Ttulo2"/>
+      </w:pPr>
+      <w:r>
+        <w:t xml:space="preserve">Criterios para la </w:t>
+      </w:r>
+      <w:r>
+        <w:t>Pestaña I</w:t>
+      </w:r>
+      <w:r>
+        <w:t>nactivos</w:t>
+      </w:r>
+    </w:p>
+    <w:p>
+      <w:pPr>
+        <w:pStyle w:val="Dots"/>
+      </w:pPr>
+      <w:r>
+        <w:t>No se hace nada con l</w:t>
+      </w:r>
+      <w:r>
+        <w:t xml:space="preserve">os links </w:t>
+      </w:r>
+      <w:r>
+        <w:t>en esta pestaña. Se muestran solamente por consultas del revisor.</w:t>
+      </w:r>
+    </w:p>
+    <w:p>
+      <w:pPr>
+        <w:pStyle w:val="Dots"/>
+      </w:pPr>
+      <w:r>
+        <w:t xml:space="preserve">En Revisión, no </w:t>
+      </w:r>
+      <w:r>
+        <w:t>se puede</w:t>
+      </w:r>
+      <w:r>
+        <w:t xml:space="preserve"> eliminar permanentemente</w:t>
+      </w:r>
+      <w:r>
+        <w:t xml:space="preserve"> ningún link</w:t>
+      </w:r>
+      <w:r>
+        <w:t>.</w:t>
+      </w:r>
+      <w:bookmarkStart w:id="56" w:name="_GoBack"/>
       <w:bookmarkEnd w:id="56"/>
     </w:p>
     <w:p>
       <w:pPr>
         <w:pStyle w:val="Dots"/>
-      </w:pPr>
-      <w:r>
-        <w:t>Los únicos status que se pueden evaluar son los que cumplen estas condiciones:</w:t>
-      </w:r>
-    </w:p>
-    <w:p>
-      <w:pPr>
-        <w:pStyle w:val="Nmeros"/>
-      </w:pPr>
-      <w:r>
-        <w:t>Links con status</w:t>
-      </w:r>
-      <w:r>
-        <w:t xml:space="preserve"> </w:t>
-      </w:r>
-      <w:r>
-        <w:rPr>
-          <w:u w:val="single"/>
-        </w:rPr>
-        <w:t>creado</w:t>
-      </w:r>
-      <w:r>
-        <w:t xml:space="preserve"> o</w:t>
-      </w:r>
-      <w:r>
-        <w:t xml:space="preserve"> </w:t>
-      </w:r>
-      <w:r>
-        <w:rPr>
-          <w:u w:val="single"/>
-        </w:rPr>
-        <w:t>provisorios</w:t>
-      </w:r>
-      <w:r>
-        <w:t xml:space="preserve">: </w:t>
-      </w:r>
-      <w:r>
-        <w:rPr>
-          <w:i/>
-        </w:rPr>
-        <w:t>creado, inactivar, recuperar.</w:t>
-      </w:r>
-    </w:p>
-    <w:p>
-      <w:pPr>
-        <w:pStyle w:val="Nmeros"/>
-      </w:pPr>
-      <w:r>
-        <w:rPr>
-          <w:u w:val="single"/>
-        </w:rPr>
-        <w:t>A</w:t>
-      </w:r>
-      <w:r>
-        <w:rPr>
-          <w:u w:val="single"/>
-        </w:rPr>
-        <w:t>jenos</w:t>
-      </w:r>
-      <w:r>
-        <w:t>: propuestas realizadas por otros usuarios.</w:t>
-      </w:r>
-    </w:p>
-    <w:p>
-      <w:pPr>
-        <w:pStyle w:val="Dots"/>
-      </w:pPr>
-      <w:r>
-        <w:t xml:space="preserve">Sólo se </w:t>
-      </w:r>
-      <w:r>
-        <w:t xml:space="preserve">le </w:t>
-      </w:r>
-      <w:r>
-        <w:t>puede cambiar el status a</w:t>
-      </w:r>
-      <w:r>
-        <w:t xml:space="preserve"> los</w:t>
-      </w:r>
-      <w:r>
-        <w:t xml:space="preserve"> links </w:t>
-      </w:r>
-      <w:r>
-        <w:rPr>
-          <w:u w:val="single"/>
-        </w:rPr>
-        <w:t>que no tengan ediciones</w:t>
-      </w:r>
-      <w:r>
-        <w:t>.</w:t>
-      </w:r>
-      <w:r>
-        <w:t xml:space="preserve"> </w:t>
-      </w:r>
-      <w:r>
-        <w:t>Si un link tiene ediciones, se</w:t>
-      </w:r>
-      <w:r>
-        <w:t xml:space="preserve"> las debe</w:t>
-      </w:r>
-      <w:r>
-        <w:t xml:space="preserve"> </w:t>
-      </w:r>
-      <w:r>
-        <w:t>resolver para recién luego poder cambiar su status.</w:t>
-      </w:r>
-    </w:p>
-    <w:p>
-      <w:pPr>
-        <w:pStyle w:val="Dots"/>
-      </w:pPr>
-      <w:r>
-        <w:t>Acciones visuales cuando se toma una decisión sobre un cambio de status</w:t>
-      </w:r>
-      <w:r>
-        <w:t>:</w:t>
-      </w:r>
-    </w:p>
-    <w:p>
-      <w:pPr>
-        <w:pStyle w:val="Nmeros"/>
-      </w:pPr>
-      <w:r>
-        <w:t>Cuando un link para al status inactivo, simplemente se oculta la fila.</w:t>
-      </w:r>
-    </w:p>
-    <w:p>
-      <w:pPr>
-        <w:pStyle w:val="Nmeros"/>
-      </w:pPr>
-      <w:r>
-        <w:t>Para todos los demás, se debe recargar la vist</w:t>
-      </w:r>
-      <w:r>
-        <w:t>a porque hay mucha información para actualizar.</w:t>
-      </w:r>
-    </w:p>
-    <w:p>
-      <w:pPr>
-        <w:pStyle w:val="Ttulo2"/>
-      </w:pPr>
-      <w:r>
-        <w:t xml:space="preserve">Criterios para la </w:t>
-      </w:r>
-      <w:r>
-        <w:t>Pestaña I</w:t>
-      </w:r>
-      <w:r>
-        <w:t>nactivos</w:t>
-      </w:r>
-    </w:p>
-    <w:p>
-      <w:pPr>
-        <w:pStyle w:val="Dots"/>
-      </w:pPr>
-      <w:r>
-        <w:t>L</w:t>
-      </w:r>
-      <w:r>
-        <w:t xml:space="preserve">os links </w:t>
-      </w:r>
-      <w:r>
-        <w:t xml:space="preserve">inactivos </w:t>
-      </w:r>
-      <w:r>
-        <w:t>se pueden eliminar permanentemente. E</w:t>
-      </w:r>
-      <w:r>
-        <w:t>sta acción es irreversible.</w:t>
-      </w:r>
-      <w:r>
-        <w:t xml:space="preserve"> Cuando se realiza, se oculta la fila en la vista.</w:t>
-      </w:r>
-    </w:p>
-    <w:p>
-      <w:pPr>
         <w:sectPr>
           <w:headerReference w:type="default" r:id="rId25"/>
           <w:pgSz w:w="11906" w:h="16838"/>
@@ -24354,7 +24401,7 @@
 </file>
 
 <file path=customXml/itemProps1.xml><?xml version="1.0" encoding="utf-8"?>
-<ds:datastoreItem xmlns:ds="http://schemas.openxmlformats.org/officeDocument/2006/customXml" ds:itemID="{8E546F8A-F08F-4EA5-BB20-A99D64E7FC03}">
+<ds:datastoreItem xmlns:ds="http://schemas.openxmlformats.org/officeDocument/2006/customXml" ds:itemID="{3022683A-5939-4838-94BF-AE3AD7DBD4F2}">
   <ds:schemaRefs>
     <ds:schemaRef ds:uri="http://schemas.openxmlformats.org/officeDocument/2006/bibliography"/>
   </ds:schemaRefs>

</xml_diff>

<commit_message>
Ícono para detalle de RCLV en 'Agregar Prod'
</commit_message>
<xml_diff>
--- a/0-varios/Memoria.docx
+++ b/0-varios/Memoria.docx
@@ -10747,8 +10747,16 @@
               <w:rPr>
                 <w:color w:val="FFFFFF" w:themeColor="background1"/>
               </w:rPr>
-              <w:t>Proveedor de la info</w:t>
-            </w:r>
+              <w:t xml:space="preserve">Proveedor de la </w:t>
+            </w:r>
+            <w:proofErr w:type="spellStart"/>
+            <w:r>
+              <w:rPr>
+                <w:color w:val="FFFFFF" w:themeColor="background1"/>
+              </w:rPr>
+              <w:t>info</w:t>
+            </w:r>
+            <w:proofErr w:type="spellEnd"/>
           </w:p>
         </w:tc>
         <w:tc>
@@ -11393,67 +11401,12 @@
               <w:t>Es clave que conozca los criterios de nuestro sitio para ingresarlos adecuadamente.</w:t>
             </w:r>
           </w:p>
-        </w:tc>
-      </w:tr>
-      <w:tr>
-        <w:trPr>
-          <w:cantSplit/>
-        </w:trPr>
-        <w:tc>
-          <w:tcPr>
-            <w:tcW w:w="758" w:type="dxa"/>
-          </w:tcPr>
-          <w:p>
-            <w:r>
-              <w:t>5</w:t>
-            </w:r>
-          </w:p>
-        </w:tc>
-        <w:tc>
-          <w:tcPr>
-            <w:tcW w:w="1652" w:type="dxa"/>
-          </w:tcPr>
-          <w:p>
-            <w:r>
-              <w:t>Confirma</w:t>
-            </w:r>
-          </w:p>
-        </w:tc>
-        <w:tc>
-          <w:tcPr>
-            <w:tcW w:w="7336" w:type="dxa"/>
-          </w:tcPr>
           <w:p>
             <w:pPr>
               <w:pStyle w:val="Dotsentabla"/>
             </w:pPr>
             <w:r>
-              <w:t xml:space="preserve">En esta vista se le pide que se asegure que </w:t>
-            </w:r>
-            <w:r>
-              <w:t>los datos son correctos</w:t>
-            </w:r>
-            <w:r>
-              <w:t>, y en caso afirmativo que lo confirme.</w:t>
-            </w:r>
-            <w:r>
-              <w:t xml:space="preserve"> </w:t>
-            </w:r>
-          </w:p>
-          <w:p>
-            <w:pPr>
-              <w:pStyle w:val="Dotsentabla"/>
-            </w:pPr>
-            <w:r>
-              <w:t>Se le avisa que si confirma, ya no habrá vuelta atrás.</w:t>
-            </w:r>
-          </w:p>
-          <w:p>
-            <w:pPr>
-              <w:pStyle w:val="Dotsentabla"/>
-            </w:pPr>
-            <w:r>
-              <w:t>Luego de que confirma</w:t>
+              <w:t>Para los RCLV, se muestran todos. Puede crear uno también.</w:t>
             </w:r>
           </w:p>
         </w:tc>
@@ -11468,7 +11421,7 @@
           </w:tcPr>
           <w:p>
             <w:r>
-              <w:t>6</w:t>
+              <w:t>5</w:t>
             </w:r>
           </w:p>
         </w:tc>
@@ -11478,7 +11431,7 @@
           </w:tcPr>
           <w:p>
             <w:r>
-              <w:t>Agradecimiento</w:t>
+              <w:t>Confirma</w:t>
             </w:r>
           </w:p>
         </w:tc>
@@ -11491,6 +11444,69 @@
               <w:pStyle w:val="Dotsentabla"/>
             </w:pPr>
             <w:r>
+              <w:t xml:space="preserve">En esta vista se le pide que se asegure que </w:t>
+            </w:r>
+            <w:r>
+              <w:t>los datos son correctos</w:t>
+            </w:r>
+            <w:r>
+              <w:t>, y en caso afirmativo que lo confirme.</w:t>
+            </w:r>
+            <w:r>
+              <w:t xml:space="preserve"> </w:t>
+            </w:r>
+          </w:p>
+          <w:p>
+            <w:pPr>
+              <w:pStyle w:val="Dotsentabla"/>
+            </w:pPr>
+            <w:r>
+              <w:t>Se le avisa que si confirma, ya no habrá vuelta atrás.</w:t>
+            </w:r>
+          </w:p>
+          <w:p>
+            <w:pPr>
+              <w:pStyle w:val="Dotsentabla"/>
+            </w:pPr>
+            <w:r>
+              <w:t>Luego de que confirma</w:t>
+            </w:r>
+          </w:p>
+        </w:tc>
+      </w:tr>
+      <w:tr>
+        <w:trPr>
+          <w:cantSplit/>
+        </w:trPr>
+        <w:tc>
+          <w:tcPr>
+            <w:tcW w:w="758" w:type="dxa"/>
+          </w:tcPr>
+          <w:p>
+            <w:r>
+              <w:t>6</w:t>
+            </w:r>
+          </w:p>
+        </w:tc>
+        <w:tc>
+          <w:tcPr>
+            <w:tcW w:w="1652" w:type="dxa"/>
+          </w:tcPr>
+          <w:p>
+            <w:r>
+              <w:t>Agradecimiento</w:t>
+            </w:r>
+          </w:p>
+        </w:tc>
+        <w:tc>
+          <w:tcPr>
+            <w:tcW w:w="7336" w:type="dxa"/>
+          </w:tcPr>
+          <w:p>
+            <w:pPr>
+              <w:pStyle w:val="Dotsentabla"/>
+            </w:pPr>
+            <w:r>
               <w:t>La vista agradece el agregado y termina el proceso. Desde esta vista, se puede acceder a estas vistas:</w:t>
             </w:r>
           </w:p>
@@ -11739,12 +11755,14 @@
       <w:r>
         <w:t xml:space="preserve">ón dada por el usuario, en la tabla </w:t>
       </w:r>
+      <w:proofErr w:type="spellStart"/>
       <w:r>
         <w:rPr>
           <w:i/>
         </w:rPr>
         <w:t>cal_registros</w:t>
       </w:r>
+      <w:proofErr w:type="spellEnd"/>
       <w:r>
         <w:t>.</w:t>
       </w:r>
@@ -11760,7 +11778,15 @@
         <w:t>l registro de</w:t>
       </w:r>
       <w:r>
-        <w:t>l RCLV creado en la tabla RCLV_personaje/hecho/valor.</w:t>
+        <w:t xml:space="preserve">l RCLV creado en la tabla </w:t>
+      </w:r>
+      <w:proofErr w:type="spellStart"/>
+      <w:r>
+        <w:t>RCLV_personaje</w:t>
+      </w:r>
+      <w:proofErr w:type="spellEnd"/>
+      <w:r>
+        <w:t>/hecho/valor.</w:t>
       </w:r>
     </w:p>
     <w:p>
@@ -12321,7 +12347,49 @@
         <w:rPr>
           <w:lang w:eastAsia="es-AR"/>
         </w:rPr>
-        <w:t>e pueden editar los campos automáticos (ej: TMDB_id, IMDB_id)</w:t>
+        <w:t>e pueden editar los campos automáticos (</w:t>
+      </w:r>
+      <w:proofErr w:type="spellStart"/>
+      <w:r>
+        <w:rPr>
+          <w:lang w:eastAsia="es-AR"/>
+        </w:rPr>
+        <w:t>ej</w:t>
+      </w:r>
+      <w:proofErr w:type="spellEnd"/>
+      <w:r>
+        <w:rPr>
+          <w:lang w:eastAsia="es-AR"/>
+        </w:rPr>
+        <w:t xml:space="preserve">: </w:t>
+      </w:r>
+      <w:proofErr w:type="spellStart"/>
+      <w:r>
+        <w:rPr>
+          <w:lang w:eastAsia="es-AR"/>
+        </w:rPr>
+        <w:t>TMDB_id</w:t>
+      </w:r>
+      <w:proofErr w:type="spellEnd"/>
+      <w:r>
+        <w:rPr>
+          <w:lang w:eastAsia="es-AR"/>
+        </w:rPr>
+        <w:t xml:space="preserve">, </w:t>
+      </w:r>
+      <w:proofErr w:type="spellStart"/>
+      <w:r>
+        <w:rPr>
+          <w:lang w:eastAsia="es-AR"/>
+        </w:rPr>
+        <w:t>IMDB_id</w:t>
+      </w:r>
+      <w:proofErr w:type="spellEnd"/>
+      <w:r>
+        <w:rPr>
+          <w:lang w:eastAsia="es-AR"/>
+        </w:rPr>
+        <w:t>)</w:t>
       </w:r>
       <w:r>
         <w:rPr>
@@ -12722,7 +12790,16 @@
       <w:bookmarkStart w:id="34" w:name="_Toc106837149"/>
       <w:r>
         <w:lastRenderedPageBreak/>
-        <w:t>ABM</w:t>
+        <w:t>A</w:t>
+      </w:r>
+      <w:r>
+        <w:t>lta</w:t>
+      </w:r>
+      <w:r>
+        <w:t>, Detalle</w:t>
+      </w:r>
+      <w:r>
+        <w:t xml:space="preserve"> y Edición</w:t>
       </w:r>
       <w:r>
         <w:t xml:space="preserve"> de un RCLV</w:t>
@@ -12765,45 +12842,316 @@
         <w:t xml:space="preserve">circuito de </w:t>
       </w:r>
       <w:r>
+        <w:rPr>
+          <w:i/>
+        </w:rPr>
         <w:t xml:space="preserve">Agregar </w:t>
       </w:r>
       <w:r>
+        <w:rPr>
+          <w:i/>
+        </w:rPr>
         <w:t xml:space="preserve">un </w:t>
       </w:r>
       <w:r>
+        <w:rPr>
+          <w:i/>
+        </w:rPr>
         <w:t>P</w:t>
       </w:r>
       <w:r>
+        <w:rPr>
+          <w:i/>
+        </w:rPr>
         <w:t>roducto</w:t>
       </w:r>
       <w:r>
+        <w:t xml:space="preserve"> </w:t>
+      </w:r>
+      <w:r>
+        <w:sym w:font="Symbol" w:char="F0AE"/>
+      </w:r>
+      <w:r>
+        <w:t xml:space="preserve"> </w:t>
+      </w:r>
+      <w:r>
+        <w:rPr>
+          <w:i/>
+        </w:rPr>
+        <w:t>Datos Personalizados</w:t>
+      </w:r>
+      <w:r>
+        <w:t xml:space="preserve"> </w:t>
+      </w:r>
+      <w:r>
+        <w:sym w:font="Symbol" w:char="F0AE"/>
+      </w:r>
+      <w:r>
+        <w:t xml:space="preserve"> </w:t>
+      </w:r>
+      <w:r>
+        <w:rPr>
+          <w:i/>
+        </w:rPr>
+        <w:t>Alta</w:t>
+      </w:r>
+    </w:p>
+    <w:p>
+      <w:pPr>
+        <w:pStyle w:val="Dots"/>
+      </w:pPr>
+      <w:r>
+        <w:t xml:space="preserve">Desde la vista </w:t>
+      </w:r>
+      <w:r>
+        <w:rPr>
+          <w:i/>
+        </w:rPr>
+        <w:t>Edición de un Producto</w:t>
+      </w:r>
+      <w:r>
+        <w:t xml:space="preserve"> </w:t>
+      </w:r>
+      <w:r>
+        <w:sym w:font="Symbol" w:char="F0AE"/>
+      </w:r>
+      <w:r>
+        <w:t xml:space="preserve"> </w:t>
+      </w:r>
+      <w:r>
+        <w:rPr>
+          <w:i/>
+        </w:rPr>
+        <w:t>RCLV</w:t>
+      </w:r>
+      <w:r>
+        <w:t xml:space="preserve"> </w:t>
+      </w:r>
+      <w:r>
+        <w:sym w:font="Symbol" w:char="F0AE"/>
+      </w:r>
+      <w:r>
+        <w:t xml:space="preserve"> </w:t>
+      </w:r>
+      <w:bookmarkStart w:id="36" w:name="_GoBack"/>
+      <w:bookmarkEnd w:id="36"/>
+      <w:r>
+        <w:rPr>
+          <w:i/>
+        </w:rPr>
+        <w:t>Alta</w:t>
+      </w:r>
+      <w:r>
         <w:t>.</w:t>
       </w:r>
     </w:p>
     <w:p>
       <w:pPr>
+        <w:pStyle w:val="Ttulo3"/>
+      </w:pPr>
+      <w:r>
+        <w:t>Información en el url</w:t>
+      </w:r>
+    </w:p>
+    <w:p>
+      <w:pPr>
         <w:pStyle w:val="Dots"/>
       </w:pPr>
       <w:r>
+        <w:t>Ruta anterior.</w:t>
+      </w:r>
+    </w:p>
+    <w:p>
+      <w:pPr>
+        <w:pStyle w:val="Dots"/>
+      </w:pPr>
+      <w:r>
+        <w:t>Producto asociado.</w:t>
+      </w:r>
+    </w:p>
+    <w:p>
+      <w:pPr>
+        <w:pStyle w:val="Ttulo3"/>
+      </w:pPr>
+      <w:r>
+        <w:t>Botones disponibles</w:t>
+      </w:r>
+    </w:p>
+    <w:p>
+      <w:pPr>
+        <w:pStyle w:val="Dots"/>
+      </w:pPr>
+      <w:r>
+        <w:t>Guardar</w:t>
+      </w:r>
+      <w:r>
+        <w:t>, asignar</w:t>
+      </w:r>
+      <w:r>
+        <w:t xml:space="preserve"> y regresar a la vista </w:t>
+      </w:r>
+      <w:r>
+        <w:t>del producto.</w:t>
+      </w:r>
+    </w:p>
+    <w:p>
+      <w:pPr>
+        <w:pStyle w:val="Dots"/>
+      </w:pPr>
+      <w:r>
+        <w:t xml:space="preserve">Salir y regresar a la vista </w:t>
+      </w:r>
+      <w:r>
+        <w:t>del producto.</w:t>
+      </w:r>
+    </w:p>
+    <w:p>
+      <w:pPr>
+        <w:pStyle w:val="Ttulo3"/>
+      </w:pPr>
+      <w:r>
+        <w:t>Misceláneas</w:t>
+      </w:r>
+    </w:p>
+    <w:p>
+      <w:pPr>
+        <w:pStyle w:val="Dots"/>
+      </w:pPr>
+      <w:r>
+        <w:t>Si persiste algún error, no se puede guardar el alta.</w:t>
+      </w:r>
+    </w:p>
+    <w:p>
+      <w:pPr>
+        <w:pStyle w:val="Dots"/>
+      </w:pPr>
+      <w:r>
+        <w:t xml:space="preserve">Si el campo </w:t>
+      </w:r>
+      <w:r>
         <w:rPr>
           <w:i/>
         </w:rPr>
-        <w:t>Edición</w:t>
+        <w:t>nombre</w:t>
+      </w:r>
+      <w:r>
+        <w:t xml:space="preserve"> ya figura en la BD, no se puede guardar.</w:t>
+      </w:r>
+    </w:p>
+    <w:p>
+      <w:pPr>
+        <w:pStyle w:val="Dots"/>
+      </w:pPr>
+      <w:r>
+        <w:t>Cuando se guarda el alta,</w:t>
+      </w:r>
+    </w:p>
+    <w:p>
+      <w:pPr>
+        <w:pStyle w:val="Nmeros"/>
+      </w:pPr>
+      <w:r>
+        <w:t>Y</w:t>
+      </w:r>
+      <w:r>
+        <w:t xml:space="preserve">a queda en el status </w:t>
       </w:r>
       <w:r>
         <w:rPr>
           <w:i/>
         </w:rPr>
-        <w:t xml:space="preserve"> de </w:t>
+        <w:t>aprobado</w:t>
+      </w:r>
+      <w:r>
+        <w:t>.</w:t>
+      </w:r>
+    </w:p>
+    <w:p>
+      <w:pPr>
+        <w:pStyle w:val="Nmeros"/>
+      </w:pPr>
+      <w:r>
+        <w:t>R</w:t>
+      </w:r>
+      <w:r>
+        <w:t xml:space="preserve">egresa a la vista </w:t>
+      </w:r>
+      <w:r>
+        <w:t>del producto</w:t>
+      </w:r>
+      <w:r>
+        <w:t xml:space="preserve"> y asigna el RCLV agregado.</w:t>
+      </w:r>
+    </w:p>
+    <w:p>
+      <w:pPr>
+        <w:pStyle w:val="Ttulo2"/>
+      </w:pPr>
+      <w:bookmarkStart w:id="37" w:name="_Toc106837151"/>
+      <w:r>
+        <w:t>Detalle</w:t>
+      </w:r>
+      <w:r>
+        <w:t xml:space="preserve"> de RCLV</w:t>
+      </w:r>
+      <w:bookmarkEnd w:id="37"/>
+    </w:p>
+    <w:p>
+      <w:pPr>
+        <w:pStyle w:val="Ttulo3"/>
+      </w:pPr>
+      <w:r>
+        <w:t>Accesos</w:t>
+      </w:r>
+    </w:p>
+    <w:p>
+      <w:pPr>
+        <w:pStyle w:val="Dots"/>
+      </w:pPr>
+      <w:r>
+        <w:t xml:space="preserve">Desde la vista </w:t>
       </w:r>
       <w:r>
         <w:rPr>
           <w:i/>
         </w:rPr>
-        <w:t>Producto</w:t>
-      </w:r>
-      <w:r>
-        <w:t>, para completar lo pendiente del circuito de Agregar un Producto.</w:t>
+        <w:t>Detalle de un Producto</w:t>
+      </w:r>
+      <w:r>
+        <w:t xml:space="preserve"> </w:t>
+      </w:r>
+      <w:r>
+        <w:sym w:font="Symbol" w:char="F0AE"/>
+      </w:r>
+      <w:r>
+        <w:t xml:space="preserve"> </w:t>
+      </w:r>
+      <w:r>
+        <w:rPr>
+          <w:i/>
+        </w:rPr>
+        <w:t>RCL</w:t>
+      </w:r>
+      <w:r>
+        <w:rPr>
+          <w:i/>
+        </w:rPr>
+        <w:t>V</w:t>
+      </w:r>
+      <w:r>
+        <w:t xml:space="preserve"> </w:t>
+      </w:r>
+      <w:r>
+        <w:sym w:font="Symbol" w:char="F0AE"/>
+      </w:r>
+      <w:r>
+        <w:t xml:space="preserve"> </w:t>
+      </w:r>
+      <w:r>
+        <w:rPr>
+          <w:i/>
+        </w:rPr>
+        <w:t>Detalle</w:t>
       </w:r>
     </w:p>
     <w:p>
@@ -12811,6 +13159,38 @@
         <w:pStyle w:val="Ttulo3"/>
       </w:pPr>
       <w:r>
+        <w:t>Información en el url</w:t>
+      </w:r>
+    </w:p>
+    <w:p>
+      <w:pPr>
+        <w:pStyle w:val="Dots"/>
+      </w:pPr>
+      <w:r>
+        <w:t>Ruta anterior.</w:t>
+      </w:r>
+    </w:p>
+    <w:p>
+      <w:pPr>
+        <w:pStyle w:val="Dots"/>
+      </w:pPr>
+      <w:r>
+        <w:t>Producto asociado.</w:t>
+      </w:r>
+    </w:p>
+    <w:p>
+      <w:pPr>
+        <w:pStyle w:val="Dots"/>
+      </w:pPr>
+      <w:r>
+        <w:t>RCLV asociado</w:t>
+      </w:r>
+    </w:p>
+    <w:p>
+      <w:pPr>
+        <w:pStyle w:val="Ttulo3"/>
+      </w:pPr>
+      <w:r>
         <w:t>Botones disponibles</w:t>
       </w:r>
     </w:p>
@@ -12819,16 +13199,7 @@
         <w:pStyle w:val="Dots"/>
       </w:pPr>
       <w:r>
-        <w:t>Guardar</w:t>
-      </w:r>
-      <w:r>
-        <w:t>, asignar</w:t>
-      </w:r>
-      <w:r>
-        <w:t xml:space="preserve"> y regresar a la vista </w:t>
-      </w:r>
-      <w:r>
-        <w:t>del producto.</w:t>
+        <w:t>Edición del RCLV.</w:t>
       </w:r>
     </w:p>
     <w:p>
@@ -12836,18 +13207,38 @@
         <w:pStyle w:val="Dots"/>
       </w:pPr>
       <w:r>
-        <w:t xml:space="preserve">Salir y regresar a la vista </w:t>
-      </w:r>
-      <w:r>
-        <w:t>del producto.</w:t>
-      </w:r>
-    </w:p>
-    <w:p>
-      <w:pPr>
-        <w:pStyle w:val="Ttulo3"/>
-      </w:pPr>
-      <w:r>
-        <w:t>Información en el url</w:t>
+        <w:t>Inactivar</w:t>
+      </w:r>
+      <w:r>
+        <w:t>/Deshacer</w:t>
+      </w:r>
+      <w:r>
+        <w:t xml:space="preserve"> el RCLV.</w:t>
+      </w:r>
+    </w:p>
+    <w:p>
+      <w:pPr>
+        <w:pStyle w:val="Nmeros"/>
+      </w:pPr>
+      <w:r>
+        <w:t>Se realiza el cambio y se actualiza la vista.</w:t>
+      </w:r>
+    </w:p>
+    <w:p>
+      <w:pPr>
+        <w:pStyle w:val="Nmeros"/>
+      </w:pPr>
+      <w:r>
+        <w:t xml:space="preserve">La opción </w:t>
+      </w:r>
+      <w:r>
+        <w:rPr>
+          <w:i/>
+        </w:rPr>
+        <w:t>Deshacer</w:t>
+      </w:r>
+      <w:r>
+        <w:t>, devuelve el RCLV a su status original.</w:t>
       </w:r>
     </w:p>
     <w:p>
@@ -12855,262 +13246,7 @@
         <w:pStyle w:val="Dots"/>
       </w:pPr>
       <w:r>
-        <w:t>R</w:t>
-      </w:r>
-      <w:r>
-        <w:t>uta anterior.</w:t>
-      </w:r>
-    </w:p>
-    <w:p>
-      <w:pPr>
-        <w:pStyle w:val="Dots"/>
-      </w:pPr>
-      <w:r>
-        <w:t>P</w:t>
-      </w:r>
-      <w:r>
-        <w:t>roducto asociado.</w:t>
-      </w:r>
-    </w:p>
-    <w:p>
-      <w:pPr>
-        <w:pStyle w:val="Ttulo3"/>
-      </w:pPr>
-      <w:r>
-        <w:t>Misceláneas</w:t>
-      </w:r>
-    </w:p>
-    <w:p>
-      <w:pPr>
-        <w:pStyle w:val="Dots"/>
-      </w:pPr>
-      <w:r>
-        <w:t>Si persiste algún error, no se puede guardar el alta.</w:t>
-      </w:r>
-    </w:p>
-    <w:p>
-      <w:pPr>
-        <w:pStyle w:val="Dots"/>
-      </w:pPr>
-      <w:r>
-        <w:t xml:space="preserve">Si el campo </w:t>
-      </w:r>
-      <w:r>
-        <w:rPr>
-          <w:i/>
-        </w:rPr>
-        <w:t>nombre</w:t>
-      </w:r>
-      <w:r>
-        <w:t xml:space="preserve"> ya figura en la BD, se puede optar por pasar a la vista de </w:t>
-      </w:r>
-      <w:r>
-        <w:rPr>
-          <w:i/>
-        </w:rPr>
-        <w:t>Detalle del RCLV</w:t>
-      </w:r>
-      <w:r>
-        <w:t>.</w:t>
-      </w:r>
-    </w:p>
-    <w:p>
-      <w:pPr>
-        <w:pStyle w:val="Dots"/>
-      </w:pPr>
-      <w:r>
-        <w:t xml:space="preserve">Cuando se guarda un RCLV, </w:t>
-      </w:r>
-      <w:r>
-        <w:t>regresa a la vista anterior y asigna el RCLV agregado.</w:t>
-      </w:r>
-    </w:p>
-    <w:p>
-      <w:pPr>
-        <w:pStyle w:val="Ttulo2"/>
-      </w:pPr>
-      <w:bookmarkStart w:id="36" w:name="_Toc106837151"/>
-      <w:r>
-        <w:t>Detalle</w:t>
-      </w:r>
-      <w:r>
-        <w:t xml:space="preserve"> de RCLV</w:t>
-      </w:r>
-      <w:bookmarkEnd w:id="36"/>
-    </w:p>
-    <w:p>
-      <w:pPr>
-        <w:pStyle w:val="Ttulo3"/>
-      </w:pPr>
-      <w:r>
-        <w:t>Accesos</w:t>
-      </w:r>
-    </w:p>
-    <w:p>
-      <w:pPr>
-        <w:pStyle w:val="Dots"/>
-      </w:pPr>
-      <w:r>
-        <w:t xml:space="preserve">Desde </w:t>
-      </w:r>
-      <w:r>
-        <w:t>e</w:t>
-      </w:r>
-      <w:r>
-        <w:t xml:space="preserve">l </w:t>
-      </w:r>
-      <w:r>
-        <w:t>A</w:t>
-      </w:r>
-      <w:r>
-        <w:t xml:space="preserve">lta de un RCLV, </w:t>
-      </w:r>
-      <w:r>
-        <w:t>cuando:</w:t>
-      </w:r>
-    </w:p>
-    <w:p>
-      <w:pPr>
-        <w:pStyle w:val="Nmeros"/>
-      </w:pPr>
-      <w:r>
-        <w:t>E</w:t>
-      </w:r>
-      <w:r>
-        <w:t xml:space="preserve">l campo </w:t>
-      </w:r>
-      <w:r>
-        <w:rPr>
-          <w:i/>
-        </w:rPr>
-        <w:t>nombre</w:t>
-      </w:r>
-      <w:r>
-        <w:t xml:space="preserve"> coincide con un RCLV ya creado</w:t>
-      </w:r>
-      <w:r>
-        <w:t>, s</w:t>
-      </w:r>
-      <w:r>
-        <w:t xml:space="preserve">e activa la opción de ir a </w:t>
-      </w:r>
-      <w:r>
-        <w:t>est</w:t>
-      </w:r>
-      <w:r>
-        <w:t>a vista.</w:t>
-      </w:r>
-      <w:r>
-        <w:t xml:space="preserve"> </w:t>
-      </w:r>
-    </w:p>
-    <w:p>
-      <w:pPr>
-        <w:pStyle w:val="Nmeros"/>
-      </w:pPr>
-      <w:r>
-        <w:t>S</w:t>
-      </w:r>
-      <w:r>
-        <w:t xml:space="preserve">e hace </w:t>
-      </w:r>
-      <w:r>
-        <w:rPr>
-          <w:i/>
-        </w:rPr>
-        <w:t>click</w:t>
-      </w:r>
-      <w:r>
-        <w:t xml:space="preserve"> sobre un RCLV de la misma fecha.</w:t>
-      </w:r>
-    </w:p>
-    <w:p>
-      <w:pPr>
-        <w:pStyle w:val="Dots"/>
-      </w:pPr>
-      <w:r>
-        <w:t xml:space="preserve">Desde la vista </w:t>
-      </w:r>
-      <w:r>
-        <w:rPr>
-          <w:i/>
-        </w:rPr>
-        <w:t>Detalle de un Producto</w:t>
-      </w:r>
-      <w:r>
-        <w:t xml:space="preserve"> que tenga ese RCLV.</w:t>
-      </w:r>
-    </w:p>
-    <w:p>
-      <w:pPr>
-        <w:pStyle w:val="Ttulo3"/>
-      </w:pPr>
-      <w:r>
-        <w:t>Botones disponibles</w:t>
-      </w:r>
-    </w:p>
-    <w:p>
-      <w:pPr>
-        <w:pStyle w:val="Dots"/>
-      </w:pPr>
-      <w:r>
-        <w:t>Edición del RCLV.</w:t>
-      </w:r>
-    </w:p>
-    <w:p>
-      <w:pPr>
-        <w:pStyle w:val="Dots"/>
-      </w:pPr>
-      <w:r>
-        <w:t>Inactivar/Recuperar el RCLV (sólo para RCLV en status estables).</w:t>
-      </w:r>
-    </w:p>
-    <w:p>
-      <w:pPr>
-        <w:pStyle w:val="Dots"/>
-      </w:pPr>
-      <w:r>
-        <w:t>Asignar y regresar a la vista del producto.</w:t>
-      </w:r>
-    </w:p>
-    <w:p>
-      <w:pPr>
-        <w:pStyle w:val="Dots"/>
-      </w:pPr>
-      <w:r>
         <w:t>Salir y regresar a la vista del producto.</w:t>
-      </w:r>
-    </w:p>
-    <w:p>
-      <w:pPr>
-        <w:pStyle w:val="Ttulo3"/>
-      </w:pPr>
-      <w:r>
-        <w:t>Información en el url</w:t>
-      </w:r>
-    </w:p>
-    <w:p>
-      <w:pPr>
-        <w:pStyle w:val="Dots"/>
-      </w:pPr>
-      <w:r>
-        <w:t>Ruta anterior.</w:t>
-      </w:r>
-    </w:p>
-    <w:p>
-      <w:pPr>
-        <w:pStyle w:val="Dots"/>
-      </w:pPr>
-      <w:r>
-        <w:t>Producto asociado.</w:t>
-      </w:r>
-    </w:p>
-    <w:p>
-      <w:pPr>
-        <w:pStyle w:val="Dots"/>
-      </w:pPr>
-      <w:r>
-        <w:t>RCLV asociado</w:t>
       </w:r>
     </w:p>
     <w:p>
@@ -13121,19 +13257,109 @@
           <w:numId w:val="29"/>
         </w:numPr>
       </w:pPr>
-      <w:bookmarkStart w:id="37" w:name="_Toc106837152"/>
+      <w:bookmarkStart w:id="38" w:name="_Toc106837152"/>
+      <w:r>
+        <w:t>Edición de RCLV</w:t>
+      </w:r>
+      <w:bookmarkEnd w:id="38"/>
+    </w:p>
+    <w:p>
+      <w:pPr>
+        <w:pStyle w:val="Ttulo3"/>
+      </w:pPr>
+      <w:r>
+        <w:t>Accesos</w:t>
+      </w:r>
+    </w:p>
+    <w:p>
+      <w:pPr>
+        <w:pStyle w:val="Dots"/>
+      </w:pPr>
+      <w:r>
+        <w:t xml:space="preserve">Desde la vista </w:t>
+      </w:r>
+      <w:r>
+        <w:rPr>
+          <w:i/>
+        </w:rPr>
+        <w:t>Edición</w:t>
+      </w:r>
+      <w:r>
+        <w:rPr>
+          <w:i/>
+        </w:rPr>
+        <w:t xml:space="preserve"> de un Producto</w:t>
+      </w:r>
+      <w:r>
+        <w:t xml:space="preserve"> </w:t>
+      </w:r>
+      <w:r>
+        <w:sym w:font="Symbol" w:char="F0AE"/>
+      </w:r>
+      <w:r>
+        <w:t xml:space="preserve"> </w:t>
+      </w:r>
+      <w:r>
+        <w:rPr>
+          <w:i/>
+        </w:rPr>
+        <w:t>RCLV</w:t>
+      </w:r>
+      <w:r>
+        <w:t xml:space="preserve"> </w:t>
+      </w:r>
+      <w:r>
+        <w:sym w:font="Symbol" w:char="F0AE"/>
+      </w:r>
+      <w:r>
+        <w:t xml:space="preserve"> </w:t>
+      </w:r>
+      <w:r>
+        <w:rPr>
+          <w:i/>
+        </w:rPr>
+        <w:t>Edición</w:t>
+      </w:r>
+    </w:p>
+    <w:p>
+      <w:pPr>
+        <w:pStyle w:val="Ttulo3"/>
+      </w:pPr>
       <w:r>
         <w:lastRenderedPageBreak/>
-        <w:t>Edición de RCLV</w:t>
-      </w:r>
-      <w:bookmarkEnd w:id="37"/>
+        <w:t>Información en el url</w:t>
+      </w:r>
+    </w:p>
+    <w:p>
+      <w:pPr>
+        <w:pStyle w:val="Dots"/>
+      </w:pPr>
+      <w:r>
+        <w:t>Ruta anterior.</w:t>
+      </w:r>
+    </w:p>
+    <w:p>
+      <w:pPr>
+        <w:pStyle w:val="Dots"/>
+      </w:pPr>
+      <w:r>
+        <w:t>Producto asociado.</w:t>
+      </w:r>
+    </w:p>
+    <w:p>
+      <w:pPr>
+        <w:pStyle w:val="Dots"/>
+      </w:pPr>
+      <w:r>
+        <w:t>RCLV asociado</w:t>
+      </w:r>
     </w:p>
     <w:p>
       <w:pPr>
         <w:pStyle w:val="Ttulo3"/>
       </w:pPr>
       <w:r>
-        <w:t>Accesos</w:t>
+        <w:t>Botones disponibles</w:t>
       </w:r>
     </w:p>
     <w:p>
@@ -13141,149 +13367,48 @@
         <w:pStyle w:val="Dots"/>
       </w:pPr>
       <w:r>
-        <w:t xml:space="preserve">Desde la vista </w:t>
+        <w:t>Guardar, asignar y regresar a la vista del producto.</w:t>
+      </w:r>
+    </w:p>
+    <w:p>
+      <w:pPr>
+        <w:pStyle w:val="Dots"/>
+      </w:pPr>
+      <w:r>
+        <w:t>Salir y regresar a la vista del producto.</w:t>
+      </w:r>
+    </w:p>
+    <w:p>
+      <w:pPr>
+        <w:pStyle w:val="Ttulo3"/>
+      </w:pPr>
+      <w:r>
+        <w:t>Misceláneas</w:t>
+      </w:r>
+    </w:p>
+    <w:p>
+      <w:pPr>
+        <w:pStyle w:val="Dots"/>
+      </w:pPr>
+      <w:r>
+        <w:t>Cuando se accede a la vista, queda capturada.</w:t>
+      </w:r>
+    </w:p>
+    <w:p>
+      <w:pPr>
+        <w:pStyle w:val="Dots"/>
+      </w:pPr>
+      <w:r>
+        <w:t xml:space="preserve">El campo </w:t>
       </w:r>
       <w:r>
         <w:rPr>
           <w:i/>
         </w:rPr>
-        <w:t xml:space="preserve">Detalle de </w:t>
-      </w:r>
-      <w:r>
-        <w:rPr>
-          <w:i/>
-        </w:rPr>
-        <w:t>RCLV</w:t>
-      </w:r>
-      <w:r>
-        <w:t>.</w:t>
-      </w:r>
-    </w:p>
-    <w:p>
-      <w:pPr>
-        <w:pStyle w:val="Ttulo3"/>
-      </w:pPr>
-      <w:r>
-        <w:t>Botones disponibles</w:t>
-      </w:r>
-    </w:p>
-    <w:p>
-      <w:pPr>
-        <w:pStyle w:val="Dots"/>
-      </w:pPr>
-      <w:r>
-        <w:t>Guardar, asignar y regresar a la vista del producto.</w:t>
-      </w:r>
-    </w:p>
-    <w:p>
-      <w:pPr>
-        <w:pStyle w:val="Dots"/>
-      </w:pPr>
-      <w:r>
-        <w:t>Salir y regresar a la vista del producto.</w:t>
-      </w:r>
-    </w:p>
-    <w:p>
-      <w:pPr>
-        <w:pStyle w:val="Ttulo3"/>
-      </w:pPr>
-      <w:r>
-        <w:t>Información en el url</w:t>
-      </w:r>
-    </w:p>
-    <w:p>
-      <w:pPr>
-        <w:pStyle w:val="Dots"/>
-      </w:pPr>
-      <w:r>
-        <w:t>Ruta anterior.</w:t>
-      </w:r>
-    </w:p>
-    <w:p>
-      <w:pPr>
-        <w:pStyle w:val="Dots"/>
-      </w:pPr>
-      <w:r>
-        <w:t>Producto asociado.</w:t>
-      </w:r>
-    </w:p>
-    <w:p>
-      <w:pPr>
-        <w:pStyle w:val="Dots"/>
-      </w:pPr>
-      <w:r>
-        <w:t>RCLV asociado</w:t>
-      </w:r>
-    </w:p>
-    <w:p>
-      <w:pPr>
-        <w:pStyle w:val="Ttulo3"/>
-      </w:pPr>
-      <w:r>
-        <w:t>Misceláneas</w:t>
-      </w:r>
-    </w:p>
-    <w:p>
-      <w:pPr>
-        <w:pStyle w:val="Dots"/>
-      </w:pPr>
-      <w:r>
-        <w:t>Cuando se accede a la vista, queda capturada.</w:t>
-      </w:r>
-    </w:p>
-    <w:p>
-      <w:pPr>
-        <w:pStyle w:val="Ttulo2"/>
-      </w:pPr>
-      <w:bookmarkStart w:id="38" w:name="_Toc106837153"/>
-      <w:r>
-        <w:t>Inactivar/Recuperar</w:t>
-      </w:r>
-      <w:r>
-        <w:t>/Deshacer</w:t>
-      </w:r>
-      <w:r>
-        <w:t xml:space="preserve"> Cambio de Status de</w:t>
-      </w:r>
-      <w:r>
-        <w:t xml:space="preserve"> un RCLV</w:t>
-      </w:r>
-      <w:bookmarkEnd w:id="38"/>
-    </w:p>
-    <w:p>
-      <w:pPr>
-        <w:pStyle w:val="Dots"/>
-      </w:pPr>
-      <w:r>
-        <w:t xml:space="preserve">Sólo se puede realizar </w:t>
-      </w:r>
-      <w:r>
-        <w:t>en la vista de Detalle del RCLV y para RCLV en status estables.</w:t>
-      </w:r>
-    </w:p>
-    <w:p>
-      <w:pPr>
-        <w:pStyle w:val="Dots"/>
-      </w:pPr>
-      <w:r>
-        <w:t>Se realiza el cambio y se actualiza la vista.</w:t>
-      </w:r>
-    </w:p>
-    <w:p>
-      <w:pPr>
-        <w:pStyle w:val="Dots"/>
-      </w:pPr>
-      <w:r>
-        <w:t xml:space="preserve">La opción </w:t>
-      </w:r>
-      <w:r>
-        <w:rPr>
-          <w:i/>
-        </w:rPr>
-        <w:t>Deshacer</w:t>
-      </w:r>
-      <w:r>
-        <w:t>, devuelve el RCLV a su status original.</w:t>
+        <w:t>nombre</w:t>
+      </w:r>
+      <w:r>
+        <w:t xml:space="preserve"> nunca se puede editar. Es el único con esa característica.</w:t>
       </w:r>
     </w:p>
     <w:p/>
@@ -14039,13 +14164,29 @@
         <w:t xml:space="preserve">las suciedad de </w:t>
       </w:r>
       <w:r>
-        <w:t>los links de sitios conocidos (ej: YouTube), quitándoles l</w:t>
+        <w:t>los links de sitios conocidos (</w:t>
+      </w:r>
+      <w:proofErr w:type="spellStart"/>
+      <w:r>
+        <w:t>ej</w:t>
+      </w:r>
+      <w:proofErr w:type="spellEnd"/>
+      <w:r>
+        <w:t>: YouTube), quitándoles l</w:t>
       </w:r>
       <w:r>
         <w:t>a</w:t>
       </w:r>
       <w:r>
-        <w:t xml:space="preserve"> información personalizada (ej: localizadores de avance), para que quede lo más estándar posible.</w:t>
+        <w:t xml:space="preserve"> información personalizada (</w:t>
+      </w:r>
+      <w:proofErr w:type="spellStart"/>
+      <w:r>
+        <w:t>ej</w:t>
+      </w:r>
+      <w:proofErr w:type="spellEnd"/>
+      <w:r>
+        <w:t>: localizadores de avance), para que quede lo más estándar posible.</w:t>
       </w:r>
     </w:p>
     <w:p>
@@ -17141,48 +17282,30 @@
         <w:pStyle w:val="Nmeros"/>
       </w:pPr>
       <w:r>
+        <w:t>Que tengan alguna edición ajena.</w:t>
+      </w:r>
+    </w:p>
+    <w:p>
+      <w:pPr>
+        <w:pStyle w:val="Nmeros"/>
+      </w:pPr>
+      <w:r>
         <w:t>Q</w:t>
       </w:r>
       <w:r>
-        <w:t>ue estén asociados a prod</w:t>
-      </w:r>
-      <w:r>
-        <w:t>uctos en status aprobado</w:t>
+        <w:t xml:space="preserve">ue </w:t>
+      </w:r>
+      <w:r>
+        <w:t xml:space="preserve">no </w:t>
+      </w:r>
+      <w:r>
+        <w:t xml:space="preserve">estén </w:t>
+      </w:r>
+      <w:r>
+        <w:t>vinculados con ningún producto</w:t>
       </w:r>
       <w:r>
         <w:t>.</w:t>
-      </w:r>
-    </w:p>
-    <w:p>
-      <w:pPr>
-        <w:pStyle w:val="Nmeros"/>
-      </w:pPr>
-      <w:r>
-        <w:t>Que tengan alguna edición ajena.</w:t>
-      </w:r>
-    </w:p>
-    <w:p>
-      <w:pPr>
-        <w:pStyle w:val="Dots"/>
-      </w:pPr>
-      <w:r>
-        <w:t>Se muestran primero los estados más sensibles:</w:t>
-      </w:r>
-    </w:p>
-    <w:p>
-      <w:pPr>
-        <w:pStyle w:val="Nmeros"/>
-      </w:pPr>
-      <w:r>
-        <w:t>Aprobados c/Edición</w:t>
-      </w:r>
-    </w:p>
-    <w:p>
-      <w:pPr>
-        <w:pStyle w:val="Nmeros"/>
-      </w:pPr>
-      <w:r>
-        <w:t>Altas</w:t>
       </w:r>
     </w:p>
     <w:p>
@@ -17805,23 +17928,105 @@
       </w:pPr>
       <w:bookmarkStart w:id="58" w:name="_Toc106837173"/>
       <w:r>
-        <w:t>Altas</w:t>
+        <w:t>Criterios</w:t>
+      </w:r>
+    </w:p>
+    <w:p>
+      <w:pPr>
+        <w:pStyle w:val="Dots"/>
+      </w:pPr>
+      <w:r>
+        <w:t>Sólo se pueden revisar:</w:t>
+      </w:r>
+    </w:p>
+    <w:p>
+      <w:pPr>
+        <w:pStyle w:val="Nmeros"/>
+      </w:pPr>
+      <w:r>
+        <w:t>Las ediciones de RCLV</w:t>
+      </w:r>
+    </w:p>
+    <w:p>
+      <w:pPr>
+        <w:pStyle w:val="Nmeros"/>
+      </w:pPr>
+      <w:r>
+        <w:t xml:space="preserve">Los RCLV </w:t>
+      </w:r>
+      <w:r>
+        <w:t>sin</w:t>
+      </w:r>
+      <w:r>
+        <w:t xml:space="preserve"> productos ni ediciones vinculadas</w:t>
+      </w:r>
+      <w:r>
+        <w:t xml:space="preserve"> ni perennes</w:t>
+      </w:r>
+      <w:r>
+        <w:t>, para su eliminación permanente.</w:t>
+      </w:r>
+    </w:p>
+    <w:p>
+      <w:pPr>
+        <w:pStyle w:val="Dots"/>
+      </w:pPr>
+      <w:r>
+        <w:t xml:space="preserve">Para eliminar un RCLV, </w:t>
       </w:r>
       <w:bookmarkEnd w:id="58"/>
+      <w:r>
+        <w:t xml:space="preserve">se debe especificar el </w:t>
+      </w:r>
+      <w:r>
+        <w:rPr>
+          <w:i/>
+        </w:rPr>
+        <w:t>motivo</w:t>
+      </w:r>
+      <w:r>
+        <w:t xml:space="preserve">. </w:t>
+      </w:r>
+    </w:p>
+    <w:p>
+      <w:pPr>
+        <w:pStyle w:val="Nmeros"/>
+      </w:pPr>
+      <w:r>
+        <w:t xml:space="preserve">Esa explicación será enviada por mail al usuario creador. Los motivos están tabulados. </w:t>
+      </w:r>
+    </w:p>
+    <w:p>
+      <w:pPr>
+        <w:pStyle w:val="Nmeros"/>
+      </w:pPr>
+      <w:r>
+        <w:t>Algunos tienen penalización en el perfil del usuario creador.</w:t>
+      </w:r>
+    </w:p>
+    <w:p>
+      <w:pPr>
+        <w:pStyle w:val="Ttulo2"/>
+      </w:pPr>
+      <w:r>
+        <w:t>Revisar la Edición de RCLV Aprobados</w:t>
+      </w:r>
     </w:p>
     <w:p>
       <w:pPr>
         <w:pStyle w:val="Dots"/>
       </w:pPr>
       <w:r>
-        <w:t xml:space="preserve">Son los RCLV en status </w:t>
-      </w:r>
-      <w:r>
-        <w:rPr>
-          <w:b/>
+        <w:t xml:space="preserve">Son los RCLV que tienen alguna </w:t>
+      </w:r>
+      <w:r>
+        <w:rPr>
           <w:i/>
         </w:rPr>
-        <w:t>creado</w:t>
+        <w:t>edición</w:t>
+      </w:r>
+      <w:r>
+        <w:t xml:space="preserve"> ajena</w:t>
       </w:r>
       <w:r>
         <w:t>.</w:t>
@@ -17832,32 +18037,76 @@
         <w:pStyle w:val="Dots"/>
       </w:pPr>
       <w:r>
-        <w:t>En este paso, los cambios posibles de status son:</w:t>
-      </w:r>
-    </w:p>
-    <w:p>
-      <w:pPr>
-        <w:pStyle w:val="Nmeros"/>
-      </w:pPr>
-      <w:r>
-        <w:t xml:space="preserve">Desde </w:t>
-      </w:r>
-      <w:r>
-        <w:rPr>
-          <w:b/>
+        <w:t xml:space="preserve">Al igual que para los productos, se comparan los campos. </w:t>
+      </w:r>
+    </w:p>
+    <w:p>
+      <w:pPr>
+        <w:pStyle w:val="Dots"/>
+      </w:pPr>
+      <w:r>
+        <w:t>Sólo se pueden aprobar o rechazar, pero no editar.</w:t>
+      </w:r>
+    </w:p>
+    <w:p>
+      <w:pPr>
+        <w:pStyle w:val="Dots"/>
+      </w:pPr>
+      <w:r>
+        <w:t xml:space="preserve">Si se aprueba una nueva fecha, se actualiza </w:t>
+      </w:r>
+      <w:r>
+        <w:t>el</w:t>
+      </w:r>
+      <w:r>
+        <w:t xml:space="preserve"> </w:t>
+      </w:r>
+      <w:r>
+        <w:rPr>
           <w:i/>
         </w:rPr>
-        <w:t>creado</w:t>
-      </w:r>
-      <w:r>
-        <w:t xml:space="preserve"> hacia </w:t>
-      </w:r>
-      <w:r>
-        <w:rPr>
-          <w:b/>
+        <w:t>dia_del_ano_id</w:t>
+      </w:r>
+      <w:r>
+        <w:t xml:space="preserve"> a todos los productos con los que está relacionado, para su uso con los filtros.</w:t>
+      </w:r>
+    </w:p>
+    <w:p>
+      <w:pPr>
+        <w:pStyle w:val="Ttulo2"/>
+      </w:pPr>
+      <w:r>
+        <w:t>Eliminación Permanente</w:t>
+      </w:r>
+    </w:p>
+    <w:p>
+      <w:pPr>
+        <w:pStyle w:val="Dots"/>
+      </w:pPr>
+      <w:r>
+        <w:t>El RCLV debe estar sin vínculo a Productos y Ediciones de Productos.</w:t>
+      </w:r>
+    </w:p>
+    <w:p>
+      <w:pPr>
+        <w:pStyle w:val="Dots"/>
+      </w:pPr>
+      <w:r>
+        <w:t>Se muestran en el Tablero de Control.</w:t>
+      </w:r>
+    </w:p>
+    <w:p>
+      <w:pPr>
+        <w:pStyle w:val="Dots"/>
+      </w:pPr>
+      <w:r>
+        <w:t xml:space="preserve">Se guarda un registro con los datos del RCLV, en la tabla </w:t>
+      </w:r>
+      <w:r>
+        <w:rPr>
           <w:i/>
         </w:rPr>
-        <w:t>alta_aprob</w:t>
+        <w:t>historial_de_rclv_eliminados</w:t>
       </w:r>
       <w:r>
         <w:t>.</w:t>
@@ -17865,276 +18114,13 @@
     </w:p>
     <w:p>
       <w:pPr>
-        <w:pStyle w:val="Nmeros"/>
-      </w:pPr>
-      <w:r>
-        <w:t xml:space="preserve">Desde creado hacia </w:t>
-      </w:r>
-      <w:r>
-        <w:rPr>
-          <w:b/>
-          <w:i/>
-        </w:rPr>
-        <w:t>inactivo</w:t>
-      </w:r>
-      <w:r>
-        <w:t>. En este caso, el revisor debe especificar el motivo.</w:t>
-      </w:r>
-    </w:p>
-    <w:p>
-      <w:pPr>
         <w:pStyle w:val="Dots"/>
       </w:pPr>
       <w:r>
-        <w:t xml:space="preserve">Para </w:t>
-      </w:r>
-      <w:r>
-        <w:t>pasa</w:t>
-      </w:r>
-      <w:r>
-        <w:t>r un producto</w:t>
-      </w:r>
-      <w:r>
-        <w:t xml:space="preserve"> al status </w:t>
-      </w:r>
-      <w:r>
-        <w:rPr>
-          <w:i/>
-        </w:rPr>
-        <w:t>inactivo</w:t>
-      </w:r>
-      <w:r>
-        <w:t xml:space="preserve">, se debe especificar el </w:t>
-      </w:r>
-      <w:r>
-        <w:rPr>
-          <w:i/>
-        </w:rPr>
-        <w:t>motivo</w:t>
-      </w:r>
-      <w:r>
-        <w:t>. Esa explicación será enviada por mail al usuario creador. Los motivos están tabulados. Algunos tienen penalización en el perfil del usuario creador.</w:t>
-      </w:r>
-    </w:p>
-    <w:p>
-      <w:pPr>
-        <w:pStyle w:val="Ttulo3"/>
-      </w:pPr>
-      <w:r>
-        <w:t>Introducción</w:t>
-      </w:r>
-    </w:p>
-    <w:p>
-      <w:pPr>
-        <w:pStyle w:val="Dots"/>
-      </w:pPr>
-      <w:bookmarkStart w:id="59" w:name="_GoBack"/>
-      <w:bookmarkEnd w:id="59"/>
-      <w:r>
-        <w:t>Todos los campos deben estar completos.</w:t>
-      </w:r>
-    </w:p>
-    <w:p>
-      <w:pPr>
-        <w:pStyle w:val="Dots"/>
-      </w:pPr>
-      <w:r>
-        <w:t xml:space="preserve">El RCLV pasa al status </w:t>
-      </w:r>
-      <w:r>
-        <w:rPr>
-          <w:i/>
-        </w:rPr>
-        <w:t>aprobado</w:t>
-      </w:r>
-      <w:r>
-        <w:t>, y puede ser usado en los filtros personalizados.</w:t>
-      </w:r>
-    </w:p>
-    <w:p>
-      <w:pPr>
-        <w:pStyle w:val="Ttulo3"/>
-      </w:pPr>
-      <w:r>
-        <w:t>Tareas adicionales que se realizan al aprobar el registro</w:t>
-      </w:r>
-    </w:p>
-    <w:p>
-      <w:pPr>
-        <w:pStyle w:val="Dots"/>
-      </w:pPr>
-      <w:r>
-        <w:t xml:space="preserve">Se revisa si </w:t>
-      </w:r>
-      <w:r>
-        <w:t>tiene</w:t>
-      </w:r>
-      <w:r>
-        <w:t xml:space="preserve"> alg</w:t>
-      </w:r>
-      <w:r>
-        <w:t>ún producto aprobado</w:t>
-      </w:r>
-      <w:r>
-        <w:t xml:space="preserve">. El resultado </w:t>
-      </w:r>
-      <w:r>
-        <w:t xml:space="preserve">(true/false) </w:t>
-      </w:r>
-      <w:r>
-        <w:t>s</w:t>
-      </w:r>
-      <w:r>
-        <w:t>e asienta en es</w:t>
-      </w:r>
-      <w:r>
-        <w:t>t</w:t>
-      </w:r>
-      <w:r>
-        <w:t>e registro</w:t>
-      </w:r>
-      <w:r>
-        <w:t xml:space="preserve"> en el campo </w:t>
-      </w:r>
-      <w:r>
-        <w:rPr>
-          <w:i/>
-        </w:rPr>
-        <w:t>prod_aprob</w:t>
-      </w:r>
-      <w:r>
-        <w:t>.</w:t>
-      </w:r>
-      <w:r>
-        <w:t xml:space="preserve"> Se usa para saber si mostrarlo en </w:t>
-      </w:r>
-      <w:r>
-        <w:t>los</w:t>
-      </w:r>
-      <w:r>
-        <w:t xml:space="preserve"> filtros personalizados de las vistas de mostrar productos.</w:t>
-      </w:r>
-    </w:p>
-    <w:p>
-      <w:pPr>
-        <w:pStyle w:val="Dots"/>
-      </w:pPr>
-      <w:r>
-        <w:t xml:space="preserve">Se le pasa su </w:t>
-      </w:r>
-      <w:r>
-        <w:rPr>
-          <w:i/>
-        </w:rPr>
-        <w:t>dia_del_ano_id</w:t>
-      </w:r>
-      <w:r>
-        <w:t xml:space="preserve"> a todos los productos con los que está relacionado, para su uso con los filtros</w:t>
-      </w:r>
-      <w:r>
-        <w:t xml:space="preserve"> personalizados</w:t>
-      </w:r>
-      <w:r>
-        <w:t>.</w:t>
-      </w:r>
-    </w:p>
-    <w:p>
-      <w:pPr>
-        <w:pStyle w:val="Dots"/>
-      </w:pPr>
-      <w:r>
-        <w:t xml:space="preserve">Se actualizan las tablas de </w:t>
-      </w:r>
-      <w:r>
-        <w:t xml:space="preserve">BD </w:t>
-      </w:r>
-      <w:r>
-        <w:rPr>
-          <w:i/>
-        </w:rPr>
-        <w:t>edic_registros_aprob</w:t>
-      </w:r>
-      <w:r>
-        <w:t xml:space="preserve"> y </w:t>
-      </w:r>
-      <w:r>
-        <w:rPr>
-          <w:i/>
-        </w:rPr>
-        <w:t>edic_registros_rech</w:t>
-      </w:r>
-      <w:r>
-        <w:t>, en función de si los datos originales fueron aceptados o cambiados.</w:t>
-      </w:r>
-    </w:p>
-    <w:p>
-      <w:pPr>
-        <w:pStyle w:val="Ttulo3"/>
-      </w:pPr>
-      <w:r>
-        <w:t>Revisar la Edición de RCLV Aprobados</w:t>
-      </w:r>
-    </w:p>
-    <w:p>
-      <w:pPr>
-        <w:pStyle w:val="Dots"/>
-      </w:pPr>
-      <w:r>
-        <w:t xml:space="preserve">Son los RCLV en status </w:t>
-      </w:r>
-      <w:r>
-        <w:rPr>
-          <w:b/>
-          <w:i/>
-        </w:rPr>
-        <w:t>aprobado</w:t>
-      </w:r>
-      <w:r>
-        <w:t xml:space="preserve">, y que tienen alguna </w:t>
-      </w:r>
-      <w:r>
-        <w:rPr>
-          <w:u w:val="single"/>
-        </w:rPr>
-        <w:t>nueva edición</w:t>
-      </w:r>
-      <w:r>
-        <w:t>.</w:t>
-      </w:r>
-    </w:p>
-    <w:p>
-      <w:pPr>
-        <w:pStyle w:val="Dots"/>
-      </w:pPr>
-      <w:r>
-        <w:t xml:space="preserve">Al igual que para los productos, se comparan los campos. </w:t>
-      </w:r>
-    </w:p>
-    <w:p>
-      <w:pPr>
-        <w:pStyle w:val="Dots"/>
-      </w:pPr>
-      <w:r>
-        <w:t>Sólo se pueden aprobar o rechazar, pero no editar.</w:t>
-      </w:r>
-    </w:p>
-    <w:p>
-      <w:pPr>
-        <w:pStyle w:val="Dots"/>
-      </w:pPr>
-      <w:r>
-        <w:t xml:space="preserve">Si se aprueba una nueva fecha, se actualiza su </w:t>
-      </w:r>
-      <w:r>
-        <w:rPr>
-          <w:i/>
-        </w:rPr>
-        <w:t>dia_del_ano_id</w:t>
-      </w:r>
-      <w:r>
-        <w:t xml:space="preserve"> a todos los productos con los que está relacionado, para su uso con los filtros.</w:t>
-      </w:r>
-    </w:p>
+        <w:t>Luego de eliminados, no pueden volver a ser usados.</w:t>
+      </w:r>
+    </w:p>
+    <w:p/>
     <w:p>
       <w:pPr>
         <w:pStyle w:val="Ttulo2"/>
@@ -18152,22 +18138,22 @@
       <w:pPr>
         <w:pStyle w:val="Ttulo1"/>
       </w:pPr>
-      <w:bookmarkStart w:id="60" w:name="_Toc106837174"/>
+      <w:bookmarkStart w:id="59" w:name="_Toc106837174"/>
       <w:r>
         <w:lastRenderedPageBreak/>
         <w:t>Revisión de Links</w:t>
       </w:r>
+      <w:bookmarkEnd w:id="59"/>
+    </w:p>
+    <w:p>
+      <w:pPr>
+        <w:pStyle w:val="Ttulo2"/>
+      </w:pPr>
+      <w:bookmarkStart w:id="60" w:name="_Toc106837175"/>
+      <w:r>
+        <w:t>Criterios</w:t>
+      </w:r>
       <w:bookmarkEnd w:id="60"/>
-    </w:p>
-    <w:p>
-      <w:pPr>
-        <w:pStyle w:val="Ttulo2"/>
-      </w:pPr>
-      <w:bookmarkStart w:id="61" w:name="_Toc106837175"/>
-      <w:r>
-        <w:t>Criterios</w:t>
-      </w:r>
-      <w:bookmarkEnd w:id="61"/>
     </w:p>
     <w:p>
       <w:pPr>
@@ -18448,7 +18434,7 @@
       <w:pPr>
         <w:pStyle w:val="Ttulo2"/>
       </w:pPr>
-      <w:bookmarkStart w:id="62" w:name="_Toc106837176"/>
+      <w:bookmarkStart w:id="61" w:name="_Toc106837176"/>
       <w:r>
         <w:t xml:space="preserve">Criterios para la </w:t>
       </w:r>
@@ -18461,163 +18447,163 @@
       <w:r>
         <w:t>Analizar</w:t>
       </w:r>
+      <w:bookmarkEnd w:id="61"/>
+    </w:p>
+    <w:p>
+      <w:pPr>
+        <w:pStyle w:val="Dots"/>
+      </w:pPr>
+      <w:r>
+        <w:t>Los únicos status que se pueden evaluar son los que cumplen estas condiciones:</w:t>
+      </w:r>
+    </w:p>
+    <w:p>
+      <w:pPr>
+        <w:pStyle w:val="Nmeros"/>
+      </w:pPr>
+      <w:r>
+        <w:t>Links con status</w:t>
+      </w:r>
+      <w:r>
+        <w:t xml:space="preserve"> </w:t>
+      </w:r>
+      <w:r>
+        <w:rPr>
+          <w:u w:val="single"/>
+        </w:rPr>
+        <w:t>creado</w:t>
+      </w:r>
+      <w:r>
+        <w:t xml:space="preserve"> o</w:t>
+      </w:r>
+      <w:r>
+        <w:t xml:space="preserve"> </w:t>
+      </w:r>
+      <w:r>
+        <w:rPr>
+          <w:u w:val="single"/>
+        </w:rPr>
+        <w:t>provisorios</w:t>
+      </w:r>
+      <w:r>
+        <w:t xml:space="preserve">: </w:t>
+      </w:r>
+      <w:r>
+        <w:rPr>
+          <w:i/>
+        </w:rPr>
+        <w:t>creado, inactivar, recuperar.</w:t>
+      </w:r>
+    </w:p>
+    <w:p>
+      <w:pPr>
+        <w:pStyle w:val="Nmeros"/>
+      </w:pPr>
+      <w:r>
+        <w:rPr>
+          <w:u w:val="single"/>
+        </w:rPr>
+        <w:t>A</w:t>
+      </w:r>
+      <w:r>
+        <w:rPr>
+          <w:u w:val="single"/>
+        </w:rPr>
+        <w:t>jenos</w:t>
+      </w:r>
+      <w:r>
+        <w:t>: propuestas realizadas por otros usuarios.</w:t>
+      </w:r>
+    </w:p>
+    <w:p>
+      <w:pPr>
+        <w:pStyle w:val="Dots"/>
+      </w:pPr>
+      <w:r>
+        <w:t xml:space="preserve">Sólo se </w:t>
+      </w:r>
+      <w:r>
+        <w:t xml:space="preserve">le </w:t>
+      </w:r>
+      <w:r>
+        <w:t>puede cambiar el status a</w:t>
+      </w:r>
+      <w:r>
+        <w:t xml:space="preserve"> los</w:t>
+      </w:r>
+      <w:r>
+        <w:t xml:space="preserve"> links </w:t>
+      </w:r>
+      <w:r>
+        <w:rPr>
+          <w:u w:val="single"/>
+        </w:rPr>
+        <w:t>que no tengan ediciones</w:t>
+      </w:r>
+      <w:r>
+        <w:t>.</w:t>
+      </w:r>
+      <w:r>
+        <w:t xml:space="preserve"> </w:t>
+      </w:r>
+      <w:r>
+        <w:t>Si un link tiene ediciones, se</w:t>
+      </w:r>
+      <w:r>
+        <w:t xml:space="preserve"> las debe</w:t>
+      </w:r>
+      <w:r>
+        <w:t xml:space="preserve"> </w:t>
+      </w:r>
+      <w:r>
+        <w:t>resolver para recién luego poder cambiar su status.</w:t>
+      </w:r>
+    </w:p>
+    <w:p>
+      <w:pPr>
+        <w:pStyle w:val="Dots"/>
+      </w:pPr>
+      <w:r>
+        <w:t>Acciones visuales cuando se toma una decisión sobre un cambio de status</w:t>
+      </w:r>
+      <w:r>
+        <w:t>:</w:t>
+      </w:r>
+    </w:p>
+    <w:p>
+      <w:pPr>
+        <w:pStyle w:val="Nmeros"/>
+      </w:pPr>
+      <w:r>
+        <w:t>Cuando un link para al status inactivo, simplemente se oculta la fila.</w:t>
+      </w:r>
+    </w:p>
+    <w:p>
+      <w:pPr>
+        <w:pStyle w:val="Nmeros"/>
+      </w:pPr>
+      <w:r>
+        <w:t>Para todos los demás, se debe recargar la vist</w:t>
+      </w:r>
+      <w:r>
+        <w:t>a porque hay mucha información para actualizar.</w:t>
+      </w:r>
+    </w:p>
+    <w:p>
+      <w:pPr>
+        <w:pStyle w:val="Ttulo2"/>
+      </w:pPr>
+      <w:bookmarkStart w:id="62" w:name="_Toc106837177"/>
+      <w:r>
+        <w:t xml:space="preserve">Criterios para la </w:t>
+      </w:r>
+      <w:r>
+        <w:t>Pestaña I</w:t>
+      </w:r>
+      <w:r>
+        <w:t>nactivos</w:t>
+      </w:r>
       <w:bookmarkEnd w:id="62"/>
-    </w:p>
-    <w:p>
-      <w:pPr>
-        <w:pStyle w:val="Dots"/>
-      </w:pPr>
-      <w:r>
-        <w:t>Los únicos status que se pueden evaluar son los que cumplen estas condiciones:</w:t>
-      </w:r>
-    </w:p>
-    <w:p>
-      <w:pPr>
-        <w:pStyle w:val="Nmeros"/>
-      </w:pPr>
-      <w:r>
-        <w:t>Links con status</w:t>
-      </w:r>
-      <w:r>
-        <w:t xml:space="preserve"> </w:t>
-      </w:r>
-      <w:r>
-        <w:rPr>
-          <w:u w:val="single"/>
-        </w:rPr>
-        <w:t>creado</w:t>
-      </w:r>
-      <w:r>
-        <w:t xml:space="preserve"> o</w:t>
-      </w:r>
-      <w:r>
-        <w:t xml:space="preserve"> </w:t>
-      </w:r>
-      <w:r>
-        <w:rPr>
-          <w:u w:val="single"/>
-        </w:rPr>
-        <w:t>provisorios</w:t>
-      </w:r>
-      <w:r>
-        <w:t xml:space="preserve">: </w:t>
-      </w:r>
-      <w:r>
-        <w:rPr>
-          <w:i/>
-        </w:rPr>
-        <w:t>creado, inactivar, recuperar.</w:t>
-      </w:r>
-    </w:p>
-    <w:p>
-      <w:pPr>
-        <w:pStyle w:val="Nmeros"/>
-      </w:pPr>
-      <w:r>
-        <w:rPr>
-          <w:u w:val="single"/>
-        </w:rPr>
-        <w:t>A</w:t>
-      </w:r>
-      <w:r>
-        <w:rPr>
-          <w:u w:val="single"/>
-        </w:rPr>
-        <w:t>jenos</w:t>
-      </w:r>
-      <w:r>
-        <w:t>: propuestas realizadas por otros usuarios.</w:t>
-      </w:r>
-    </w:p>
-    <w:p>
-      <w:pPr>
-        <w:pStyle w:val="Dots"/>
-      </w:pPr>
-      <w:r>
-        <w:t xml:space="preserve">Sólo se </w:t>
-      </w:r>
-      <w:r>
-        <w:t xml:space="preserve">le </w:t>
-      </w:r>
-      <w:r>
-        <w:t>puede cambiar el status a</w:t>
-      </w:r>
-      <w:r>
-        <w:t xml:space="preserve"> los</w:t>
-      </w:r>
-      <w:r>
-        <w:t xml:space="preserve"> links </w:t>
-      </w:r>
-      <w:r>
-        <w:rPr>
-          <w:u w:val="single"/>
-        </w:rPr>
-        <w:t>que no tengan ediciones</w:t>
-      </w:r>
-      <w:r>
-        <w:t>.</w:t>
-      </w:r>
-      <w:r>
-        <w:t xml:space="preserve"> </w:t>
-      </w:r>
-      <w:r>
-        <w:t>Si un link tiene ediciones, se</w:t>
-      </w:r>
-      <w:r>
-        <w:t xml:space="preserve"> las debe</w:t>
-      </w:r>
-      <w:r>
-        <w:t xml:space="preserve"> </w:t>
-      </w:r>
-      <w:r>
-        <w:t>resolver para recién luego poder cambiar su status.</w:t>
-      </w:r>
-    </w:p>
-    <w:p>
-      <w:pPr>
-        <w:pStyle w:val="Dots"/>
-      </w:pPr>
-      <w:r>
-        <w:t>Acciones visuales cuando se toma una decisión sobre un cambio de status</w:t>
-      </w:r>
-      <w:r>
-        <w:t>:</w:t>
-      </w:r>
-    </w:p>
-    <w:p>
-      <w:pPr>
-        <w:pStyle w:val="Nmeros"/>
-      </w:pPr>
-      <w:r>
-        <w:t>Cuando un link para al status inactivo, simplemente se oculta la fila.</w:t>
-      </w:r>
-    </w:p>
-    <w:p>
-      <w:pPr>
-        <w:pStyle w:val="Nmeros"/>
-      </w:pPr>
-      <w:r>
-        <w:t>Para todos los demás, se debe recargar la vist</w:t>
-      </w:r>
-      <w:r>
-        <w:t>a porque hay mucha información para actualizar.</w:t>
-      </w:r>
-    </w:p>
-    <w:p>
-      <w:pPr>
-        <w:pStyle w:val="Ttulo2"/>
-      </w:pPr>
-      <w:bookmarkStart w:id="63" w:name="_Toc106837177"/>
-      <w:r>
-        <w:t xml:space="preserve">Criterios para la </w:t>
-      </w:r>
-      <w:r>
-        <w:t>Pestaña I</w:t>
-      </w:r>
-      <w:r>
-        <w:t>nactivos</w:t>
-      </w:r>
-      <w:bookmarkEnd w:id="63"/>
     </w:p>
     <w:p>
       <w:pPr>
@@ -18670,22 +18656,22 @@
       <w:pPr>
         <w:pStyle w:val="Ttulo1"/>
       </w:pPr>
-      <w:bookmarkStart w:id="64" w:name="_Toc106837178"/>
+      <w:bookmarkStart w:id="63" w:name="_Toc106837178"/>
       <w:r>
         <w:lastRenderedPageBreak/>
         <w:t>Penalizaciones</w:t>
       </w:r>
+      <w:bookmarkEnd w:id="63"/>
+    </w:p>
+    <w:p>
+      <w:pPr>
+        <w:pStyle w:val="Ttulo2"/>
+      </w:pPr>
+      <w:bookmarkStart w:id="64" w:name="_Toc106837179"/>
+      <w:r>
+        <w:t>Criterios</w:t>
+      </w:r>
       <w:bookmarkEnd w:id="64"/>
-    </w:p>
-    <w:p>
-      <w:pPr>
-        <w:pStyle w:val="Ttulo2"/>
-      </w:pPr>
-      <w:bookmarkStart w:id="65" w:name="_Toc106837179"/>
-      <w:r>
-        <w:t>Criterios</w:t>
-      </w:r>
-      <w:bookmarkEnd w:id="65"/>
     </w:p>
     <w:p>
       <w:pPr>
@@ -18945,12 +18931,12 @@
       <w:pPr>
         <w:pStyle w:val="Ttulo1"/>
       </w:pPr>
-      <w:bookmarkStart w:id="66" w:name="_Toc106837180"/>
+      <w:bookmarkStart w:id="65" w:name="_Toc106837180"/>
       <w:r>
         <w:lastRenderedPageBreak/>
         <w:t>Consultas de Productos</w:t>
       </w:r>
-      <w:bookmarkEnd w:id="66"/>
+      <w:bookmarkEnd w:id="65"/>
     </w:p>
     <w:p>
       <w:pPr>
@@ -18960,10 +18946,104 @@
           <w:numId w:val="26"/>
         </w:numPr>
       </w:pPr>
-      <w:bookmarkStart w:id="67" w:name="_Toc106837181"/>
+      <w:bookmarkStart w:id="66" w:name="_Toc106837181"/>
       <w:r>
         <w:t>Búsqueda por criterios generales</w:t>
       </w:r>
+      <w:bookmarkEnd w:id="66"/>
+    </w:p>
+    <w:p>
+      <w:pPr>
+        <w:pStyle w:val="Dots"/>
+      </w:pPr>
+      <w:r>
+        <w:t xml:space="preserve">En la vista de </w:t>
+      </w:r>
+      <w:r>
+        <w:rPr>
+          <w:i/>
+        </w:rPr>
+        <w:t>Inicio</w:t>
+      </w:r>
+      <w:r>
+        <w:t>, se ofrece un acceso rápido a alguna de las siguientes opciones:</w:t>
+      </w:r>
+    </w:p>
+    <w:p>
+      <w:pPr>
+        <w:pStyle w:val="Nmeros"/>
+      </w:pPr>
+      <w:r>
+        <w:t>Productos sugeridos para la época del año</w:t>
+      </w:r>
+    </w:p>
+    <w:p>
+      <w:pPr>
+        <w:pStyle w:val="Nmeros"/>
+      </w:pPr>
+      <w:r>
+        <w:t>Todos los productos de nuestra base de datos</w:t>
+      </w:r>
+    </w:p>
+    <w:p>
+      <w:pPr>
+        <w:pStyle w:val="Nmeros"/>
+      </w:pPr>
+      <w:r>
+        <w:t xml:space="preserve">Un paseo por los productos </w:t>
+      </w:r>
+      <w:r>
+        <w:rPr>
+          <w:i/>
+        </w:rPr>
+        <w:t>Centradas en la Fe Católica</w:t>
+      </w:r>
+      <w:r>
+        <w:t xml:space="preserve"> (CFC)</w:t>
+      </w:r>
+    </w:p>
+    <w:p>
+      <w:pPr>
+        <w:pStyle w:val="Nmeros"/>
+      </w:pPr>
+      <w:r>
+        <w:t xml:space="preserve">Un paseo por los productos con </w:t>
+      </w:r>
+      <w:r>
+        <w:rPr>
+          <w:i/>
+        </w:rPr>
+        <w:t>Valores Presentes en la Cultura</w:t>
+      </w:r>
+      <w:r>
+        <w:t xml:space="preserve"> (VPC)</w:t>
+      </w:r>
+    </w:p>
+    <w:p>
+      <w:pPr>
+        <w:pStyle w:val="Dots"/>
+      </w:pPr>
+      <w:r>
+        <w:t xml:space="preserve">Los productos resultantes se mostrarán en lotes de hasta cuatro, un máximo de 5 lotes. Es decir que como máximo se muestran 20 productos, para no saturar al usuario. Para ver más productos dentro de esos 20, deberá descartar alguno poniéndole la opción </w:t>
+      </w:r>
+      <w:r>
+        <w:rPr>
+          <w:i/>
+        </w:rPr>
+        <w:t>No me interesa</w:t>
+      </w:r>
+      <w:r>
+        <w:t>.</w:t>
+      </w:r>
+    </w:p>
+    <w:p>
+      <w:pPr>
+        <w:pStyle w:val="Ttulo2"/>
+      </w:pPr>
+      <w:bookmarkStart w:id="67" w:name="_Toc106837182"/>
+      <w:r>
+        <w:t>Búsqueda por filtro</w:t>
+      </w:r>
       <w:bookmarkEnd w:id="67"/>
     </w:p>
     <w:p>
@@ -18971,158 +19051,64 @@
         <w:pStyle w:val="Dots"/>
       </w:pPr>
       <w:r>
-        <w:t xml:space="preserve">En la vista de </w:t>
+        <w:t>En combinación con el punto anterior, se puede acotar la búsqueda usando filtros personalizados.</w:t>
+      </w:r>
+    </w:p>
+    <w:p>
+      <w:pPr>
+        <w:pStyle w:val="Dots"/>
+      </w:pPr>
+      <w:r>
+        <w:t>Esos filtros permiten acotar el resultado usando algún dato conocido del producto buscado.</w:t>
+      </w:r>
+    </w:p>
+    <w:p>
+      <w:pPr>
+        <w:pStyle w:val="Ttulo2"/>
+      </w:pPr>
+      <w:bookmarkStart w:id="68" w:name="_Toc106837183"/>
+      <w:r>
+        <w:t>Búsqueda por el Nombre</w:t>
+      </w:r>
+      <w:bookmarkEnd w:id="68"/>
+      <w:r>
+        <w:t xml:space="preserve"> </w:t>
+      </w:r>
+    </w:p>
+    <w:p>
+      <w:pPr>
+        <w:pStyle w:val="Dots"/>
+      </w:pPr>
+      <w:r>
+        <w:t>También se puede buscar por el nombre de una película, colección o capítulo.</w:t>
+      </w:r>
+    </w:p>
+    <w:p>
+      <w:pPr>
+        <w:pStyle w:val="Dots"/>
+      </w:pPr>
+      <w:r>
+        <w:t xml:space="preserve">Para eso, en el Header se encuentra la lupa. Haciendo </w:t>
       </w:r>
       <w:r>
         <w:rPr>
           <w:i/>
         </w:rPr>
-        <w:t>Inicio</w:t>
-      </w:r>
-      <w:r>
-        <w:t>, se ofrece un acceso rápido a alguna de las siguientes opciones:</w:t>
-      </w:r>
-    </w:p>
-    <w:p>
-      <w:pPr>
-        <w:pStyle w:val="Nmeros"/>
-      </w:pPr>
-      <w:r>
-        <w:t>Productos sugeridos para la época del año</w:t>
-      </w:r>
-    </w:p>
-    <w:p>
-      <w:pPr>
-        <w:pStyle w:val="Nmeros"/>
-      </w:pPr>
-      <w:r>
-        <w:t>Todos los productos de nuestra base de datos</w:t>
-      </w:r>
-    </w:p>
-    <w:p>
-      <w:pPr>
-        <w:pStyle w:val="Nmeros"/>
-      </w:pPr>
-      <w:r>
-        <w:t xml:space="preserve">Un paseo por los productos </w:t>
-      </w:r>
-      <w:r>
-        <w:rPr>
-          <w:i/>
-        </w:rPr>
-        <w:t>Centradas en la Fe Católica</w:t>
-      </w:r>
-      <w:r>
-        <w:t xml:space="preserve"> (CFC)</w:t>
-      </w:r>
-    </w:p>
-    <w:p>
-      <w:pPr>
-        <w:pStyle w:val="Nmeros"/>
-      </w:pPr>
-      <w:r>
-        <w:t xml:space="preserve">Un paseo por los productos con </w:t>
-      </w:r>
-      <w:r>
-        <w:rPr>
-          <w:i/>
-        </w:rPr>
-        <w:t>Valores Presentes en la Cultura</w:t>
-      </w:r>
-      <w:r>
-        <w:t xml:space="preserve"> (VPC)</w:t>
-      </w:r>
-    </w:p>
-    <w:p>
-      <w:pPr>
-        <w:pStyle w:val="Dots"/>
-      </w:pPr>
-      <w:r>
-        <w:t xml:space="preserve">Los productos resultantes se mostrarán en lotes de hasta cuatro, un máximo de 5 lotes. Es decir que como máximo se muestran 20 productos, para no saturar al usuario. Para ver más productos dentro de esos 20, deberá descartar alguno poniéndole la opción </w:t>
-      </w:r>
-      <w:r>
-        <w:rPr>
-          <w:i/>
-        </w:rPr>
-        <w:t>No me interesa</w:t>
-      </w:r>
-      <w:r>
-        <w:t>.</w:t>
+        <w:t>click</w:t>
+      </w:r>
+      <w:r>
+        <w:t xml:space="preserve"> en ella, se ingresa el nombre del producto buscado.</w:t>
       </w:r>
     </w:p>
     <w:p>
       <w:pPr>
         <w:pStyle w:val="Ttulo2"/>
       </w:pPr>
-      <w:bookmarkStart w:id="68" w:name="_Toc106837182"/>
-      <w:r>
-        <w:t>Búsqueda por filtro</w:t>
-      </w:r>
-      <w:bookmarkEnd w:id="68"/>
-    </w:p>
-    <w:p>
-      <w:pPr>
-        <w:pStyle w:val="Dots"/>
-      </w:pPr>
-      <w:r>
-        <w:t>En combinación con el punto anterior, se puede acotar la búsqueda usando filtros personalizados.</w:t>
-      </w:r>
-    </w:p>
-    <w:p>
-      <w:pPr>
-        <w:pStyle w:val="Dots"/>
-      </w:pPr>
-      <w:r>
-        <w:t>Esos filtros permiten acotar el resultado usando algún dato conocido del producto buscado.</w:t>
-      </w:r>
-    </w:p>
-    <w:p>
-      <w:pPr>
-        <w:pStyle w:val="Ttulo2"/>
-      </w:pPr>
-      <w:bookmarkStart w:id="69" w:name="_Toc106837183"/>
-      <w:r>
-        <w:t>Búsqueda por el Nombre</w:t>
+      <w:bookmarkStart w:id="69" w:name="_Toc106837184"/>
+      <w:r>
+        <w:t>Detalle de un Producto</w:t>
       </w:r>
       <w:bookmarkEnd w:id="69"/>
-      <w:r>
-        <w:t xml:space="preserve"> </w:t>
-      </w:r>
-    </w:p>
-    <w:p>
-      <w:pPr>
-        <w:pStyle w:val="Dots"/>
-      </w:pPr>
-      <w:r>
-        <w:t>También se puede buscar por el nombre de una película, colección o capítulo.</w:t>
-      </w:r>
-    </w:p>
-    <w:p>
-      <w:pPr>
-        <w:pStyle w:val="Dots"/>
-      </w:pPr>
-      <w:r>
-        <w:t xml:space="preserve">Para eso, en el Header se encuentra la lupa. Haciendo </w:t>
-      </w:r>
-      <w:r>
-        <w:rPr>
-          <w:i/>
-        </w:rPr>
-        <w:t>click</w:t>
-      </w:r>
-      <w:r>
-        <w:t xml:space="preserve"> en ella, se ingresa el nombre del producto buscado.</w:t>
-      </w:r>
-    </w:p>
-    <w:p>
-      <w:pPr>
-        <w:pStyle w:val="Ttulo2"/>
-      </w:pPr>
-      <w:bookmarkStart w:id="70" w:name="_Toc106837184"/>
-      <w:r>
-        <w:t>Detalle de un Producto</w:t>
-      </w:r>
-      <w:bookmarkEnd w:id="70"/>
     </w:p>
     <w:p>
       <w:pPr>
@@ -19514,7 +19500,7 @@
             <w:rPr>
               <w:noProof/>
             </w:rPr>
-            <w:t>XV-1</w:t>
+            <w:t>XIV-1</w:t>
           </w:r>
           <w:r>
             <w:fldChar w:fldCharType="end"/>
@@ -19663,7 +19649,7 @@
               <w:rPr>
                 <w:noProof/>
               </w:rPr>
-              <w:t>2</w:t>
+              <w:t>1</w:t>
             </w:r>
           </w:fldSimple>
         </w:p>
@@ -19830,7 +19816,13 @@
             <w:jc w:val="right"/>
           </w:pPr>
           <w:r>
-            <w:t>Alta, Edición y Baja de un RCLV</w:t>
+            <w:t>Alta</w:t>
+          </w:r>
+          <w:r>
+            <w:t xml:space="preserve"> y</w:t>
+          </w:r>
+          <w:r>
+            <w:t xml:space="preserve"> Edición de un RCLV</w:t>
           </w:r>
         </w:p>
       </w:tc>
@@ -19905,7 +19897,10 @@
             <w:jc w:val="right"/>
           </w:pPr>
           <w:r>
-            <w:t>Alta, Edición y Baja de Links</w:t>
+            <w:t>ABM</w:t>
+          </w:r>
+          <w:r>
+            <w:t xml:space="preserve"> de Links</w:t>
           </w:r>
         </w:p>
       </w:tc>
@@ -25296,7 +25291,7 @@
 </file>
 
 <file path=customXml/itemProps1.xml><?xml version="1.0" encoding="utf-8"?>
-<ds:datastoreItem xmlns:ds="http://schemas.openxmlformats.org/officeDocument/2006/customXml" ds:itemID="{2685EB6F-C016-4D85-A680-E537DAD6F96C}">
+<ds:datastoreItem xmlns:ds="http://schemas.openxmlformats.org/officeDocument/2006/customXml" ds:itemID="{D822ADBE-9B00-4DB3-B501-071FCA459B4C}">
   <ds:schemaRefs>
     <ds:schemaRef ds:uri="http://schemas.openxmlformats.org/officeDocument/2006/bibliography"/>
   </ds:schemaRefs>

</xml_diff>

<commit_message>
Botón editar RCLV en 'Detalle Producto'
</commit_message>
<xml_diff>
--- a/0-varios/Memoria.docx
+++ b/0-varios/Memoria.docx
@@ -12933,24 +12933,170 @@
       <w:r>
         <w:t xml:space="preserve"> </w:t>
       </w:r>
-      <w:bookmarkStart w:id="36" w:name="_GoBack"/>
+      <w:r>
+        <w:rPr>
+          <w:i/>
+        </w:rPr>
+        <w:t>Alta</w:t>
+      </w:r>
+      <w:r>
+        <w:t>.</w:t>
+      </w:r>
+    </w:p>
+    <w:p>
+      <w:pPr>
+        <w:pStyle w:val="Ttulo3"/>
+      </w:pPr>
+      <w:r>
+        <w:t>Información en el url</w:t>
+      </w:r>
+    </w:p>
+    <w:p>
+      <w:pPr>
+        <w:pStyle w:val="Dots"/>
+      </w:pPr>
+      <w:r>
+        <w:t>Ruta anterior.</w:t>
+      </w:r>
+    </w:p>
+    <w:p>
+      <w:pPr>
+        <w:pStyle w:val="Dots"/>
+      </w:pPr>
+      <w:r>
+        <w:t>Producto asociado.</w:t>
+      </w:r>
+    </w:p>
+    <w:p>
+      <w:pPr>
+        <w:pStyle w:val="Ttulo3"/>
+      </w:pPr>
+      <w:r>
+        <w:t>Botones disponibles</w:t>
+      </w:r>
+    </w:p>
+    <w:p>
+      <w:pPr>
+        <w:pStyle w:val="Dots"/>
+      </w:pPr>
+      <w:r>
+        <w:t>Salir y regresar a la vista del producto.</w:t>
+      </w:r>
+    </w:p>
+    <w:p>
+      <w:pPr>
+        <w:pStyle w:val="Dots"/>
+      </w:pPr>
+      <w:r>
+        <w:t>Guardar</w:t>
+      </w:r>
+      <w:r>
+        <w:t>, asignar</w:t>
+      </w:r>
+      <w:r>
+        <w:t xml:space="preserve"> y regresar a la vista </w:t>
+      </w:r>
+      <w:r>
+        <w:t>del producto.</w:t>
+      </w:r>
+    </w:p>
+    <w:p>
+      <w:pPr>
+        <w:pStyle w:val="Ttulo3"/>
+      </w:pPr>
+      <w:r>
+        <w:t>Misceláneas</w:t>
+      </w:r>
+    </w:p>
+    <w:p>
+      <w:pPr>
+        <w:pStyle w:val="Dots"/>
+      </w:pPr>
+      <w:r>
+        <w:t>Si persiste algún error, no se puede guardar el alta.</w:t>
+      </w:r>
+    </w:p>
+    <w:p>
+      <w:pPr>
+        <w:pStyle w:val="Dots"/>
+      </w:pPr>
+      <w:r>
+        <w:t xml:space="preserve">Si el campo </w:t>
+      </w:r>
+      <w:r>
+        <w:rPr>
+          <w:i/>
+        </w:rPr>
+        <w:t>nombre</w:t>
+      </w:r>
+      <w:r>
+        <w:t xml:space="preserve"> ya figura en la BD, no se puede guardar.</w:t>
+      </w:r>
+    </w:p>
+    <w:p>
+      <w:pPr>
+        <w:pStyle w:val="Dots"/>
+      </w:pPr>
+      <w:r>
+        <w:t>Cuando se guarda el alta,</w:t>
+      </w:r>
+    </w:p>
+    <w:p>
+      <w:pPr>
+        <w:pStyle w:val="Nmeros"/>
+      </w:pPr>
+      <w:r>
+        <w:t>Y</w:t>
+      </w:r>
+      <w:r>
+        <w:t xml:space="preserve">a queda en el status </w:t>
+      </w:r>
+      <w:r>
+        <w:rPr>
+          <w:i/>
+        </w:rPr>
+        <w:t>aprobado</w:t>
+      </w:r>
+      <w:r>
+        <w:t>.</w:t>
+      </w:r>
+    </w:p>
+    <w:p>
+      <w:pPr>
+        <w:pStyle w:val="Nmeros"/>
+      </w:pPr>
+      <w:r>
+        <w:t>R</w:t>
+      </w:r>
+      <w:r>
+        <w:t xml:space="preserve">egresa a la vista </w:t>
+      </w:r>
+      <w:r>
+        <w:t>del producto</w:t>
+      </w:r>
+      <w:r>
+        <w:t xml:space="preserve"> y asigna el RCLV agregado.</w:t>
+      </w:r>
+    </w:p>
+    <w:p>
+      <w:pPr>
+        <w:pStyle w:val="Ttulo2"/>
+      </w:pPr>
+      <w:bookmarkStart w:id="36" w:name="_Toc106837151"/>
+      <w:r>
+        <w:t>Detalle</w:t>
+      </w:r>
+      <w:r>
+        <w:t xml:space="preserve"> de RCLV</w:t>
+      </w:r>
       <w:bookmarkEnd w:id="36"/>
-      <w:r>
-        <w:rPr>
-          <w:i/>
-        </w:rPr>
-        <w:t>Alta</w:t>
-      </w:r>
-      <w:r>
-        <w:t>.</w:t>
-      </w:r>
     </w:p>
     <w:p>
       <w:pPr>
         <w:pStyle w:val="Ttulo3"/>
       </w:pPr>
       <w:r>
-        <w:t>Información en el url</w:t>
+        <w:t>Accesos</w:t>
       </w:r>
     </w:p>
     <w:p>
@@ -12958,158 +13104,12 @@
         <w:pStyle w:val="Dots"/>
       </w:pPr>
       <w:r>
-        <w:t>Ruta anterior.</w:t>
-      </w:r>
-    </w:p>
-    <w:p>
-      <w:pPr>
-        <w:pStyle w:val="Dots"/>
-      </w:pPr>
-      <w:r>
-        <w:t>Producto asociado.</w:t>
-      </w:r>
-    </w:p>
-    <w:p>
-      <w:pPr>
-        <w:pStyle w:val="Ttulo3"/>
-      </w:pPr>
-      <w:r>
-        <w:t>Botones disponibles</w:t>
-      </w:r>
-    </w:p>
-    <w:p>
-      <w:pPr>
-        <w:pStyle w:val="Dots"/>
-      </w:pPr>
-      <w:r>
-        <w:t>Guardar</w:t>
-      </w:r>
-      <w:r>
-        <w:t>, asignar</w:t>
-      </w:r>
-      <w:r>
-        <w:t xml:space="preserve"> y regresar a la vista </w:t>
-      </w:r>
-      <w:r>
-        <w:t>del producto.</w:t>
-      </w:r>
-    </w:p>
-    <w:p>
-      <w:pPr>
-        <w:pStyle w:val="Dots"/>
-      </w:pPr>
-      <w:r>
-        <w:t xml:space="preserve">Salir y regresar a la vista </w:t>
-      </w:r>
-      <w:r>
-        <w:t>del producto.</w:t>
-      </w:r>
-    </w:p>
-    <w:p>
-      <w:pPr>
-        <w:pStyle w:val="Ttulo3"/>
-      </w:pPr>
-      <w:r>
-        <w:t>Misceláneas</w:t>
-      </w:r>
-    </w:p>
-    <w:p>
-      <w:pPr>
-        <w:pStyle w:val="Dots"/>
-      </w:pPr>
-      <w:r>
-        <w:t>Si persiste algún error, no se puede guardar el alta.</w:t>
-      </w:r>
-    </w:p>
-    <w:p>
-      <w:pPr>
-        <w:pStyle w:val="Dots"/>
-      </w:pPr>
-      <w:r>
-        <w:t xml:space="preserve">Si el campo </w:t>
-      </w:r>
-      <w:r>
-        <w:rPr>
-          <w:i/>
-        </w:rPr>
-        <w:t>nombre</w:t>
-      </w:r>
-      <w:r>
-        <w:t xml:space="preserve"> ya figura en la BD, no se puede guardar.</w:t>
-      </w:r>
-    </w:p>
-    <w:p>
-      <w:pPr>
-        <w:pStyle w:val="Dots"/>
-      </w:pPr>
-      <w:r>
-        <w:t>Cuando se guarda el alta,</w:t>
-      </w:r>
-    </w:p>
-    <w:p>
-      <w:pPr>
-        <w:pStyle w:val="Nmeros"/>
-      </w:pPr>
-      <w:r>
-        <w:t>Y</w:t>
-      </w:r>
-      <w:r>
-        <w:t xml:space="preserve">a queda en el status </w:t>
-      </w:r>
-      <w:r>
-        <w:rPr>
-          <w:i/>
-        </w:rPr>
-        <w:t>aprobado</w:t>
-      </w:r>
-      <w:r>
-        <w:t>.</w:t>
-      </w:r>
-    </w:p>
-    <w:p>
-      <w:pPr>
-        <w:pStyle w:val="Nmeros"/>
-      </w:pPr>
-      <w:r>
-        <w:t>R</w:t>
-      </w:r>
-      <w:r>
-        <w:t xml:space="preserve">egresa a la vista </w:t>
-      </w:r>
-      <w:r>
-        <w:t>del producto</w:t>
-      </w:r>
-      <w:r>
-        <w:t xml:space="preserve"> y asigna el RCLV agregado.</w:t>
-      </w:r>
-    </w:p>
-    <w:p>
-      <w:pPr>
-        <w:pStyle w:val="Ttulo2"/>
-      </w:pPr>
-      <w:bookmarkStart w:id="37" w:name="_Toc106837151"/>
-      <w:r>
-        <w:t>Detalle</w:t>
-      </w:r>
-      <w:r>
-        <w:t xml:space="preserve"> de RCLV</w:t>
-      </w:r>
+        <w:t>Desde la</w:t>
+      </w:r>
+      <w:bookmarkStart w:id="37" w:name="_GoBack"/>
       <w:bookmarkEnd w:id="37"/>
-    </w:p>
-    <w:p>
-      <w:pPr>
-        <w:pStyle w:val="Ttulo3"/>
-      </w:pPr>
-      <w:r>
-        <w:t>Accesos</w:t>
-      </w:r>
-    </w:p>
-    <w:p>
-      <w:pPr>
-        <w:pStyle w:val="Dots"/>
-      </w:pPr>
-      <w:r>
-        <w:t xml:space="preserve">Desde la vista </w:t>
+      <w:r>
+        <w:t xml:space="preserve"> vista </w:t>
       </w:r>
       <w:r>
         <w:rPr>
@@ -13276,6 +13276,51 @@
         <w:pStyle w:val="Dots"/>
       </w:pPr>
       <w:r>
+        <w:t xml:space="preserve">El circuito de </w:t>
+      </w:r>
+      <w:r>
+        <w:rPr>
+          <w:i/>
+        </w:rPr>
+        <w:t>Agregar un Producto</w:t>
+      </w:r>
+      <w:r>
+        <w:t xml:space="preserve"> </w:t>
+      </w:r>
+      <w:r>
+        <w:sym w:font="Symbol" w:char="F0AE"/>
+      </w:r>
+      <w:r>
+        <w:t xml:space="preserve"> </w:t>
+      </w:r>
+      <w:r>
+        <w:rPr>
+          <w:i/>
+        </w:rPr>
+        <w:t>Datos Personalizados</w:t>
+      </w:r>
+      <w:r>
+        <w:t xml:space="preserve"> </w:t>
+      </w:r>
+      <w:r>
+        <w:sym w:font="Symbol" w:char="F0AE"/>
+      </w:r>
+      <w:r>
+        <w:t xml:space="preserve"> </w:t>
+      </w:r>
+      <w:r>
+        <w:rPr>
+          <w:i/>
+        </w:rPr>
+        <w:t>Edición</w:t>
+      </w:r>
+    </w:p>
+    <w:p>
+      <w:pPr>
+        <w:pStyle w:val="Dots"/>
+      </w:pPr>
+      <w:r>
+        <w:lastRenderedPageBreak/>
         <w:t xml:space="preserve">Desde la vista </w:t>
       </w:r>
       <w:r>
@@ -13326,7 +13371,6 @@
         <w:pStyle w:val="Ttulo3"/>
       </w:pPr>
       <w:r>
-        <w:lastRenderedPageBreak/>
         <w:t>Información en el url</w:t>
       </w:r>
     </w:p>
@@ -19364,7 +19408,7 @@
             <w:rPr>
               <w:noProof/>
             </w:rPr>
-            <w:t>XII-2</w:t>
+            <w:t>X-2</w:t>
           </w:r>
           <w:r>
             <w:fldChar w:fldCharType="end"/>
@@ -19500,7 +19544,7 @@
             <w:rPr>
               <w:noProof/>
             </w:rPr>
-            <w:t>XIV-1</w:t>
+            <w:t>XV-1</w:t>
           </w:r>
           <w:r>
             <w:fldChar w:fldCharType="end"/>
@@ -25291,7 +25335,7 @@
 </file>
 
 <file path=customXml/itemProps1.xml><?xml version="1.0" encoding="utf-8"?>
-<ds:datastoreItem xmlns:ds="http://schemas.openxmlformats.org/officeDocument/2006/customXml" ds:itemID="{D822ADBE-9B00-4DB3-B501-071FCA459B4C}">
+<ds:datastoreItem xmlns:ds="http://schemas.openxmlformats.org/officeDocument/2006/customXml" ds:itemID="{6E6F8A86-215D-41AD-A6CA-32369CD11973}">
   <ds:schemaRefs>
     <ds:schemaRef ds:uri="http://schemas.openxmlformats.org/officeDocument/2006/bibliography"/>
   </ds:schemaRefs>

</xml_diff>

<commit_message>
Acceso a RCLV Detalle
</commit_message>
<xml_diff>
--- a/0-varios/Memoria.docx
+++ b/0-varios/Memoria.docx
@@ -12816,12 +12816,8 @@
       </w:pPr>
       <w:bookmarkStart w:id="35" w:name="_Toc106837150"/>
       <w:r>
-        <w:t>Alta</w:t>
-      </w:r>
-      <w:r>
-        <w:t xml:space="preserve"> de RCLV</w:t>
-      </w:r>
-      <w:bookmarkEnd w:id="35"/>
+        <w:t>Criterios</w:t>
+      </w:r>
     </w:p>
     <w:p>
       <w:pPr>
@@ -12831,69 +12827,545 @@
         <w:t>Accesos</w:t>
       </w:r>
     </w:p>
+    <w:tbl>
+      <w:tblPr>
+        <w:tblStyle w:val="Tablaconcuadrcula"/>
+        <w:tblW w:w="0" w:type="auto"/>
+        <w:tblLook w:val="04A0" w:firstRow="1" w:lastRow="0" w:firstColumn="1" w:lastColumn="0" w:noHBand="0" w:noVBand="1"/>
+      </w:tblPr>
+      <w:tblGrid>
+        <w:gridCol w:w="988"/>
+        <w:gridCol w:w="8640"/>
+      </w:tblGrid>
+      <w:tr>
+        <w:tc>
+          <w:tcPr>
+            <w:tcW w:w="988" w:type="dxa"/>
+          </w:tcPr>
+          <w:p>
+            <w:r>
+              <w:t>Alta</w:t>
+            </w:r>
+          </w:p>
+        </w:tc>
+        <w:tc>
+          <w:tcPr>
+            <w:tcW w:w="8640" w:type="dxa"/>
+          </w:tcPr>
+          <w:p>
+            <w:pPr>
+              <w:pStyle w:val="Dotsentabla"/>
+            </w:pPr>
+            <w:r>
+              <w:t xml:space="preserve">El circuito de </w:t>
+            </w:r>
+            <w:r>
+              <w:t>Agregar un Producto</w:t>
+            </w:r>
+            <w:r>
+              <w:t xml:space="preserve"> </w:t>
+            </w:r>
+            <w:r>
+              <w:sym w:font="Symbol" w:char="F0AE"/>
+            </w:r>
+            <w:r>
+              <w:t xml:space="preserve"> </w:t>
+            </w:r>
+            <w:r>
+              <w:t>Datos Personalizados</w:t>
+            </w:r>
+            <w:r>
+              <w:t xml:space="preserve"> </w:t>
+            </w:r>
+            <w:r>
+              <w:sym w:font="Symbol" w:char="F0AE"/>
+            </w:r>
+            <w:r>
+              <w:t xml:space="preserve"> </w:t>
+            </w:r>
+            <w:r>
+              <w:t>Alta</w:t>
+            </w:r>
+          </w:p>
+          <w:p>
+            <w:pPr>
+              <w:pStyle w:val="Dotsentabla"/>
+            </w:pPr>
+            <w:r>
+              <w:t xml:space="preserve">Desde la vista </w:t>
+            </w:r>
+            <w:r>
+              <w:t>Edición de un Producto</w:t>
+            </w:r>
+            <w:r>
+              <w:t xml:space="preserve"> </w:t>
+            </w:r>
+            <w:r>
+              <w:sym w:font="Symbol" w:char="F0AE"/>
+            </w:r>
+            <w:r>
+              <w:t xml:space="preserve"> </w:t>
+            </w:r>
+            <w:r>
+              <w:t>RCLV</w:t>
+            </w:r>
+            <w:r>
+              <w:t xml:space="preserve"> </w:t>
+            </w:r>
+            <w:r>
+              <w:sym w:font="Symbol" w:char="F0AE"/>
+            </w:r>
+            <w:r>
+              <w:t xml:space="preserve"> </w:t>
+            </w:r>
+            <w:r>
+              <w:t>Alta</w:t>
+            </w:r>
+            <w:r>
+              <w:t>.</w:t>
+            </w:r>
+          </w:p>
+        </w:tc>
+      </w:tr>
+      <w:tr>
+        <w:tc>
+          <w:tcPr>
+            <w:tcW w:w="988" w:type="dxa"/>
+          </w:tcPr>
+          <w:p>
+            <w:r>
+              <w:t>Edición</w:t>
+            </w:r>
+          </w:p>
+        </w:tc>
+        <w:tc>
+          <w:tcPr>
+            <w:tcW w:w="8640" w:type="dxa"/>
+          </w:tcPr>
+          <w:p>
+            <w:pPr>
+              <w:pStyle w:val="Dotsentabla"/>
+            </w:pPr>
+            <w:r>
+              <w:t xml:space="preserve">El circuito de </w:t>
+            </w:r>
+            <w:r>
+              <w:t>Agregar un Producto</w:t>
+            </w:r>
+            <w:r>
+              <w:t xml:space="preserve"> </w:t>
+            </w:r>
+            <w:r>
+              <w:sym w:font="Symbol" w:char="F0AE"/>
+            </w:r>
+            <w:r>
+              <w:t xml:space="preserve"> </w:t>
+            </w:r>
+            <w:r>
+              <w:t>Datos Personalizados</w:t>
+            </w:r>
+            <w:r>
+              <w:t xml:space="preserve"> </w:t>
+            </w:r>
+            <w:r>
+              <w:sym w:font="Symbol" w:char="F0AE"/>
+            </w:r>
+            <w:r>
+              <w:t xml:space="preserve"> Edición</w:t>
+            </w:r>
+          </w:p>
+          <w:p>
+            <w:pPr>
+              <w:pStyle w:val="Dotsentabla"/>
+            </w:pPr>
+            <w:r>
+              <w:t>Desde la vista Edición</w:t>
+            </w:r>
+            <w:r>
+              <w:t xml:space="preserve"> de un Producto</w:t>
+            </w:r>
+            <w:r>
+              <w:t xml:space="preserve"> </w:t>
+            </w:r>
+            <w:r>
+              <w:sym w:font="Symbol" w:char="F0AE"/>
+            </w:r>
+            <w:r>
+              <w:t xml:space="preserve"> </w:t>
+            </w:r>
+            <w:r>
+              <w:t>RCLV</w:t>
+            </w:r>
+            <w:r>
+              <w:t xml:space="preserve"> </w:t>
+            </w:r>
+            <w:r>
+              <w:sym w:font="Symbol" w:char="F0AE"/>
+            </w:r>
+            <w:r>
+              <w:t xml:space="preserve"> Edición</w:t>
+            </w:r>
+          </w:p>
+        </w:tc>
+      </w:tr>
+      <w:tr>
+        <w:tc>
+          <w:tcPr>
+            <w:tcW w:w="988" w:type="dxa"/>
+          </w:tcPr>
+          <w:p>
+            <w:r>
+              <w:t>Detalle</w:t>
+            </w:r>
+          </w:p>
+        </w:tc>
+        <w:tc>
+          <w:tcPr>
+            <w:tcW w:w="8640" w:type="dxa"/>
+          </w:tcPr>
+          <w:p>
+            <w:pPr>
+              <w:pStyle w:val="Dotsentabla"/>
+            </w:pPr>
+            <w:r>
+              <w:t xml:space="preserve">Solamente desde la vista </w:t>
+            </w:r>
+            <w:r>
+              <w:t>Detalle de un Producto</w:t>
+            </w:r>
+            <w:r>
+              <w:t xml:space="preserve"> </w:t>
+            </w:r>
+            <w:r>
+              <w:sym w:font="Symbol" w:char="F0AE"/>
+            </w:r>
+            <w:r>
+              <w:t xml:space="preserve"> </w:t>
+            </w:r>
+            <w:r>
+              <w:t>RCLV</w:t>
+            </w:r>
+            <w:r>
+              <w:t xml:space="preserve"> </w:t>
+            </w:r>
+            <w:r>
+              <w:sym w:font="Symbol" w:char="F0AE"/>
+            </w:r>
+            <w:r>
+              <w:t xml:space="preserve"> Detalle</w:t>
+            </w:r>
+          </w:p>
+        </w:tc>
+      </w:tr>
+    </w:tbl>
+    <w:bookmarkEnd w:id="35"/>
+    <w:p>
+      <w:pPr>
+        <w:pStyle w:val="Ttulo3"/>
+      </w:pPr>
+      <w:r>
+        <w:t>Información en el url</w:t>
+      </w:r>
+    </w:p>
+    <w:tbl>
+      <w:tblPr>
+        <w:tblStyle w:val="Tablaconcuadrcula"/>
+        <w:tblW w:w="0" w:type="auto"/>
+        <w:jc w:val="center"/>
+        <w:tblLook w:val="04A0" w:firstRow="1" w:lastRow="0" w:firstColumn="1" w:lastColumn="0" w:noHBand="0" w:noVBand="1"/>
+      </w:tblPr>
+      <w:tblGrid>
+        <w:gridCol w:w="988"/>
+        <w:gridCol w:w="1514"/>
+        <w:gridCol w:w="1514"/>
+        <w:gridCol w:w="1984"/>
+      </w:tblGrid>
+      <w:tr>
+        <w:trPr>
+          <w:jc w:val="center"/>
+        </w:trPr>
+        <w:tc>
+          <w:tcPr>
+            <w:tcW w:w="988" w:type="dxa"/>
+            <w:vAlign w:val="center"/>
+          </w:tcPr>
+          <w:p/>
+        </w:tc>
+        <w:tc>
+          <w:tcPr>
+            <w:tcW w:w="1514" w:type="dxa"/>
+            <w:vAlign w:val="center"/>
+          </w:tcPr>
+          <w:p>
+            <w:r>
+              <w:t>RCLV asociado</w:t>
+            </w:r>
+          </w:p>
+        </w:tc>
+        <w:tc>
+          <w:tcPr>
+            <w:tcW w:w="1514" w:type="dxa"/>
+            <w:vAlign w:val="center"/>
+          </w:tcPr>
+          <w:p>
+            <w:r>
+              <w:t>Ruta anterior</w:t>
+            </w:r>
+          </w:p>
+        </w:tc>
+        <w:tc>
+          <w:tcPr>
+            <w:tcW w:w="1984" w:type="dxa"/>
+            <w:vAlign w:val="center"/>
+          </w:tcPr>
+          <w:p>
+            <w:r>
+              <w:t>Producto asociado</w:t>
+            </w:r>
+          </w:p>
+        </w:tc>
+      </w:tr>
+      <w:tr>
+        <w:trPr>
+          <w:jc w:val="center"/>
+        </w:trPr>
+        <w:tc>
+          <w:tcPr>
+            <w:tcW w:w="988" w:type="dxa"/>
+            <w:vAlign w:val="center"/>
+          </w:tcPr>
+          <w:p>
+            <w:r>
+              <w:t>Alta</w:t>
+            </w:r>
+          </w:p>
+        </w:tc>
+        <w:tc>
+          <w:tcPr>
+            <w:tcW w:w="1514" w:type="dxa"/>
+            <w:vAlign w:val="center"/>
+          </w:tcPr>
+          <w:p>
+            <w:pPr>
+              <w:jc w:val="center"/>
+              <w:rPr>
+                <w:b/>
+                <w:color w:val="C00000"/>
+              </w:rPr>
+            </w:pPr>
+            <w:r>
+              <w:rPr>
+                <w:rFonts w:ascii="Wingdings" w:hAnsi="Wingdings"/>
+                <w:b/>
+                <w:color w:val="C00000"/>
+              </w:rPr>
+              <w:t></w:t>
+            </w:r>
+          </w:p>
+        </w:tc>
+        <w:tc>
+          <w:tcPr>
+            <w:tcW w:w="1514" w:type="dxa"/>
+            <w:vMerge w:val="restart"/>
+            <w:vAlign w:val="center"/>
+          </w:tcPr>
+          <w:p>
+            <w:pPr>
+              <w:jc w:val="center"/>
+              <w:rPr>
+                <w:b/>
+                <w:color w:val="385623" w:themeColor="accent6" w:themeShade="80"/>
+              </w:rPr>
+            </w:pPr>
+            <w:r>
+              <w:rPr>
+                <w:rFonts w:ascii="Wingdings" w:hAnsi="Wingdings"/>
+                <w:b/>
+                <w:color w:val="385623" w:themeColor="accent6" w:themeShade="80"/>
+              </w:rPr>
+              <w:t></w:t>
+            </w:r>
+          </w:p>
+        </w:tc>
+        <w:tc>
+          <w:tcPr>
+            <w:tcW w:w="1984" w:type="dxa"/>
+            <w:vMerge w:val="restart"/>
+            <w:vAlign w:val="center"/>
+          </w:tcPr>
+          <w:p>
+            <w:pPr>
+              <w:jc w:val="center"/>
+              <w:rPr>
+                <w:b/>
+                <w:color w:val="385623" w:themeColor="accent6" w:themeShade="80"/>
+              </w:rPr>
+            </w:pPr>
+            <w:r>
+              <w:rPr>
+                <w:rFonts w:ascii="Wingdings" w:hAnsi="Wingdings"/>
+                <w:b/>
+                <w:color w:val="385623" w:themeColor="accent6" w:themeShade="80"/>
+              </w:rPr>
+              <w:t></w:t>
+            </w:r>
+          </w:p>
+        </w:tc>
+      </w:tr>
+      <w:tr>
+        <w:trPr>
+          <w:jc w:val="center"/>
+        </w:trPr>
+        <w:tc>
+          <w:tcPr>
+            <w:tcW w:w="988" w:type="dxa"/>
+            <w:vAlign w:val="center"/>
+          </w:tcPr>
+          <w:p>
+            <w:r>
+              <w:t>Edición</w:t>
+            </w:r>
+          </w:p>
+        </w:tc>
+        <w:tc>
+          <w:tcPr>
+            <w:tcW w:w="1514" w:type="dxa"/>
+            <w:vMerge w:val="restart"/>
+            <w:vAlign w:val="center"/>
+          </w:tcPr>
+          <w:p>
+            <w:pPr>
+              <w:jc w:val="center"/>
+              <w:rPr>
+                <w:b/>
+                <w:color w:val="385623" w:themeColor="accent6" w:themeShade="80"/>
+              </w:rPr>
+            </w:pPr>
+            <w:r>
+              <w:rPr>
+                <w:rFonts w:ascii="Wingdings" w:hAnsi="Wingdings"/>
+                <w:b/>
+                <w:color w:val="385623" w:themeColor="accent6" w:themeShade="80"/>
+              </w:rPr>
+              <w:t></w:t>
+            </w:r>
+          </w:p>
+        </w:tc>
+        <w:tc>
+          <w:tcPr>
+            <w:tcW w:w="1514" w:type="dxa"/>
+            <w:vMerge/>
+            <w:vAlign w:val="center"/>
+          </w:tcPr>
+          <w:p>
+            <w:pPr>
+              <w:jc w:val="center"/>
+              <w:rPr>
+                <w:b/>
+                <w:color w:val="385623" w:themeColor="accent6" w:themeShade="80"/>
+              </w:rPr>
+            </w:pPr>
+          </w:p>
+        </w:tc>
+        <w:tc>
+          <w:tcPr>
+            <w:tcW w:w="1984" w:type="dxa"/>
+            <w:vMerge/>
+            <w:vAlign w:val="center"/>
+          </w:tcPr>
+          <w:p>
+            <w:pPr>
+              <w:jc w:val="center"/>
+              <w:rPr>
+                <w:b/>
+                <w:color w:val="385623" w:themeColor="accent6" w:themeShade="80"/>
+              </w:rPr>
+            </w:pPr>
+          </w:p>
+        </w:tc>
+      </w:tr>
+      <w:tr>
+        <w:trPr>
+          <w:jc w:val="center"/>
+        </w:trPr>
+        <w:tc>
+          <w:tcPr>
+            <w:tcW w:w="988" w:type="dxa"/>
+            <w:vAlign w:val="center"/>
+          </w:tcPr>
+          <w:p>
+            <w:r>
+              <w:t>Detalle</w:t>
+            </w:r>
+          </w:p>
+        </w:tc>
+        <w:tc>
+          <w:tcPr>
+            <w:tcW w:w="1514" w:type="dxa"/>
+            <w:vMerge/>
+            <w:vAlign w:val="center"/>
+          </w:tcPr>
+          <w:p>
+            <w:pPr>
+              <w:jc w:val="center"/>
+              <w:rPr>
+                <w:b/>
+                <w:color w:val="385623" w:themeColor="accent6" w:themeShade="80"/>
+              </w:rPr>
+            </w:pPr>
+          </w:p>
+        </w:tc>
+        <w:tc>
+          <w:tcPr>
+            <w:tcW w:w="1514" w:type="dxa"/>
+            <w:vMerge/>
+            <w:vAlign w:val="center"/>
+          </w:tcPr>
+          <w:p>
+            <w:pPr>
+              <w:jc w:val="center"/>
+              <w:rPr>
+                <w:b/>
+                <w:color w:val="385623" w:themeColor="accent6" w:themeShade="80"/>
+              </w:rPr>
+            </w:pPr>
+          </w:p>
+        </w:tc>
+        <w:tc>
+          <w:tcPr>
+            <w:tcW w:w="1984" w:type="dxa"/>
+            <w:vMerge/>
+            <w:vAlign w:val="center"/>
+          </w:tcPr>
+          <w:p>
+            <w:pPr>
+              <w:jc w:val="center"/>
+              <w:rPr>
+                <w:b/>
+                <w:color w:val="385623" w:themeColor="accent6" w:themeShade="80"/>
+              </w:rPr>
+            </w:pPr>
+          </w:p>
+        </w:tc>
+      </w:tr>
+    </w:tbl>
+    <w:p>
+      <w:pPr>
+        <w:pStyle w:val="Ttulo3"/>
+      </w:pPr>
+      <w:r>
+        <w:t>Botones disponibles</w:t>
+      </w:r>
+    </w:p>
     <w:p>
       <w:pPr>
         <w:pStyle w:val="Dots"/>
       </w:pPr>
       <w:r>
-        <w:t xml:space="preserve">El </w:t>
-      </w:r>
-      <w:r>
-        <w:t xml:space="preserve">circuito de </w:t>
-      </w:r>
-      <w:r>
-        <w:rPr>
-          <w:i/>
-        </w:rPr>
-        <w:t xml:space="preserve">Agregar </w:t>
-      </w:r>
-      <w:r>
-        <w:rPr>
-          <w:i/>
-        </w:rPr>
-        <w:t xml:space="preserve">un </w:t>
-      </w:r>
-      <w:r>
-        <w:rPr>
-          <w:i/>
-        </w:rPr>
-        <w:t>P</w:t>
-      </w:r>
-      <w:r>
-        <w:rPr>
-          <w:i/>
-        </w:rPr>
-        <w:t>roducto</w:t>
-      </w:r>
-      <w:r>
-        <w:t xml:space="preserve"> </w:t>
-      </w:r>
-      <w:r>
-        <w:sym w:font="Symbol" w:char="F0AE"/>
-      </w:r>
-      <w:r>
-        <w:t xml:space="preserve"> </w:t>
-      </w:r>
-      <w:r>
-        <w:rPr>
-          <w:i/>
-        </w:rPr>
-        <w:t>Datos Personalizados</w:t>
-      </w:r>
-      <w:r>
-        <w:t xml:space="preserve"> </w:t>
-      </w:r>
-      <w:r>
-        <w:sym w:font="Symbol" w:char="F0AE"/>
-      </w:r>
-      <w:r>
-        <w:t xml:space="preserve"> </w:t>
-      </w:r>
-      <w:r>
-        <w:rPr>
-          <w:i/>
-        </w:rPr>
-        <w:t>Alta</w:t>
+        <w:t xml:space="preserve">Todos disponen del botón </w:t>
+      </w:r>
+      <w:r>
+        <w:t>Salir y regresar a la vista del producto.</w:t>
       </w:r>
     </w:p>
     <w:p>
@@ -12901,54 +13373,136 @@
         <w:pStyle w:val="Dots"/>
       </w:pPr>
       <w:r>
-        <w:t xml:space="preserve">Desde la vista </w:t>
-      </w:r>
-      <w:r>
-        <w:rPr>
-          <w:i/>
-        </w:rPr>
-        <w:t>Edición de un Producto</w:t>
-      </w:r>
-      <w:r>
-        <w:t xml:space="preserve"> </w:t>
-      </w:r>
-      <w:r>
-        <w:sym w:font="Symbol" w:char="F0AE"/>
-      </w:r>
-      <w:r>
-        <w:t xml:space="preserve"> </w:t>
-      </w:r>
-      <w:r>
-        <w:rPr>
-          <w:i/>
-        </w:rPr>
-        <w:t>RCLV</w:t>
-      </w:r>
-      <w:r>
-        <w:t xml:space="preserve"> </w:t>
-      </w:r>
-      <w:r>
-        <w:sym w:font="Symbol" w:char="F0AE"/>
-      </w:r>
-      <w:r>
-        <w:t xml:space="preserve"> </w:t>
-      </w:r>
-      <w:r>
-        <w:rPr>
-          <w:i/>
-        </w:rPr>
-        <w:t>Alta</w:t>
-      </w:r>
-      <w:r>
-        <w:t>.</w:t>
-      </w:r>
-    </w:p>
+        <w:t>Botones adicionales:</w:t>
+      </w:r>
+    </w:p>
+    <w:tbl>
+      <w:tblPr>
+        <w:tblStyle w:val="Tablaconcuadrcula"/>
+        <w:tblW w:w="0" w:type="auto"/>
+        <w:jc w:val="center"/>
+        <w:tblLook w:val="04A0" w:firstRow="1" w:lastRow="0" w:firstColumn="1" w:lastColumn="0" w:noHBand="0" w:noVBand="1"/>
+      </w:tblPr>
+      <w:tblGrid>
+        <w:gridCol w:w="988"/>
+        <w:gridCol w:w="6050"/>
+      </w:tblGrid>
+      <w:tr>
+        <w:trPr>
+          <w:jc w:val="center"/>
+        </w:trPr>
+        <w:tc>
+          <w:tcPr>
+            <w:tcW w:w="988" w:type="dxa"/>
+          </w:tcPr>
+          <w:p>
+            <w:r>
+              <w:t>Alta</w:t>
+            </w:r>
+          </w:p>
+        </w:tc>
+        <w:tc>
+          <w:tcPr>
+            <w:tcW w:w="6050" w:type="dxa"/>
+            <w:vMerge w:val="restart"/>
+            <w:vAlign w:val="center"/>
+          </w:tcPr>
+          <w:p>
+            <w:pPr>
+              <w:pStyle w:val="Dotsentabla"/>
+            </w:pPr>
+            <w:r>
+              <w:t>Guardar, asignar y regresar a la vista del producto.</w:t>
+            </w:r>
+          </w:p>
+        </w:tc>
+      </w:tr>
+      <w:tr>
+        <w:trPr>
+          <w:jc w:val="center"/>
+        </w:trPr>
+        <w:tc>
+          <w:tcPr>
+            <w:tcW w:w="988" w:type="dxa"/>
+          </w:tcPr>
+          <w:p>
+            <w:r>
+              <w:t>Edición</w:t>
+            </w:r>
+          </w:p>
+        </w:tc>
+        <w:tc>
+          <w:tcPr>
+            <w:tcW w:w="6050" w:type="dxa"/>
+            <w:vMerge/>
+          </w:tcPr>
+          <w:p>
+            <w:pPr>
+              <w:pStyle w:val="Dotsentabla"/>
+            </w:pPr>
+          </w:p>
+        </w:tc>
+      </w:tr>
+      <w:tr>
+        <w:trPr>
+          <w:jc w:val="center"/>
+        </w:trPr>
+        <w:tc>
+          <w:tcPr>
+            <w:tcW w:w="988" w:type="dxa"/>
+          </w:tcPr>
+          <w:p>
+            <w:r>
+              <w:t>Detalle</w:t>
+            </w:r>
+          </w:p>
+        </w:tc>
+        <w:tc>
+          <w:tcPr>
+            <w:tcW w:w="6050" w:type="dxa"/>
+          </w:tcPr>
+          <w:p>
+            <w:pPr>
+              <w:pStyle w:val="Dotsentabla"/>
+            </w:pPr>
+            <w:r>
+              <w:t>Inactivar/Deshacer el RCLV.</w:t>
+            </w:r>
+          </w:p>
+          <w:p>
+            <w:pPr>
+              <w:pStyle w:val="Dotsentabla0"/>
+            </w:pPr>
+            <w:r>
+              <w:t>Se realiza el cambio y se actualiza la vista.</w:t>
+            </w:r>
+          </w:p>
+          <w:p>
+            <w:pPr>
+              <w:pStyle w:val="Dotsentabla0"/>
+            </w:pPr>
+            <w:r>
+              <w:t xml:space="preserve">La opción </w:t>
+            </w:r>
+            <w:r>
+              <w:rPr>
+                <w:i/>
+              </w:rPr>
+              <w:t>Deshacer</w:t>
+            </w:r>
+            <w:r>
+              <w:t>, devuelve el RCLV a su status original.</w:t>
+            </w:r>
+          </w:p>
+        </w:tc>
+      </w:tr>
+    </w:tbl>
     <w:p>
       <w:pPr>
         <w:pStyle w:val="Ttulo3"/>
       </w:pPr>
       <w:r>
-        <w:t>Información en el url</w:t>
+        <w:t>Misceláneas</w:t>
       </w:r>
     </w:p>
     <w:p>
@@ -12956,7 +13510,26 @@
         <w:pStyle w:val="Dots"/>
       </w:pPr>
       <w:r>
-        <w:t>Ruta anterior.</w:t>
+        <w:t xml:space="preserve">Comunes entre Alta y Edición: </w:t>
+      </w:r>
+    </w:p>
+    <w:p>
+      <w:pPr>
+        <w:pStyle w:val="Nmeros"/>
+      </w:pPr>
+      <w:r>
+        <w:t>S</w:t>
+      </w:r>
+      <w:r>
+        <w:t>i persiste algún error, no se puede guardar.</w:t>
+      </w:r>
+    </w:p>
+    <w:p>
+      <w:pPr>
+        <w:pStyle w:val="Nmeros"/>
+      </w:pPr>
+      <w:r>
+        <w:t>Regresa a la vista del producto y asigna el RCLV agregado.</w:t>
       </w:r>
     </w:p>
     <w:p>
@@ -12964,498 +13537,133 @@
         <w:pStyle w:val="Dots"/>
       </w:pPr>
       <w:r>
-        <w:t>Producto asociado.</w:t>
-      </w:r>
-    </w:p>
-    <w:p>
-      <w:pPr>
-        <w:pStyle w:val="Ttulo3"/>
-      </w:pPr>
-      <w:r>
-        <w:t>Botones disponibles</w:t>
-      </w:r>
-    </w:p>
-    <w:p>
-      <w:pPr>
-        <w:pStyle w:val="Dots"/>
-      </w:pPr>
-      <w:r>
-        <w:t>Salir y regresar a la vista del producto.</w:t>
-      </w:r>
-    </w:p>
-    <w:p>
-      <w:pPr>
-        <w:pStyle w:val="Dots"/>
-      </w:pPr>
-      <w:r>
-        <w:t>Guardar</w:t>
-      </w:r>
-      <w:r>
-        <w:t>, asignar</w:t>
-      </w:r>
-      <w:r>
-        <w:t xml:space="preserve"> y regresar a la vista </w:t>
-      </w:r>
-      <w:r>
-        <w:t>del producto.</w:t>
-      </w:r>
-    </w:p>
-    <w:p>
-      <w:pPr>
-        <w:pStyle w:val="Ttulo3"/>
-      </w:pPr>
-      <w:r>
-        <w:t>Misceláneas</w:t>
-      </w:r>
-    </w:p>
-    <w:p>
-      <w:pPr>
-        <w:pStyle w:val="Dots"/>
-      </w:pPr>
-      <w:r>
-        <w:t>Si persiste algún error, no se puede guardar el alta.</w:t>
-      </w:r>
-    </w:p>
-    <w:p>
-      <w:pPr>
-        <w:pStyle w:val="Dots"/>
-      </w:pPr>
-      <w:r>
-        <w:t xml:space="preserve">Si el campo </w:t>
-      </w:r>
-      <w:r>
-        <w:rPr>
-          <w:i/>
-        </w:rPr>
-        <w:t>nombre</w:t>
-      </w:r>
-      <w:r>
-        <w:t xml:space="preserve"> ya figura en la BD, no se puede guardar.</w:t>
-      </w:r>
-    </w:p>
-    <w:p>
-      <w:pPr>
-        <w:pStyle w:val="Dots"/>
-      </w:pPr>
-      <w:r>
-        <w:t>Cuando se guarda el alta,</w:t>
-      </w:r>
-    </w:p>
-    <w:p>
-      <w:pPr>
-        <w:pStyle w:val="Nmeros"/>
-      </w:pPr>
-      <w:r>
-        <w:t>Y</w:t>
-      </w:r>
-      <w:r>
-        <w:t xml:space="preserve">a queda en el status </w:t>
-      </w:r>
-      <w:r>
-        <w:rPr>
-          <w:i/>
-        </w:rPr>
-        <w:t>aprobado</w:t>
-      </w:r>
-      <w:r>
-        <w:t>.</w:t>
-      </w:r>
-    </w:p>
-    <w:p>
-      <w:pPr>
-        <w:pStyle w:val="Nmeros"/>
-      </w:pPr>
-      <w:r>
-        <w:t>R</w:t>
-      </w:r>
-      <w:r>
-        <w:t xml:space="preserve">egresa a la vista </w:t>
-      </w:r>
-      <w:r>
-        <w:t>del producto</w:t>
-      </w:r>
-      <w:r>
-        <w:t xml:space="preserve"> y asigna el RCLV agregado.</w:t>
-      </w:r>
-    </w:p>
-    <w:p>
-      <w:pPr>
-        <w:pStyle w:val="Ttulo2"/>
-      </w:pPr>
-      <w:bookmarkStart w:id="36" w:name="_Toc106837151"/>
-      <w:r>
-        <w:t>Detalle</w:t>
-      </w:r>
-      <w:r>
-        <w:t xml:space="preserve"> de RCLV</w:t>
-      </w:r>
-      <w:bookmarkEnd w:id="36"/>
-    </w:p>
-    <w:p>
-      <w:pPr>
-        <w:pStyle w:val="Ttulo3"/>
-      </w:pPr>
-      <w:r>
-        <w:t>Accesos</w:t>
-      </w:r>
-    </w:p>
-    <w:p>
-      <w:pPr>
-        <w:pStyle w:val="Dots"/>
-      </w:pPr>
-      <w:r>
-        <w:t>Desde la</w:t>
-      </w:r>
-      <w:bookmarkStart w:id="37" w:name="_GoBack"/>
-      <w:bookmarkEnd w:id="37"/>
-      <w:r>
-        <w:t xml:space="preserve"> vista </w:t>
-      </w:r>
-      <w:r>
-        <w:rPr>
-          <w:i/>
-        </w:rPr>
-        <w:t>Detalle de un Producto</w:t>
-      </w:r>
-      <w:r>
-        <w:t xml:space="preserve"> </w:t>
-      </w:r>
-      <w:r>
-        <w:sym w:font="Symbol" w:char="F0AE"/>
-      </w:r>
-      <w:r>
-        <w:t xml:space="preserve"> </w:t>
-      </w:r>
-      <w:r>
-        <w:rPr>
-          <w:i/>
-        </w:rPr>
-        <w:t>RCL</w:t>
-      </w:r>
-      <w:r>
-        <w:rPr>
-          <w:i/>
-        </w:rPr>
-        <w:t>V</w:t>
-      </w:r>
-      <w:r>
-        <w:t xml:space="preserve"> </w:t>
-      </w:r>
-      <w:r>
-        <w:sym w:font="Symbol" w:char="F0AE"/>
-      </w:r>
-      <w:r>
-        <w:t xml:space="preserve"> </w:t>
-      </w:r>
-      <w:r>
-        <w:rPr>
-          <w:i/>
-        </w:rPr>
-        <w:t>Detalle</w:t>
-      </w:r>
-    </w:p>
-    <w:p>
-      <w:pPr>
-        <w:pStyle w:val="Ttulo3"/>
-      </w:pPr>
-      <w:r>
-        <w:t>Información en el url</w:t>
-      </w:r>
-    </w:p>
-    <w:p>
-      <w:pPr>
-        <w:pStyle w:val="Dots"/>
-      </w:pPr>
-      <w:r>
-        <w:t>Ruta anterior.</w:t>
-      </w:r>
-    </w:p>
-    <w:p>
-      <w:pPr>
-        <w:pStyle w:val="Dots"/>
-      </w:pPr>
-      <w:r>
-        <w:t>Producto asociado.</w:t>
-      </w:r>
-    </w:p>
-    <w:p>
-      <w:pPr>
-        <w:pStyle w:val="Dots"/>
-      </w:pPr>
-      <w:r>
-        <w:t>RCLV asociado</w:t>
-      </w:r>
-    </w:p>
-    <w:p>
-      <w:pPr>
-        <w:pStyle w:val="Ttulo3"/>
-      </w:pPr>
-      <w:r>
-        <w:t>Botones disponibles</w:t>
-      </w:r>
-    </w:p>
-    <w:p>
-      <w:pPr>
-        <w:pStyle w:val="Dots"/>
-      </w:pPr>
-      <w:r>
-        <w:t>Edición del RCLV.</w:t>
-      </w:r>
-    </w:p>
-    <w:p>
-      <w:pPr>
-        <w:pStyle w:val="Dots"/>
-      </w:pPr>
-      <w:r>
-        <w:t>Inactivar</w:t>
-      </w:r>
-      <w:r>
-        <w:t>/Deshacer</w:t>
-      </w:r>
-      <w:r>
-        <w:t xml:space="preserve"> el RCLV.</w:t>
-      </w:r>
-    </w:p>
-    <w:p>
-      <w:pPr>
-        <w:pStyle w:val="Nmeros"/>
-      </w:pPr>
-      <w:r>
-        <w:t>Se realiza el cambio y se actualiza la vista.</w:t>
-      </w:r>
-    </w:p>
-    <w:p>
-      <w:pPr>
-        <w:pStyle w:val="Nmeros"/>
-      </w:pPr>
-      <w:r>
-        <w:t xml:space="preserve">La opción </w:t>
-      </w:r>
-      <w:r>
-        <w:rPr>
-          <w:i/>
-        </w:rPr>
-        <w:t>Deshacer</w:t>
-      </w:r>
-      <w:r>
-        <w:t>, devuelve el RCLV a su status original.</w:t>
-      </w:r>
-    </w:p>
-    <w:p>
-      <w:pPr>
-        <w:pStyle w:val="Dots"/>
-      </w:pPr>
-      <w:r>
-        <w:t>Salir y regresar a la vista del producto.</w:t>
-      </w:r>
-    </w:p>
-    <w:p>
-      <w:pPr>
-        <w:pStyle w:val="Ttulo2"/>
-        <w:numPr>
-          <w:ilvl w:val="1"/>
-          <w:numId w:val="29"/>
-        </w:numPr>
-      </w:pPr>
-      <w:bookmarkStart w:id="38" w:name="_Toc106837152"/>
-      <w:r>
-        <w:t>Edición de RCLV</w:t>
-      </w:r>
-      <w:bookmarkEnd w:id="38"/>
-    </w:p>
-    <w:p>
-      <w:pPr>
-        <w:pStyle w:val="Ttulo3"/>
-      </w:pPr>
-      <w:r>
-        <w:t>Accesos</w:t>
-      </w:r>
-    </w:p>
-    <w:p>
-      <w:pPr>
-        <w:pStyle w:val="Dots"/>
-      </w:pPr>
-      <w:r>
-        <w:t xml:space="preserve">El circuito de </w:t>
-      </w:r>
-      <w:r>
-        <w:rPr>
-          <w:i/>
-        </w:rPr>
-        <w:t>Agregar un Producto</w:t>
-      </w:r>
-      <w:r>
-        <w:t xml:space="preserve"> </w:t>
-      </w:r>
-      <w:r>
-        <w:sym w:font="Symbol" w:char="F0AE"/>
-      </w:r>
-      <w:r>
-        <w:t xml:space="preserve"> </w:t>
-      </w:r>
-      <w:r>
-        <w:rPr>
-          <w:i/>
-        </w:rPr>
-        <w:t>Datos Personalizados</w:t>
-      </w:r>
-      <w:r>
-        <w:t xml:space="preserve"> </w:t>
-      </w:r>
-      <w:r>
-        <w:sym w:font="Symbol" w:char="F0AE"/>
-      </w:r>
-      <w:r>
-        <w:t xml:space="preserve"> </w:t>
-      </w:r>
-      <w:r>
-        <w:rPr>
-          <w:i/>
-        </w:rPr>
-        <w:t>Edición</w:t>
-      </w:r>
-    </w:p>
-    <w:p>
-      <w:pPr>
-        <w:pStyle w:val="Dots"/>
-      </w:pPr>
-      <w:r>
-        <w:lastRenderedPageBreak/>
-        <w:t xml:space="preserve">Desde la vista </w:t>
-      </w:r>
-      <w:r>
-        <w:rPr>
-          <w:i/>
-        </w:rPr>
-        <w:t>Edición</w:t>
-      </w:r>
-      <w:r>
-        <w:rPr>
-          <w:i/>
-        </w:rPr>
-        <w:t xml:space="preserve"> de un Producto</w:t>
-      </w:r>
-      <w:r>
-        <w:t xml:space="preserve"> </w:t>
-      </w:r>
-      <w:r>
-        <w:sym w:font="Symbol" w:char="F0AE"/>
-      </w:r>
-      <w:r>
-        <w:t xml:space="preserve"> </w:t>
-      </w:r>
-      <w:r>
-        <w:rPr>
-          <w:i/>
-        </w:rPr>
-        <w:t>RCLV</w:t>
-      </w:r>
-      <w:r>
-        <w:t xml:space="preserve"> </w:t>
-      </w:r>
-      <w:r>
-        <w:sym w:font="Symbol" w:char="F0AE"/>
-      </w:r>
-      <w:r>
-        <w:t xml:space="preserve"> </w:t>
-      </w:r>
-      <w:r>
-        <w:rPr>
-          <w:i/>
-        </w:rPr>
-        <w:t>Edición</w:t>
-      </w:r>
-    </w:p>
-    <w:p>
-      <w:pPr>
-        <w:pStyle w:val="Ttulo3"/>
-      </w:pPr>
-      <w:r>
-        <w:t>Información en el url</w:t>
-      </w:r>
-    </w:p>
-    <w:p>
-      <w:pPr>
-        <w:pStyle w:val="Dots"/>
-      </w:pPr>
-      <w:r>
-        <w:t>Ruta anterior.</w:t>
-      </w:r>
-    </w:p>
-    <w:p>
-      <w:pPr>
-        <w:pStyle w:val="Dots"/>
-      </w:pPr>
-      <w:r>
-        <w:t>Producto asociado.</w:t>
-      </w:r>
-    </w:p>
-    <w:p>
-      <w:pPr>
-        <w:pStyle w:val="Dots"/>
-      </w:pPr>
-      <w:r>
-        <w:t>RCLV asociado</w:t>
-      </w:r>
-    </w:p>
-    <w:p>
-      <w:pPr>
-        <w:pStyle w:val="Ttulo3"/>
-      </w:pPr>
-      <w:r>
-        <w:t>Botones disponibles</w:t>
-      </w:r>
-    </w:p>
-    <w:p>
-      <w:pPr>
-        <w:pStyle w:val="Dots"/>
-      </w:pPr>
-      <w:r>
-        <w:t>Guardar, asignar y regresar a la vista del producto.</w:t>
-      </w:r>
-    </w:p>
-    <w:p>
-      <w:pPr>
-        <w:pStyle w:val="Dots"/>
-      </w:pPr>
-      <w:r>
-        <w:t>Salir y regresar a la vista del producto.</w:t>
-      </w:r>
-    </w:p>
-    <w:p>
-      <w:pPr>
-        <w:pStyle w:val="Ttulo3"/>
-      </w:pPr>
-      <w:r>
-        <w:t>Misceláneas</w:t>
-      </w:r>
-    </w:p>
-    <w:p>
-      <w:pPr>
-        <w:pStyle w:val="Dots"/>
-      </w:pPr>
-      <w:r>
-        <w:t>Cuando se accede a la vista, queda capturada.</w:t>
-      </w:r>
-    </w:p>
-    <w:p>
-      <w:pPr>
-        <w:pStyle w:val="Dots"/>
-      </w:pPr>
-      <w:r>
-        <w:t xml:space="preserve">El campo </w:t>
-      </w:r>
-      <w:r>
-        <w:rPr>
-          <w:i/>
-        </w:rPr>
-        <w:t>nombre</w:t>
-      </w:r>
-      <w:r>
-        <w:t xml:space="preserve"> nunca se puede editar. Es el único con esa característica.</w:t>
-      </w:r>
-    </w:p>
-    <w:p/>
+        <w:t>Específicos:</w:t>
+      </w:r>
+    </w:p>
+    <w:tbl>
+      <w:tblPr>
+        <w:tblStyle w:val="Tablaconcuadrcula"/>
+        <w:tblpPr w:leftFromText="141" w:rightFromText="141" w:vertAnchor="text" w:tblpXSpec="center" w:tblpY="1"/>
+        <w:tblOverlap w:val="never"/>
+        <w:tblW w:w="0" w:type="auto"/>
+        <w:tblLook w:val="04A0" w:firstRow="1" w:lastRow="0" w:firstColumn="1" w:lastColumn="0" w:noHBand="0" w:noVBand="1"/>
+      </w:tblPr>
+      <w:tblGrid>
+        <w:gridCol w:w="988"/>
+        <w:gridCol w:w="7218"/>
+      </w:tblGrid>
+      <w:tr>
+        <w:tc>
+          <w:tcPr>
+            <w:tcW w:w="988" w:type="dxa"/>
+          </w:tcPr>
+          <w:p>
+            <w:r>
+              <w:t>Alta</w:t>
+            </w:r>
+          </w:p>
+        </w:tc>
+        <w:tc>
+          <w:tcPr>
+            <w:tcW w:w="7218" w:type="dxa"/>
+          </w:tcPr>
+          <w:p>
+            <w:pPr>
+              <w:pStyle w:val="Dotsentabla"/>
+            </w:pPr>
+            <w:r>
+              <w:t xml:space="preserve">Si el campo </w:t>
+            </w:r>
+            <w:r>
+              <w:rPr>
+                <w:i/>
+              </w:rPr>
+              <w:t>nombre</w:t>
+            </w:r>
+            <w:r>
+              <w:t xml:space="preserve"> ya figura en la BD, no se puede guardar.</w:t>
+            </w:r>
+          </w:p>
+          <w:p>
+            <w:pPr>
+              <w:pStyle w:val="Dotsentabla"/>
+            </w:pPr>
+            <w:r>
+              <w:t xml:space="preserve">Ya queda en el status </w:t>
+            </w:r>
+            <w:r>
+              <w:rPr>
+                <w:i/>
+              </w:rPr>
+              <w:t>aprobado</w:t>
+            </w:r>
+            <w:r>
+              <w:t>.</w:t>
+            </w:r>
+          </w:p>
+        </w:tc>
+      </w:tr>
+      <w:tr>
+        <w:tc>
+          <w:tcPr>
+            <w:tcW w:w="988" w:type="dxa"/>
+          </w:tcPr>
+          <w:p>
+            <w:r>
+              <w:t>Edición</w:t>
+            </w:r>
+          </w:p>
+        </w:tc>
+        <w:tc>
+          <w:tcPr>
+            <w:tcW w:w="7218" w:type="dxa"/>
+          </w:tcPr>
+          <w:p>
+            <w:pPr>
+              <w:pStyle w:val="Dotsentabla"/>
+            </w:pPr>
+            <w:r>
+              <w:t>Cuando se accede a la vista, queda capturada.</w:t>
+            </w:r>
+          </w:p>
+          <w:p>
+            <w:pPr>
+              <w:pStyle w:val="Dotsentabla"/>
+            </w:pPr>
+            <w:r>
+              <w:t xml:space="preserve">Cuando se guarda y </w:t>
+            </w:r>
+            <w:bookmarkStart w:id="36" w:name="_GoBack"/>
+            <w:bookmarkEnd w:id="36"/>
+            <w:r>
+              <w:t>se sale, se libera.</w:t>
+            </w:r>
+          </w:p>
+          <w:p>
+            <w:pPr>
+              <w:pStyle w:val="Dotsentabla"/>
+            </w:pPr>
+            <w:r>
+              <w:t xml:space="preserve">El campo </w:t>
+            </w:r>
+            <w:r>
+              <w:rPr>
+                <w:i/>
+              </w:rPr>
+              <w:t>nombre</w:t>
+            </w:r>
+            <w:r>
+              <w:t xml:space="preserve"> nunca se puede editar. Es el único con esa característica.</w:t>
+            </w:r>
+          </w:p>
+        </w:tc>
+      </w:tr>
+    </w:tbl>
+    <w:p>
+      <w:r>
+        <w:br w:type="textWrapping" w:clear="all"/>
+      </w:r>
+    </w:p>
     <w:p>
       <w:pPr>
         <w:sectPr>
@@ -13472,7 +13680,7 @@
       <w:pPr>
         <w:pStyle w:val="Ttulo1"/>
       </w:pPr>
-      <w:bookmarkStart w:id="39" w:name="_Toc106837154"/>
+      <w:bookmarkStart w:id="37" w:name="_Toc106837154"/>
       <w:r>
         <w:lastRenderedPageBreak/>
         <w:t>ABM</w:t>
@@ -13483,7 +13691,7 @@
       <w:r>
         <w:t>de Links</w:t>
       </w:r>
-      <w:bookmarkEnd w:id="39"/>
+      <w:bookmarkEnd w:id="37"/>
     </w:p>
     <w:p>
       <w:pPr>
@@ -13493,480 +13701,480 @@
           <w:numId w:val="31"/>
         </w:numPr>
       </w:pPr>
-      <w:bookmarkStart w:id="40" w:name="_Toc106837155"/>
+      <w:bookmarkStart w:id="38" w:name="_Toc106837155"/>
       <w:r>
         <w:t>Introducción</w:t>
       </w:r>
+      <w:bookmarkEnd w:id="38"/>
+    </w:p>
+    <w:p>
+      <w:pPr>
+        <w:pStyle w:val="Dots"/>
+      </w:pPr>
+      <w:r>
+        <w:t xml:space="preserve">Se accede desde la vista </w:t>
+      </w:r>
+      <w:r>
+        <w:rPr>
+          <w:i/>
+        </w:rPr>
+        <w:t>Detalle del Producto</w:t>
+      </w:r>
+      <w:r>
+        <w:t>, del que se quieren actualizar los links.</w:t>
+      </w:r>
+    </w:p>
+    <w:p>
+      <w:pPr>
+        <w:pStyle w:val="Dots"/>
+      </w:pPr>
+      <w:r>
+        <w:t>Es una misma vista se realizan todos los cambios posibles de status:</w:t>
+      </w:r>
+    </w:p>
+    <w:p>
+      <w:pPr>
+        <w:pStyle w:val="Nmeros"/>
+      </w:pPr>
+      <w:r>
+        <w:rPr>
+          <w:b/>
+        </w:rPr>
+        <w:t>Alta</w:t>
+      </w:r>
+      <w:r>
+        <w:t>: dar de alta links</w:t>
+      </w:r>
+    </w:p>
+    <w:p>
+      <w:pPr>
+        <w:pStyle w:val="Nmeros"/>
+      </w:pPr>
+      <w:r>
+        <w:rPr>
+          <w:b/>
+        </w:rPr>
+        <w:t>Inactivar</w:t>
+      </w:r>
+      <w:r>
+        <w:t>: sugerir inactivar links aprobados, mencionando el motivo.</w:t>
+      </w:r>
+    </w:p>
+    <w:p>
+      <w:pPr>
+        <w:pStyle w:val="Nmeros"/>
+      </w:pPr>
+      <w:r>
+        <w:rPr>
+          <w:b/>
+        </w:rPr>
+        <w:t>Recuperar</w:t>
+      </w:r>
+      <w:r>
+        <w:t>: sugerir recuperar links inactivos</w:t>
+      </w:r>
+    </w:p>
+    <w:p>
+      <w:pPr>
+        <w:pStyle w:val="Dots"/>
+      </w:pPr>
+      <w:r>
+        <w:t xml:space="preserve">También en esa vista se pueden </w:t>
+      </w:r>
+      <w:r>
+        <w:rPr>
+          <w:b/>
+        </w:rPr>
+        <w:t>editar</w:t>
+      </w:r>
+      <w:r>
+        <w:t xml:space="preserve"> los campos. El único campo que nunca se puede editar es el </w:t>
+      </w:r>
+      <w:r>
+        <w:rPr>
+          <w:i/>
+        </w:rPr>
+        <w:t>url</w:t>
+      </w:r>
+      <w:r>
+        <w:t xml:space="preserve">. Si un </w:t>
+      </w:r>
+      <w:r>
+        <w:rPr>
+          <w:i/>
+        </w:rPr>
+        <w:t>url</w:t>
+      </w:r>
+      <w:r>
+        <w:t xml:space="preserve"> está equivocado, directamente hay que inactivarlo o eliminarlo.</w:t>
+      </w:r>
+    </w:p>
+    <w:p>
+      <w:pPr>
+        <w:pStyle w:val="Dots"/>
+      </w:pPr>
+      <w:r>
+        <w:t xml:space="preserve">En la misma vista se muestran todos los links </w:t>
+      </w:r>
+      <w:r>
+        <w:t xml:space="preserve">vinculados con </w:t>
+      </w:r>
+      <w:r>
+        <w:t>el</w:t>
+      </w:r>
+      <w:r>
+        <w:t xml:space="preserve"> producto, si</w:t>
+      </w:r>
+      <w:r>
+        <w:t>n importar qué usuario los creó ni el status en el que están.</w:t>
+      </w:r>
+    </w:p>
+    <w:p>
+      <w:pPr>
+        <w:pStyle w:val="Dots"/>
+      </w:pPr>
+      <w:r>
+        <w:t xml:space="preserve">Los links se pueden filtrar por </w:t>
+      </w:r>
+      <w:r>
+        <w:rPr>
+          <w:i/>
+        </w:rPr>
+        <w:t>Trailer</w:t>
+      </w:r>
+      <w:r>
+        <w:t xml:space="preserve"> y </w:t>
+      </w:r>
+      <w:r>
+        <w:rPr>
+          <w:i/>
+        </w:rPr>
+        <w:t>Película</w:t>
+      </w:r>
+      <w:r>
+        <w:t xml:space="preserve">, y por </w:t>
+      </w:r>
+      <w:r>
+        <w:rPr>
+          <w:i/>
+        </w:rPr>
+        <w:t>Activos</w:t>
+      </w:r>
+      <w:r>
+        <w:t xml:space="preserve"> e </w:t>
+      </w:r>
+      <w:r>
+        <w:rPr>
+          <w:i/>
+        </w:rPr>
+        <w:t>Inactivos</w:t>
+      </w:r>
+      <w:r>
+        <w:t>.</w:t>
+      </w:r>
+    </w:p>
+    <w:p>
+      <w:pPr>
+        <w:pStyle w:val="Nmeros"/>
+      </w:pPr>
+      <w:r>
+        <w:t xml:space="preserve">Para </w:t>
+      </w:r>
+      <w:r>
+        <w:t xml:space="preserve">las </w:t>
+      </w:r>
+      <w:r>
+        <w:rPr>
+          <w:i/>
+        </w:rPr>
+        <w:t>colecciones</w:t>
+      </w:r>
+      <w:r>
+        <w:t xml:space="preserve">, sólo </w:t>
+      </w:r>
+      <w:r>
+        <w:t xml:space="preserve">se aceptan </w:t>
+      </w:r>
+      <w:r>
+        <w:t xml:space="preserve">links de </w:t>
+      </w:r>
+      <w:r>
+        <w:rPr>
+          <w:i/>
+        </w:rPr>
+        <w:t>Trailer</w:t>
+      </w:r>
+      <w:r>
+        <w:t>.</w:t>
+      </w:r>
+    </w:p>
+    <w:p>
+      <w:pPr>
+        <w:pStyle w:val="Nmeros"/>
+      </w:pPr>
+      <w:r>
+        <w:t xml:space="preserve">Los links de </w:t>
+      </w:r>
+      <w:r>
+        <w:rPr>
+          <w:i/>
+        </w:rPr>
+        <w:t>Trailer</w:t>
+      </w:r>
+      <w:r>
+        <w:t xml:space="preserve"> se asume que son </w:t>
+      </w:r>
+      <w:r>
+        <w:rPr>
+          <w:i/>
+        </w:rPr>
+        <w:t>completos</w:t>
+      </w:r>
+      <w:r>
+        <w:t>, es decir que no están partidos.</w:t>
+      </w:r>
+    </w:p>
+    <w:p>
+      <w:pPr>
+        <w:pStyle w:val="Nmeros"/>
+      </w:pPr>
+      <w:r>
+        <w:t xml:space="preserve">Por links de </w:t>
+      </w:r>
+      <w:r>
+        <w:rPr>
+          <w:i/>
+        </w:rPr>
+        <w:t>Películas</w:t>
+      </w:r>
+      <w:r>
+        <w:t xml:space="preserve">, también nos referimos a los links de un </w:t>
+      </w:r>
+      <w:r>
+        <w:rPr>
+          <w:i/>
+        </w:rPr>
+        <w:t>capítulo</w:t>
+      </w:r>
+      <w:r>
+        <w:t xml:space="preserve"> completo.</w:t>
+      </w:r>
+    </w:p>
+    <w:p>
+      <w:pPr>
+        <w:pStyle w:val="Ttulo2"/>
+      </w:pPr>
+      <w:bookmarkStart w:id="39" w:name="_Toc106837156"/>
+      <w:r>
+        <w:t>Captura del producto</w:t>
+      </w:r>
+      <w:bookmarkEnd w:id="39"/>
+    </w:p>
+    <w:p>
+      <w:pPr>
+        <w:pStyle w:val="Dots"/>
+      </w:pPr>
+      <w:r>
+        <w:t xml:space="preserve">Dado que se muestran todos los links del producto elegido, es necesario </w:t>
+      </w:r>
+      <w:r>
+        <w:t xml:space="preserve">que nadie más </w:t>
+      </w:r>
+      <w:r>
+        <w:t>pueda hacer modificaciones de ningún tipo</w:t>
+      </w:r>
+      <w:r>
+        <w:t xml:space="preserve"> en ninguno de esos links.</w:t>
+      </w:r>
+    </w:p>
+    <w:p>
+      <w:pPr>
+        <w:pStyle w:val="Dots"/>
+      </w:pPr>
+      <w:r>
+        <w:t xml:space="preserve">Por esa razón, </w:t>
+      </w:r>
+      <w:r>
+        <w:t>se</w:t>
+      </w:r>
+      <w:r>
+        <w:t xml:space="preserve"> tiene exclusividad </w:t>
+      </w:r>
+      <w:r>
+        <w:t xml:space="preserve">directamente </w:t>
+      </w:r>
+      <w:r>
+        <w:t xml:space="preserve">sobre </w:t>
+      </w:r>
+      <w:r>
+        <w:t xml:space="preserve">el </w:t>
+      </w:r>
+      <w:r>
+        <w:t>producto</w:t>
+      </w:r>
+      <w:r>
+        <w:t xml:space="preserve">. Durante </w:t>
+      </w:r>
+      <w:r>
+        <w:rPr>
+          <w:u w:val="single"/>
+        </w:rPr>
+        <w:t>una hora</w:t>
+      </w:r>
+      <w:r>
+        <w:t>, el usuario que accede a esta vista dispone de ese producto en forma exclusiva para realizarle cambios a los links, tanto para el alta</w:t>
+      </w:r>
+      <w:r>
+        <w:t>,</w:t>
+      </w:r>
+      <w:r>
+        <w:t xml:space="preserve"> edición </w:t>
+      </w:r>
+      <w:r>
+        <w:t>o</w:t>
+      </w:r>
+      <w:r>
+        <w:t xml:space="preserve"> cambio de status.</w:t>
+      </w:r>
+    </w:p>
+    <w:p>
+      <w:pPr>
+        <w:pStyle w:val="Dots"/>
+      </w:pPr>
+      <w:r>
+        <w:t xml:space="preserve">Si el producto está en status </w:t>
+      </w:r>
+      <w:r>
+        <w:rPr>
+          <w:i/>
+        </w:rPr>
+        <w:t>creado</w:t>
+      </w:r>
+      <w:r>
+        <w:t xml:space="preserve">, </w:t>
+      </w:r>
+    </w:p>
+    <w:p>
+      <w:pPr>
+        <w:pStyle w:val="Nmeros"/>
+      </w:pPr>
+      <w:r>
+        <w:t xml:space="preserve">La </w:t>
+      </w:r>
+      <w:r>
+        <w:t>exclusividad</w:t>
+      </w:r>
+      <w:r>
+        <w:t xml:space="preserve"> s</w:t>
+      </w:r>
+      <w:r>
+        <w:t xml:space="preserve">e cuenta desde que fue creado y sólo su creador puede acceder a la vista. El objetivo es no </w:t>
+      </w:r>
+      <w:r>
+        <w:t>alterar</w:t>
+      </w:r>
+      <w:r>
+        <w:t xml:space="preserve"> el tiempo previsto para que </w:t>
+      </w:r>
+      <w:r>
+        <w:t xml:space="preserve">el producto </w:t>
+      </w:r>
+      <w:r>
+        <w:t xml:space="preserve">le llegue al </w:t>
+      </w:r>
+      <w:r>
+        <w:t xml:space="preserve">equipo de </w:t>
+      </w:r>
+      <w:r>
+        <w:rPr>
+          <w:i/>
+        </w:rPr>
+        <w:t>R</w:t>
+      </w:r>
+      <w:r>
+        <w:rPr>
+          <w:i/>
+        </w:rPr>
+        <w:t>evisor</w:t>
+      </w:r>
+      <w:r>
+        <w:rPr>
+          <w:i/>
+        </w:rPr>
+        <w:t>es</w:t>
+      </w:r>
+      <w:r>
+        <w:t>.</w:t>
+      </w:r>
+    </w:p>
+    <w:p>
+      <w:pPr>
+        <w:pStyle w:val="Nmeros"/>
+      </w:pPr>
+      <w:r>
+        <w:t>Transcurrida esa hora, nadie podrá actualizar los links de este producto hasta que el producto esté revisado y aprobado.</w:t>
+      </w:r>
+    </w:p>
+    <w:p>
+      <w:pPr>
+        <w:pStyle w:val="Dots"/>
+      </w:pPr>
+      <w:r>
+        <w:t xml:space="preserve">Si </w:t>
+      </w:r>
+      <w:r>
+        <w:t xml:space="preserve">el producto está en status </w:t>
+      </w:r>
+      <w:r>
+        <w:rPr>
+          <w:i/>
+        </w:rPr>
+        <w:t>aprobado</w:t>
+      </w:r>
+      <w:r>
+        <w:t xml:space="preserve">, </w:t>
+      </w:r>
+      <w:r>
+        <w:t xml:space="preserve">la captura </w:t>
+      </w:r>
+      <w:r>
+        <w:t>se cuenta desde que se accedió a la vista</w:t>
+      </w:r>
+      <w:r>
+        <w:t xml:space="preserve">. </w:t>
+      </w:r>
+    </w:p>
+    <w:p>
+      <w:pPr>
+        <w:pStyle w:val="Nmeros"/>
+      </w:pPr>
+      <w:r>
+        <w:t>Cualquier usuario puede actualizar los links de cualquier producto.</w:t>
+      </w:r>
+    </w:p>
+    <w:p>
+      <w:pPr>
+        <w:pStyle w:val="Nmeros"/>
+      </w:pPr>
+      <w:r>
+        <w:t xml:space="preserve">Transcurrida esa hora, </w:t>
+      </w:r>
+      <w:r>
+        <w:t>el producto volverá a estar disponible para ser capturado nuevamente</w:t>
+      </w:r>
+      <w:r>
+        <w:t>.</w:t>
+      </w:r>
+    </w:p>
+    <w:p>
+      <w:pPr>
+        <w:pStyle w:val="Ttulo2"/>
+      </w:pPr>
+      <w:bookmarkStart w:id="40" w:name="_Toc106837157"/>
+      <w:r>
+        <w:t>Pestañas</w:t>
+      </w:r>
       <w:bookmarkEnd w:id="40"/>
-    </w:p>
-    <w:p>
-      <w:pPr>
-        <w:pStyle w:val="Dots"/>
-      </w:pPr>
-      <w:r>
-        <w:t xml:space="preserve">Se accede desde la vista </w:t>
-      </w:r>
-      <w:r>
-        <w:rPr>
-          <w:i/>
-        </w:rPr>
-        <w:t>Detalle del Producto</w:t>
-      </w:r>
-      <w:r>
-        <w:t>, del que se quieren actualizar los links.</w:t>
-      </w:r>
-    </w:p>
-    <w:p>
-      <w:pPr>
-        <w:pStyle w:val="Dots"/>
-      </w:pPr>
-      <w:r>
-        <w:t>Es una misma vista se realizan todos los cambios posibles de status:</w:t>
-      </w:r>
-    </w:p>
-    <w:p>
-      <w:pPr>
-        <w:pStyle w:val="Nmeros"/>
-      </w:pPr>
-      <w:r>
-        <w:rPr>
-          <w:b/>
-        </w:rPr>
-        <w:t>Alta</w:t>
-      </w:r>
-      <w:r>
-        <w:t>: dar de alta links</w:t>
-      </w:r>
-    </w:p>
-    <w:p>
-      <w:pPr>
-        <w:pStyle w:val="Nmeros"/>
-      </w:pPr>
-      <w:r>
-        <w:rPr>
-          <w:b/>
-        </w:rPr>
-        <w:t>Inactivar</w:t>
-      </w:r>
-      <w:r>
-        <w:t>: sugerir inactivar links aprobados, mencionando el motivo.</w:t>
-      </w:r>
-    </w:p>
-    <w:p>
-      <w:pPr>
-        <w:pStyle w:val="Nmeros"/>
-      </w:pPr>
-      <w:r>
-        <w:rPr>
-          <w:b/>
-        </w:rPr>
-        <w:t>Recuperar</w:t>
-      </w:r>
-      <w:r>
-        <w:t>: sugerir recuperar links inactivos</w:t>
-      </w:r>
-    </w:p>
-    <w:p>
-      <w:pPr>
-        <w:pStyle w:val="Dots"/>
-      </w:pPr>
-      <w:r>
-        <w:t xml:space="preserve">También en esa vista se pueden </w:t>
-      </w:r>
-      <w:r>
-        <w:rPr>
-          <w:b/>
-        </w:rPr>
-        <w:t>editar</w:t>
-      </w:r>
-      <w:r>
-        <w:t xml:space="preserve"> los campos. El único campo que nunca se puede editar es el </w:t>
-      </w:r>
-      <w:r>
-        <w:rPr>
-          <w:i/>
-        </w:rPr>
-        <w:t>url</w:t>
-      </w:r>
-      <w:r>
-        <w:t xml:space="preserve">. Si un </w:t>
-      </w:r>
-      <w:r>
-        <w:rPr>
-          <w:i/>
-        </w:rPr>
-        <w:t>url</w:t>
-      </w:r>
-      <w:r>
-        <w:t xml:space="preserve"> está equivocado, directamente hay que inactivarlo o eliminarlo.</w:t>
-      </w:r>
-    </w:p>
-    <w:p>
-      <w:pPr>
-        <w:pStyle w:val="Dots"/>
-      </w:pPr>
-      <w:r>
-        <w:t xml:space="preserve">En la misma vista se muestran todos los links </w:t>
-      </w:r>
-      <w:r>
-        <w:t xml:space="preserve">vinculados con </w:t>
-      </w:r>
-      <w:r>
-        <w:t>el</w:t>
-      </w:r>
-      <w:r>
-        <w:t xml:space="preserve"> producto, si</w:t>
-      </w:r>
-      <w:r>
-        <w:t>n importar qué usuario los creó ni el status en el que están.</w:t>
-      </w:r>
-    </w:p>
-    <w:p>
-      <w:pPr>
-        <w:pStyle w:val="Dots"/>
-      </w:pPr>
-      <w:r>
-        <w:t xml:space="preserve">Los links se pueden filtrar por </w:t>
-      </w:r>
-      <w:r>
-        <w:rPr>
-          <w:i/>
-        </w:rPr>
-        <w:t>Trailer</w:t>
-      </w:r>
-      <w:r>
-        <w:t xml:space="preserve"> y </w:t>
-      </w:r>
-      <w:r>
-        <w:rPr>
-          <w:i/>
-        </w:rPr>
-        <w:t>Película</w:t>
-      </w:r>
-      <w:r>
-        <w:t xml:space="preserve">, y por </w:t>
-      </w:r>
-      <w:r>
-        <w:rPr>
-          <w:i/>
-        </w:rPr>
-        <w:t>Activos</w:t>
-      </w:r>
-      <w:r>
-        <w:t xml:space="preserve"> e </w:t>
-      </w:r>
-      <w:r>
-        <w:rPr>
-          <w:i/>
-        </w:rPr>
-        <w:t>Inactivos</w:t>
-      </w:r>
-      <w:r>
-        <w:t>.</w:t>
-      </w:r>
-    </w:p>
-    <w:p>
-      <w:pPr>
-        <w:pStyle w:val="Nmeros"/>
-      </w:pPr>
-      <w:r>
-        <w:t xml:space="preserve">Para </w:t>
-      </w:r>
-      <w:r>
-        <w:t xml:space="preserve">las </w:t>
-      </w:r>
-      <w:r>
-        <w:rPr>
-          <w:i/>
-        </w:rPr>
-        <w:t>colecciones</w:t>
-      </w:r>
-      <w:r>
-        <w:t xml:space="preserve">, sólo </w:t>
-      </w:r>
-      <w:r>
-        <w:t xml:space="preserve">se aceptan </w:t>
-      </w:r>
-      <w:r>
-        <w:t xml:space="preserve">links de </w:t>
-      </w:r>
-      <w:r>
-        <w:rPr>
-          <w:i/>
-        </w:rPr>
-        <w:t>Trailer</w:t>
-      </w:r>
-      <w:r>
-        <w:t>.</w:t>
-      </w:r>
-    </w:p>
-    <w:p>
-      <w:pPr>
-        <w:pStyle w:val="Nmeros"/>
-      </w:pPr>
-      <w:r>
-        <w:t xml:space="preserve">Los links de </w:t>
-      </w:r>
-      <w:r>
-        <w:rPr>
-          <w:i/>
-        </w:rPr>
-        <w:t>Trailer</w:t>
-      </w:r>
-      <w:r>
-        <w:t xml:space="preserve"> se asume que son </w:t>
-      </w:r>
-      <w:r>
-        <w:rPr>
-          <w:i/>
-        </w:rPr>
-        <w:t>completos</w:t>
-      </w:r>
-      <w:r>
-        <w:t>, es decir que no están partidos.</w:t>
-      </w:r>
-    </w:p>
-    <w:p>
-      <w:pPr>
-        <w:pStyle w:val="Nmeros"/>
-      </w:pPr>
-      <w:r>
-        <w:t xml:space="preserve">Por links de </w:t>
-      </w:r>
-      <w:r>
-        <w:rPr>
-          <w:i/>
-        </w:rPr>
-        <w:t>Películas</w:t>
-      </w:r>
-      <w:r>
-        <w:t xml:space="preserve">, también nos referimos a los links de un </w:t>
-      </w:r>
-      <w:r>
-        <w:rPr>
-          <w:i/>
-        </w:rPr>
-        <w:t>capítulo</w:t>
-      </w:r>
-      <w:r>
-        <w:t xml:space="preserve"> completo.</w:t>
-      </w:r>
-    </w:p>
-    <w:p>
-      <w:pPr>
-        <w:pStyle w:val="Ttulo2"/>
-      </w:pPr>
-      <w:bookmarkStart w:id="41" w:name="_Toc106837156"/>
-      <w:r>
-        <w:t>Captura del producto</w:t>
-      </w:r>
-      <w:bookmarkEnd w:id="41"/>
-    </w:p>
-    <w:p>
-      <w:pPr>
-        <w:pStyle w:val="Dots"/>
-      </w:pPr>
-      <w:r>
-        <w:t xml:space="preserve">Dado que se muestran todos los links del producto elegido, es necesario </w:t>
-      </w:r>
-      <w:r>
-        <w:t xml:space="preserve">que nadie más </w:t>
-      </w:r>
-      <w:r>
-        <w:t>pueda hacer modificaciones de ningún tipo</w:t>
-      </w:r>
-      <w:r>
-        <w:t xml:space="preserve"> en ninguno de esos links.</w:t>
-      </w:r>
-    </w:p>
-    <w:p>
-      <w:pPr>
-        <w:pStyle w:val="Dots"/>
-      </w:pPr>
-      <w:r>
-        <w:t xml:space="preserve">Por esa razón, </w:t>
-      </w:r>
-      <w:r>
-        <w:t>se</w:t>
-      </w:r>
-      <w:r>
-        <w:t xml:space="preserve"> tiene exclusividad </w:t>
-      </w:r>
-      <w:r>
-        <w:t xml:space="preserve">directamente </w:t>
-      </w:r>
-      <w:r>
-        <w:t xml:space="preserve">sobre </w:t>
-      </w:r>
-      <w:r>
-        <w:t xml:space="preserve">el </w:t>
-      </w:r>
-      <w:r>
-        <w:t>producto</w:t>
-      </w:r>
-      <w:r>
-        <w:t xml:space="preserve">. Durante </w:t>
-      </w:r>
-      <w:r>
-        <w:rPr>
-          <w:u w:val="single"/>
-        </w:rPr>
-        <w:t>una hora</w:t>
-      </w:r>
-      <w:r>
-        <w:t>, el usuario que accede a esta vista dispone de ese producto en forma exclusiva para realizarle cambios a los links, tanto para el alta</w:t>
-      </w:r>
-      <w:r>
-        <w:t>,</w:t>
-      </w:r>
-      <w:r>
-        <w:t xml:space="preserve"> edición </w:t>
-      </w:r>
-      <w:r>
-        <w:t>o</w:t>
-      </w:r>
-      <w:r>
-        <w:t xml:space="preserve"> cambio de status.</w:t>
-      </w:r>
-    </w:p>
-    <w:p>
-      <w:pPr>
-        <w:pStyle w:val="Dots"/>
-      </w:pPr>
-      <w:r>
-        <w:t xml:space="preserve">Si el producto está en status </w:t>
-      </w:r>
-      <w:r>
-        <w:rPr>
-          <w:i/>
-        </w:rPr>
-        <w:t>creado</w:t>
-      </w:r>
-      <w:r>
-        <w:t xml:space="preserve">, </w:t>
-      </w:r>
-    </w:p>
-    <w:p>
-      <w:pPr>
-        <w:pStyle w:val="Nmeros"/>
-      </w:pPr>
-      <w:r>
-        <w:t xml:space="preserve">La </w:t>
-      </w:r>
-      <w:r>
-        <w:t>exclusividad</w:t>
-      </w:r>
-      <w:r>
-        <w:t xml:space="preserve"> s</w:t>
-      </w:r>
-      <w:r>
-        <w:t xml:space="preserve">e cuenta desde que fue creado y sólo su creador puede acceder a la vista. El objetivo es no </w:t>
-      </w:r>
-      <w:r>
-        <w:t>alterar</w:t>
-      </w:r>
-      <w:r>
-        <w:t xml:space="preserve"> el tiempo previsto para que </w:t>
-      </w:r>
-      <w:r>
-        <w:t xml:space="preserve">el producto </w:t>
-      </w:r>
-      <w:r>
-        <w:t xml:space="preserve">le llegue al </w:t>
-      </w:r>
-      <w:r>
-        <w:t xml:space="preserve">equipo de </w:t>
-      </w:r>
-      <w:r>
-        <w:rPr>
-          <w:i/>
-        </w:rPr>
-        <w:t>R</w:t>
-      </w:r>
-      <w:r>
-        <w:rPr>
-          <w:i/>
-        </w:rPr>
-        <w:t>evisor</w:t>
-      </w:r>
-      <w:r>
-        <w:rPr>
-          <w:i/>
-        </w:rPr>
-        <w:t>es</w:t>
-      </w:r>
-      <w:r>
-        <w:t>.</w:t>
-      </w:r>
-    </w:p>
-    <w:p>
-      <w:pPr>
-        <w:pStyle w:val="Nmeros"/>
-      </w:pPr>
-      <w:r>
-        <w:t>Transcurrida esa hora, nadie podrá actualizar los links de este producto hasta que el producto esté revisado y aprobado.</w:t>
-      </w:r>
-    </w:p>
-    <w:p>
-      <w:pPr>
-        <w:pStyle w:val="Dots"/>
-      </w:pPr>
-      <w:r>
-        <w:t xml:space="preserve">Si </w:t>
-      </w:r>
-      <w:r>
-        <w:t xml:space="preserve">el producto está en status </w:t>
-      </w:r>
-      <w:r>
-        <w:rPr>
-          <w:i/>
-        </w:rPr>
-        <w:t>aprobado</w:t>
-      </w:r>
-      <w:r>
-        <w:t xml:space="preserve">, </w:t>
-      </w:r>
-      <w:r>
-        <w:t xml:space="preserve">la captura </w:t>
-      </w:r>
-      <w:r>
-        <w:t>se cuenta desde que se accedió a la vista</w:t>
-      </w:r>
-      <w:r>
-        <w:t xml:space="preserve">. </w:t>
-      </w:r>
-    </w:p>
-    <w:p>
-      <w:pPr>
-        <w:pStyle w:val="Nmeros"/>
-      </w:pPr>
-      <w:r>
-        <w:t>Cualquier usuario puede actualizar los links de cualquier producto.</w:t>
-      </w:r>
-    </w:p>
-    <w:p>
-      <w:pPr>
-        <w:pStyle w:val="Nmeros"/>
-      </w:pPr>
-      <w:r>
-        <w:t xml:space="preserve">Transcurrida esa hora, </w:t>
-      </w:r>
-      <w:r>
-        <w:t>el producto volverá a estar disponible para ser capturado nuevamente</w:t>
-      </w:r>
-      <w:r>
-        <w:t>.</w:t>
-      </w:r>
-    </w:p>
-    <w:p>
-      <w:pPr>
-        <w:pStyle w:val="Ttulo2"/>
-      </w:pPr>
-      <w:bookmarkStart w:id="42" w:name="_Toc106837157"/>
-      <w:r>
-        <w:t>Pestañas</w:t>
-      </w:r>
-      <w:bookmarkEnd w:id="42"/>
     </w:p>
     <w:p>
       <w:pPr>
@@ -14145,11 +14353,11 @@
       <w:pPr>
         <w:pStyle w:val="Ttulo2"/>
       </w:pPr>
-      <w:bookmarkStart w:id="43" w:name="_Toc106837158"/>
+      <w:bookmarkStart w:id="41" w:name="_Toc106837158"/>
       <w:r>
         <w:t>Alta de Links</w:t>
       </w:r>
-      <w:bookmarkEnd w:id="43"/>
+      <w:bookmarkEnd w:id="41"/>
     </w:p>
     <w:p>
       <w:pPr>
@@ -14269,11 +14477,11 @@
       <w:pPr>
         <w:pStyle w:val="Ttulo2"/>
       </w:pPr>
-      <w:bookmarkStart w:id="44" w:name="_Toc106837159"/>
+      <w:bookmarkStart w:id="42" w:name="_Toc106837159"/>
       <w:r>
         <w:t>Acciones Posibles con los Links ya creados</w:t>
       </w:r>
-      <w:bookmarkEnd w:id="44"/>
+      <w:bookmarkEnd w:id="42"/>
     </w:p>
     <w:p>
       <w:pPr>
@@ -14910,14 +15118,14 @@
       <w:pPr>
         <w:pStyle w:val="Ttulo2"/>
       </w:pPr>
-      <w:bookmarkStart w:id="45" w:name="_Toc106837160"/>
+      <w:bookmarkStart w:id="43" w:name="_Toc106837160"/>
       <w:r>
         <w:t>Edición</w:t>
       </w:r>
       <w:r>
         <w:t xml:space="preserve"> de Links Aprobados</w:t>
       </w:r>
-      <w:bookmarkEnd w:id="45"/>
+      <w:bookmarkEnd w:id="43"/>
     </w:p>
     <w:p>
       <w:pPr>
@@ -15167,7 +15375,7 @@
       <w:pPr>
         <w:pStyle w:val="Ttulo1"/>
       </w:pPr>
-      <w:bookmarkStart w:id="46" w:name="_Toc106837161"/>
+      <w:bookmarkStart w:id="44" w:name="_Toc106837161"/>
       <w:r>
         <w:lastRenderedPageBreak/>
         <w:t xml:space="preserve">Revisión de </w:t>
@@ -15175,106 +15383,106 @@
       <w:r>
         <w:t>Registros</w:t>
       </w:r>
+      <w:bookmarkEnd w:id="44"/>
+    </w:p>
+    <w:p>
+      <w:pPr>
+        <w:pStyle w:val="Ttulo2"/>
+      </w:pPr>
+      <w:bookmarkStart w:id="45" w:name="_Toc106837162"/>
+      <w:r>
+        <w:t>Introducción</w:t>
+      </w:r>
+      <w:bookmarkEnd w:id="45"/>
+    </w:p>
+    <w:p>
+      <w:pPr>
+        <w:pStyle w:val="Dots"/>
+      </w:pPr>
+      <w:r>
+        <w:t xml:space="preserve">Se revisan las </w:t>
+      </w:r>
+      <w:r>
+        <w:t>7</w:t>
+      </w:r>
+      <w:r>
+        <w:t xml:space="preserve"> entidades que </w:t>
+      </w:r>
+      <w:r>
+        <w:t>ingresan los usuarios.</w:t>
+      </w:r>
+    </w:p>
+    <w:p>
+      <w:pPr>
+        <w:pStyle w:val="Nmeros"/>
+      </w:pPr>
+      <w:r>
+        <w:t>Productos x 3</w:t>
+      </w:r>
+    </w:p>
+    <w:p>
+      <w:pPr>
+        <w:pStyle w:val="Nmeros"/>
+      </w:pPr>
+      <w:r>
+        <w:t>RCLV x 3</w:t>
+      </w:r>
+    </w:p>
+    <w:p>
+      <w:pPr>
+        <w:pStyle w:val="Nmeros"/>
+      </w:pPr>
+      <w:r>
+        <w:t>Links</w:t>
+      </w:r>
+    </w:p>
+    <w:p>
+      <w:pPr>
+        <w:pStyle w:val="Dots"/>
+      </w:pPr>
+      <w:r>
+        <w:t xml:space="preserve">Cada revisor tiene permitido </w:t>
+      </w:r>
+      <w:r>
+        <w:t>capturar</w:t>
+      </w:r>
+      <w:r>
+        <w:t xml:space="preserve"> un </w:t>
+      </w:r>
+      <w:r>
+        <w:rPr>
+          <w:i/>
+        </w:rPr>
+        <w:t>P</w:t>
+      </w:r>
+      <w:r>
+        <w:rPr>
+          <w:i/>
+        </w:rPr>
+        <w:t>roducto</w:t>
+      </w:r>
+      <w:r>
+        <w:t xml:space="preserve"> o </w:t>
+      </w:r>
+      <w:r>
+        <w:rPr>
+          <w:i/>
+        </w:rPr>
+        <w:t>RCLV</w:t>
+      </w:r>
+      <w:r>
+        <w:t xml:space="preserve"> a la vez.</w:t>
+      </w:r>
+    </w:p>
+    <w:p>
+      <w:pPr>
+        <w:pStyle w:val="Ttulo2"/>
+      </w:pPr>
+      <w:bookmarkStart w:id="46" w:name="_Toc106837163"/>
+      <w:r>
+        <w:t>Impacto en Tablas</w:t>
+      </w:r>
       <w:bookmarkEnd w:id="46"/>
-    </w:p>
-    <w:p>
-      <w:pPr>
-        <w:pStyle w:val="Ttulo2"/>
-      </w:pPr>
-      <w:bookmarkStart w:id="47" w:name="_Toc106837162"/>
-      <w:r>
-        <w:t>Introducción</w:t>
-      </w:r>
-      <w:bookmarkEnd w:id="47"/>
-    </w:p>
-    <w:p>
-      <w:pPr>
-        <w:pStyle w:val="Dots"/>
-      </w:pPr>
-      <w:r>
-        <w:t xml:space="preserve">Se revisan las </w:t>
-      </w:r>
-      <w:r>
-        <w:t>7</w:t>
-      </w:r>
-      <w:r>
-        <w:t xml:space="preserve"> entidades que </w:t>
-      </w:r>
-      <w:r>
-        <w:t>ingresan los usuarios.</w:t>
-      </w:r>
-    </w:p>
-    <w:p>
-      <w:pPr>
-        <w:pStyle w:val="Nmeros"/>
-      </w:pPr>
-      <w:r>
-        <w:t>Productos x 3</w:t>
-      </w:r>
-    </w:p>
-    <w:p>
-      <w:pPr>
-        <w:pStyle w:val="Nmeros"/>
-      </w:pPr>
-      <w:r>
-        <w:t>RCLV x 3</w:t>
-      </w:r>
-    </w:p>
-    <w:p>
-      <w:pPr>
-        <w:pStyle w:val="Nmeros"/>
-      </w:pPr>
-      <w:r>
-        <w:t>Links</w:t>
-      </w:r>
-    </w:p>
-    <w:p>
-      <w:pPr>
-        <w:pStyle w:val="Dots"/>
-      </w:pPr>
-      <w:r>
-        <w:t xml:space="preserve">Cada revisor tiene permitido </w:t>
-      </w:r>
-      <w:r>
-        <w:t>capturar</w:t>
-      </w:r>
-      <w:r>
-        <w:t xml:space="preserve"> un </w:t>
-      </w:r>
-      <w:r>
-        <w:rPr>
-          <w:i/>
-        </w:rPr>
-        <w:t>P</w:t>
-      </w:r>
-      <w:r>
-        <w:rPr>
-          <w:i/>
-        </w:rPr>
-        <w:t>roducto</w:t>
-      </w:r>
-      <w:r>
-        <w:t xml:space="preserve"> o </w:t>
-      </w:r>
-      <w:r>
-        <w:rPr>
-          <w:i/>
-        </w:rPr>
-        <w:t>RCLV</w:t>
-      </w:r>
-      <w:r>
-        <w:t xml:space="preserve"> a la vez.</w:t>
-      </w:r>
-    </w:p>
-    <w:p>
-      <w:pPr>
-        <w:pStyle w:val="Ttulo2"/>
-      </w:pPr>
-      <w:bookmarkStart w:id="48" w:name="_Toc106837163"/>
-      <w:r>
-        <w:t>Impacto en Tablas</w:t>
-      </w:r>
-      <w:bookmarkEnd w:id="48"/>
     </w:p>
     <w:p>
       <w:pPr>
@@ -17073,7 +17281,7 @@
       <w:pPr>
         <w:pStyle w:val="Ttulo1"/>
       </w:pPr>
-      <w:bookmarkStart w:id="49" w:name="_Toc106837164"/>
+      <w:bookmarkStart w:id="47" w:name="_Toc106837164"/>
       <w:r>
         <w:lastRenderedPageBreak/>
         <w:t xml:space="preserve">Revisión - </w:t>
@@ -17084,76 +17292,76 @@
       <w:r>
         <w:t xml:space="preserve"> de Control</w:t>
       </w:r>
+      <w:bookmarkEnd w:id="47"/>
+    </w:p>
+    <w:p>
+      <w:pPr>
+        <w:pStyle w:val="Ttulo2"/>
+      </w:pPr>
+      <w:bookmarkStart w:id="48" w:name="_Toc106837165"/>
+      <w:r>
+        <w:t>Introducción</w:t>
+      </w:r>
+      <w:bookmarkEnd w:id="48"/>
+    </w:p>
+    <w:p>
+      <w:pPr>
+        <w:pStyle w:val="Dots"/>
+      </w:pPr>
+      <w:r>
+        <w:t xml:space="preserve">Es la vista </w:t>
+      </w:r>
+      <w:r>
+        <w:t>inicial para las revisiones</w:t>
+      </w:r>
+      <w:r>
+        <w:t>, desde donde se elige qué entidad se va a revisar.</w:t>
+      </w:r>
+    </w:p>
+    <w:p>
+      <w:pPr>
+        <w:pStyle w:val="Dots"/>
+      </w:pPr>
+      <w:r>
+        <w:t>Se muestran agrupadas por cada familia de entidades: productos, RCLV, links.</w:t>
+      </w:r>
+    </w:p>
+    <w:p>
+      <w:pPr>
+        <w:pStyle w:val="Dots"/>
+      </w:pPr>
+      <w:r>
+        <w:t>Muestra registros que:</w:t>
+      </w:r>
+    </w:p>
+    <w:p>
+      <w:pPr>
+        <w:pStyle w:val="Nmeros"/>
+      </w:pPr>
+      <w:r>
+        <w:t>Estén disponibles para capturar y tengan algún status provisorio</w:t>
+      </w:r>
+      <w:r>
+        <w:t xml:space="preserve"> o una edición ajena</w:t>
+      </w:r>
+    </w:p>
+    <w:p>
+      <w:pPr>
+        <w:pStyle w:val="Nmeros"/>
+      </w:pPr>
+      <w:r>
+        <w:t>El usuario tenga permitido capturar</w:t>
+      </w:r>
+    </w:p>
+    <w:p>
+      <w:pPr>
+        <w:pStyle w:val="Ttulo2"/>
+      </w:pPr>
+      <w:bookmarkStart w:id="49" w:name="_Toc106837166"/>
+      <w:r>
+        <w:t>Particularidades por Familia de Entidades</w:t>
+      </w:r>
       <w:bookmarkEnd w:id="49"/>
-    </w:p>
-    <w:p>
-      <w:pPr>
-        <w:pStyle w:val="Ttulo2"/>
-      </w:pPr>
-      <w:bookmarkStart w:id="50" w:name="_Toc106837165"/>
-      <w:r>
-        <w:t>Introducción</w:t>
-      </w:r>
-      <w:bookmarkEnd w:id="50"/>
-    </w:p>
-    <w:p>
-      <w:pPr>
-        <w:pStyle w:val="Dots"/>
-      </w:pPr>
-      <w:r>
-        <w:t xml:space="preserve">Es la vista </w:t>
-      </w:r>
-      <w:r>
-        <w:t>inicial para las revisiones</w:t>
-      </w:r>
-      <w:r>
-        <w:t>, desde donde se elige qué entidad se va a revisar.</w:t>
-      </w:r>
-    </w:p>
-    <w:p>
-      <w:pPr>
-        <w:pStyle w:val="Dots"/>
-      </w:pPr>
-      <w:r>
-        <w:t>Se muestran agrupadas por cada familia de entidades: productos, RCLV, links.</w:t>
-      </w:r>
-    </w:p>
-    <w:p>
-      <w:pPr>
-        <w:pStyle w:val="Dots"/>
-      </w:pPr>
-      <w:r>
-        <w:t>Muestra registros que:</w:t>
-      </w:r>
-    </w:p>
-    <w:p>
-      <w:pPr>
-        <w:pStyle w:val="Nmeros"/>
-      </w:pPr>
-      <w:r>
-        <w:t>Estén disponibles para capturar y tengan algún status provisorio</w:t>
-      </w:r>
-      <w:r>
-        <w:t xml:space="preserve"> o una edición ajena</w:t>
-      </w:r>
-    </w:p>
-    <w:p>
-      <w:pPr>
-        <w:pStyle w:val="Nmeros"/>
-      </w:pPr>
-      <w:r>
-        <w:t>El usuario tenga permitido capturar</w:t>
-      </w:r>
-    </w:p>
-    <w:p>
-      <w:pPr>
-        <w:pStyle w:val="Ttulo2"/>
-      </w:pPr>
-      <w:bookmarkStart w:id="51" w:name="_Toc106837166"/>
-      <w:r>
-        <w:t>Particularidades por Familia de Entidades</w:t>
-      </w:r>
-      <w:bookmarkEnd w:id="51"/>
     </w:p>
     <w:p>
       <w:pPr>
@@ -17515,7 +17723,7 @@
       <w:pPr>
         <w:pStyle w:val="Ttulo1"/>
       </w:pPr>
-      <w:bookmarkStart w:id="52" w:name="_Toc106837167"/>
+      <w:bookmarkStart w:id="50" w:name="_Toc106837167"/>
       <w:r>
         <w:lastRenderedPageBreak/>
         <w:t xml:space="preserve">Revisión </w:t>
@@ -17532,17 +17740,17 @@
       <w:r>
         <w:t>roductos</w:t>
       </w:r>
-      <w:bookmarkEnd w:id="52"/>
+      <w:bookmarkEnd w:id="50"/>
     </w:p>
     <w:p>
       <w:pPr>
         <w:pStyle w:val="Ttulo2"/>
       </w:pPr>
-      <w:bookmarkStart w:id="53" w:name="_Toc106837168"/>
+      <w:bookmarkStart w:id="51" w:name="_Toc106837168"/>
       <w:r>
         <w:t>Altas</w:t>
       </w:r>
-      <w:bookmarkEnd w:id="53"/>
+      <w:bookmarkEnd w:id="51"/>
     </w:p>
     <w:p>
       <w:pPr>
@@ -17710,198 +17918,198 @@
       <w:pPr>
         <w:pStyle w:val="Ttulo2"/>
       </w:pPr>
-      <w:bookmarkStart w:id="54" w:name="_Toc106837169"/>
+      <w:bookmarkStart w:id="52" w:name="_Toc106837169"/>
       <w:r>
         <w:t>Edición de Altas</w:t>
       </w:r>
+      <w:bookmarkEnd w:id="52"/>
+    </w:p>
+    <w:p>
+      <w:pPr>
+        <w:pStyle w:val="Dots"/>
+      </w:pPr>
+      <w:r>
+        <w:t xml:space="preserve">Solo se revisan películas y colecciones. </w:t>
+      </w:r>
+    </w:p>
+    <w:p>
+      <w:pPr>
+        <w:pStyle w:val="Dots"/>
+      </w:pPr>
+      <w:r>
+        <w:t>Los capítulos se actualizan automáticamente con el cambio de status para la colección.</w:t>
+      </w:r>
+    </w:p>
+    <w:p>
+      <w:pPr>
+        <w:pStyle w:val="Dots"/>
+      </w:pPr>
+      <w:r>
+        <w:t>Primero se revisa la imagen del producto, luego los demás datos</w:t>
+      </w:r>
+      <w:r>
+        <w:t xml:space="preserve"> editados</w:t>
+      </w:r>
+      <w:r>
+        <w:t>.</w:t>
+      </w:r>
+    </w:p>
+    <w:p>
+      <w:pPr>
+        <w:pStyle w:val="Dots"/>
+      </w:pPr>
+      <w:r>
+        <w:t>Se revisan:</w:t>
+      </w:r>
+    </w:p>
+    <w:p>
+      <w:pPr>
+        <w:pStyle w:val="Nmeros"/>
+      </w:pPr>
+      <w:r>
+        <w:t>Todos los campos de D</w:t>
+      </w:r>
+      <w:r>
+        <w:t xml:space="preserve">atos </w:t>
+      </w:r>
+      <w:r>
+        <w:t>D</w:t>
+      </w:r>
+      <w:r>
+        <w:t>uros</w:t>
+      </w:r>
+      <w:r>
+        <w:t xml:space="preserve"> que sean distintos del original</w:t>
+      </w:r>
+      <w:r>
+        <w:t>,</w:t>
+      </w:r>
+    </w:p>
+    <w:p>
+      <w:pPr>
+        <w:pStyle w:val="Nmeros"/>
+      </w:pPr>
+      <w:r>
+        <w:t>Todos los campos de D</w:t>
+      </w:r>
+      <w:r>
+        <w:t xml:space="preserve">atos </w:t>
+      </w:r>
+      <w:r>
+        <w:t>P</w:t>
+      </w:r>
+      <w:r>
+        <w:t>ersonalizados</w:t>
+      </w:r>
+      <w:r>
+        <w:t>, menos las calificaciones</w:t>
+      </w:r>
+      <w:r>
+        <w:t>.</w:t>
+      </w:r>
+    </w:p>
+    <w:p>
+      <w:pPr>
+        <w:pStyle w:val="Nmeros"/>
+      </w:pPr>
+      <w:r>
+        <w:t>Todos los campos vacíos.</w:t>
+      </w:r>
+    </w:p>
+    <w:p>
+      <w:pPr>
+        <w:pStyle w:val="Dots"/>
+      </w:pPr>
+      <w:r>
+        <w:t>En todos los casos,</w:t>
+      </w:r>
+    </w:p>
+    <w:p>
+      <w:pPr>
+        <w:pStyle w:val="Nmeros"/>
+      </w:pPr>
+      <w:r>
+        <w:t>S</w:t>
+      </w:r>
+      <w:r>
+        <w:t xml:space="preserve">ólo se pueden aprobar o rechazar </w:t>
+      </w:r>
+      <w:r>
+        <w:t>los datos</w:t>
+      </w:r>
+      <w:r>
+        <w:t>, pero no editar.</w:t>
+      </w:r>
+    </w:p>
+    <w:p>
+      <w:pPr>
+        <w:pStyle w:val="Nmeros"/>
+      </w:pPr>
+      <w:r>
+        <w:t>Para cada campo rechazado, se debe especificar el motivo.</w:t>
+      </w:r>
+    </w:p>
+    <w:p>
+      <w:pPr>
+        <w:pStyle w:val="Ttulo2"/>
+      </w:pPr>
+      <w:bookmarkStart w:id="53" w:name="_Toc106837170"/>
+      <w:r>
+        <w:t>Altas sin Edición</w:t>
+      </w:r>
+      <w:bookmarkEnd w:id="53"/>
+    </w:p>
+    <w:p>
+      <w:pPr>
+        <w:pStyle w:val="Dots"/>
+      </w:pPr>
+      <w:r>
+        <w:t xml:space="preserve">Son los productos en status </w:t>
+      </w:r>
+      <w:r>
+        <w:rPr>
+          <w:i/>
+        </w:rPr>
+        <w:t>alta-aprob</w:t>
+      </w:r>
+      <w:r>
+        <w:t>, del que se rechazó algún campo editado.</w:t>
+      </w:r>
+    </w:p>
+    <w:p>
+      <w:pPr>
+        <w:pStyle w:val="Dots"/>
+      </w:pPr>
+      <w:r>
+        <w:t>El tablero lo avisa, para que algún Revisor lo edite.</w:t>
+      </w:r>
+    </w:p>
+    <w:p>
+      <w:pPr>
+        <w:pStyle w:val="Dots"/>
+      </w:pPr>
+      <w:r>
+        <w:t xml:space="preserve">Una vez editado por el Revisor, este no lo verá (porque fue editado por él) y los demás revisores sí, en el grupo de </w:t>
+      </w:r>
+      <w:r>
+        <w:rPr>
+          <w:i/>
+        </w:rPr>
+        <w:t>Edición de Altas</w:t>
+      </w:r>
+      <w:r>
+        <w:t>.</w:t>
+      </w:r>
+    </w:p>
+    <w:p>
+      <w:pPr>
+        <w:pStyle w:val="Ttulo2"/>
+      </w:pPr>
+      <w:bookmarkStart w:id="54" w:name="_Toc106837171"/>
+      <w:r>
+        <w:t>Edición de Productos Aprobados</w:t>
+      </w:r>
       <w:bookmarkEnd w:id="54"/>
-    </w:p>
-    <w:p>
-      <w:pPr>
-        <w:pStyle w:val="Dots"/>
-      </w:pPr>
-      <w:r>
-        <w:t xml:space="preserve">Solo se revisan películas y colecciones. </w:t>
-      </w:r>
-    </w:p>
-    <w:p>
-      <w:pPr>
-        <w:pStyle w:val="Dots"/>
-      </w:pPr>
-      <w:r>
-        <w:t>Los capítulos se actualizan automáticamente con el cambio de status para la colección.</w:t>
-      </w:r>
-    </w:p>
-    <w:p>
-      <w:pPr>
-        <w:pStyle w:val="Dots"/>
-      </w:pPr>
-      <w:r>
-        <w:t>Primero se revisa la imagen del producto, luego los demás datos</w:t>
-      </w:r>
-      <w:r>
-        <w:t xml:space="preserve"> editados</w:t>
-      </w:r>
-      <w:r>
-        <w:t>.</w:t>
-      </w:r>
-    </w:p>
-    <w:p>
-      <w:pPr>
-        <w:pStyle w:val="Dots"/>
-      </w:pPr>
-      <w:r>
-        <w:t>Se revisan:</w:t>
-      </w:r>
-    </w:p>
-    <w:p>
-      <w:pPr>
-        <w:pStyle w:val="Nmeros"/>
-      </w:pPr>
-      <w:r>
-        <w:t>Todos los campos de D</w:t>
-      </w:r>
-      <w:r>
-        <w:t xml:space="preserve">atos </w:t>
-      </w:r>
-      <w:r>
-        <w:t>D</w:t>
-      </w:r>
-      <w:r>
-        <w:t>uros</w:t>
-      </w:r>
-      <w:r>
-        <w:t xml:space="preserve"> que sean distintos del original</w:t>
-      </w:r>
-      <w:r>
-        <w:t>,</w:t>
-      </w:r>
-    </w:p>
-    <w:p>
-      <w:pPr>
-        <w:pStyle w:val="Nmeros"/>
-      </w:pPr>
-      <w:r>
-        <w:t>Todos los campos de D</w:t>
-      </w:r>
-      <w:r>
-        <w:t xml:space="preserve">atos </w:t>
-      </w:r>
-      <w:r>
-        <w:t>P</w:t>
-      </w:r>
-      <w:r>
-        <w:t>ersonalizados</w:t>
-      </w:r>
-      <w:r>
-        <w:t>, menos las calificaciones</w:t>
-      </w:r>
-      <w:r>
-        <w:t>.</w:t>
-      </w:r>
-    </w:p>
-    <w:p>
-      <w:pPr>
-        <w:pStyle w:val="Nmeros"/>
-      </w:pPr>
-      <w:r>
-        <w:t>Todos los campos vacíos.</w:t>
-      </w:r>
-    </w:p>
-    <w:p>
-      <w:pPr>
-        <w:pStyle w:val="Dots"/>
-      </w:pPr>
-      <w:r>
-        <w:t>En todos los casos,</w:t>
-      </w:r>
-    </w:p>
-    <w:p>
-      <w:pPr>
-        <w:pStyle w:val="Nmeros"/>
-      </w:pPr>
-      <w:r>
-        <w:t>S</w:t>
-      </w:r>
-      <w:r>
-        <w:t xml:space="preserve">ólo se pueden aprobar o rechazar </w:t>
-      </w:r>
-      <w:r>
-        <w:t>los datos</w:t>
-      </w:r>
-      <w:r>
-        <w:t>, pero no editar.</w:t>
-      </w:r>
-    </w:p>
-    <w:p>
-      <w:pPr>
-        <w:pStyle w:val="Nmeros"/>
-      </w:pPr>
-      <w:r>
-        <w:t>Para cada campo rechazado, se debe especificar el motivo.</w:t>
-      </w:r>
-    </w:p>
-    <w:p>
-      <w:pPr>
-        <w:pStyle w:val="Ttulo2"/>
-      </w:pPr>
-      <w:bookmarkStart w:id="55" w:name="_Toc106837170"/>
-      <w:r>
-        <w:t>Altas sin Edición</w:t>
-      </w:r>
-      <w:bookmarkEnd w:id="55"/>
-    </w:p>
-    <w:p>
-      <w:pPr>
-        <w:pStyle w:val="Dots"/>
-      </w:pPr>
-      <w:r>
-        <w:t xml:space="preserve">Son los productos en status </w:t>
-      </w:r>
-      <w:r>
-        <w:rPr>
-          <w:i/>
-        </w:rPr>
-        <w:t>alta-aprob</w:t>
-      </w:r>
-      <w:r>
-        <w:t>, del que se rechazó algún campo editado.</w:t>
-      </w:r>
-    </w:p>
-    <w:p>
-      <w:pPr>
-        <w:pStyle w:val="Dots"/>
-      </w:pPr>
-      <w:r>
-        <w:t>El tablero lo avisa, para que algún Revisor lo edite.</w:t>
-      </w:r>
-    </w:p>
-    <w:p>
-      <w:pPr>
-        <w:pStyle w:val="Dots"/>
-      </w:pPr>
-      <w:r>
-        <w:t xml:space="preserve">Una vez editado por el Revisor, este no lo verá (porque fue editado por él) y los demás revisores sí, en el grupo de </w:t>
-      </w:r>
-      <w:r>
-        <w:rPr>
-          <w:i/>
-        </w:rPr>
-        <w:t>Edición de Altas</w:t>
-      </w:r>
-      <w:r>
-        <w:t>.</w:t>
-      </w:r>
-    </w:p>
-    <w:p>
-      <w:pPr>
-        <w:pStyle w:val="Ttulo2"/>
-      </w:pPr>
-      <w:bookmarkStart w:id="56" w:name="_Toc106837171"/>
-      <w:r>
-        <w:t>Edición de Productos Aprobados</w:t>
-      </w:r>
-      <w:bookmarkEnd w:id="56"/>
     </w:p>
     <w:p>
       <w:pPr>
@@ -17953,7 +18161,7 @@
       <w:pPr>
         <w:pStyle w:val="Ttulo1"/>
       </w:pPr>
-      <w:bookmarkStart w:id="57" w:name="_Toc106837172"/>
+      <w:bookmarkStart w:id="55" w:name="_Toc106837172"/>
       <w:r>
         <w:lastRenderedPageBreak/>
         <w:t xml:space="preserve">Revisión </w:t>
@@ -17964,13 +18172,13 @@
       <w:r>
         <w:t xml:space="preserve"> RCLV</w:t>
       </w:r>
-      <w:bookmarkEnd w:id="57"/>
+      <w:bookmarkEnd w:id="55"/>
     </w:p>
     <w:p>
       <w:pPr>
         <w:pStyle w:val="Ttulo2"/>
       </w:pPr>
-      <w:bookmarkStart w:id="58" w:name="_Toc106837173"/>
+      <w:bookmarkStart w:id="56" w:name="_Toc106837173"/>
       <w:r>
         <w:t>Criterios</w:t>
       </w:r>
@@ -18018,7 +18226,7 @@
       <w:r>
         <w:t xml:space="preserve">Para eliminar un RCLV, </w:t>
       </w:r>
-      <w:bookmarkEnd w:id="58"/>
+      <w:bookmarkEnd w:id="56"/>
       <w:r>
         <w:t xml:space="preserve">se debe especificar el </w:t>
       </w:r>
@@ -18182,22 +18390,22 @@
       <w:pPr>
         <w:pStyle w:val="Ttulo1"/>
       </w:pPr>
-      <w:bookmarkStart w:id="59" w:name="_Toc106837174"/>
+      <w:bookmarkStart w:id="57" w:name="_Toc106837174"/>
       <w:r>
         <w:lastRenderedPageBreak/>
         <w:t>Revisión de Links</w:t>
       </w:r>
-      <w:bookmarkEnd w:id="59"/>
+      <w:bookmarkEnd w:id="57"/>
     </w:p>
     <w:p>
       <w:pPr>
         <w:pStyle w:val="Ttulo2"/>
       </w:pPr>
-      <w:bookmarkStart w:id="60" w:name="_Toc106837175"/>
+      <w:bookmarkStart w:id="58" w:name="_Toc106837175"/>
       <w:r>
         <w:t>Criterios</w:t>
       </w:r>
-      <w:bookmarkEnd w:id="60"/>
+      <w:bookmarkEnd w:id="58"/>
     </w:p>
     <w:p>
       <w:pPr>
@@ -18478,7 +18686,7 @@
       <w:pPr>
         <w:pStyle w:val="Ttulo2"/>
       </w:pPr>
-      <w:bookmarkStart w:id="61" w:name="_Toc106837176"/>
+      <w:bookmarkStart w:id="59" w:name="_Toc106837176"/>
       <w:r>
         <w:t xml:space="preserve">Criterios para la </w:t>
       </w:r>
@@ -18491,7 +18699,7 @@
       <w:r>
         <w:t>Analizar</w:t>
       </w:r>
-      <w:bookmarkEnd w:id="61"/>
+      <w:bookmarkEnd w:id="59"/>
     </w:p>
     <w:p>
       <w:pPr>
@@ -18637,7 +18845,7 @@
       <w:pPr>
         <w:pStyle w:val="Ttulo2"/>
       </w:pPr>
-      <w:bookmarkStart w:id="62" w:name="_Toc106837177"/>
+      <w:bookmarkStart w:id="60" w:name="_Toc106837177"/>
       <w:r>
         <w:t xml:space="preserve">Criterios para la </w:t>
       </w:r>
@@ -18647,7 +18855,7 @@
       <w:r>
         <w:t>nactivos</w:t>
       </w:r>
-      <w:bookmarkEnd w:id="62"/>
+      <w:bookmarkEnd w:id="60"/>
     </w:p>
     <w:p>
       <w:pPr>
@@ -18700,22 +18908,22 @@
       <w:pPr>
         <w:pStyle w:val="Ttulo1"/>
       </w:pPr>
-      <w:bookmarkStart w:id="63" w:name="_Toc106837178"/>
+      <w:bookmarkStart w:id="61" w:name="_Toc106837178"/>
       <w:r>
         <w:lastRenderedPageBreak/>
         <w:t>Penalizaciones</w:t>
       </w:r>
-      <w:bookmarkEnd w:id="63"/>
+      <w:bookmarkEnd w:id="61"/>
     </w:p>
     <w:p>
       <w:pPr>
         <w:pStyle w:val="Ttulo2"/>
       </w:pPr>
-      <w:bookmarkStart w:id="64" w:name="_Toc106837179"/>
+      <w:bookmarkStart w:id="62" w:name="_Toc106837179"/>
       <w:r>
         <w:t>Criterios</w:t>
       </w:r>
-      <w:bookmarkEnd w:id="64"/>
+      <w:bookmarkEnd w:id="62"/>
     </w:p>
     <w:p>
       <w:pPr>
@@ -18975,12 +19183,12 @@
       <w:pPr>
         <w:pStyle w:val="Ttulo1"/>
       </w:pPr>
-      <w:bookmarkStart w:id="65" w:name="_Toc106837180"/>
+      <w:bookmarkStart w:id="63" w:name="_Toc106837180"/>
       <w:r>
         <w:lastRenderedPageBreak/>
         <w:t>Consultas de Productos</w:t>
       </w:r>
-      <w:bookmarkEnd w:id="65"/>
+      <w:bookmarkEnd w:id="63"/>
     </w:p>
     <w:p>
       <w:pPr>
@@ -18990,169 +19198,169 @@
           <w:numId w:val="26"/>
         </w:numPr>
       </w:pPr>
-      <w:bookmarkStart w:id="66" w:name="_Toc106837181"/>
+      <w:bookmarkStart w:id="64" w:name="_Toc106837181"/>
       <w:r>
         <w:t>Búsqueda por criterios generales</w:t>
       </w:r>
+      <w:bookmarkEnd w:id="64"/>
+    </w:p>
+    <w:p>
+      <w:pPr>
+        <w:pStyle w:val="Dots"/>
+      </w:pPr>
+      <w:r>
+        <w:t xml:space="preserve">En la vista de </w:t>
+      </w:r>
+      <w:r>
+        <w:rPr>
+          <w:i/>
+        </w:rPr>
+        <w:t>Inicio</w:t>
+      </w:r>
+      <w:r>
+        <w:t>, se ofrece un acceso rápido a alguna de las siguientes opciones:</w:t>
+      </w:r>
+    </w:p>
+    <w:p>
+      <w:pPr>
+        <w:pStyle w:val="Nmeros"/>
+      </w:pPr>
+      <w:r>
+        <w:t>Productos sugeridos para la época del año</w:t>
+      </w:r>
+    </w:p>
+    <w:p>
+      <w:pPr>
+        <w:pStyle w:val="Nmeros"/>
+      </w:pPr>
+      <w:r>
+        <w:t>Todos los productos de nuestra base de datos</w:t>
+      </w:r>
+    </w:p>
+    <w:p>
+      <w:pPr>
+        <w:pStyle w:val="Nmeros"/>
+      </w:pPr>
+      <w:r>
+        <w:t xml:space="preserve">Un paseo por los productos </w:t>
+      </w:r>
+      <w:r>
+        <w:rPr>
+          <w:i/>
+        </w:rPr>
+        <w:t>Centradas en la Fe Católica</w:t>
+      </w:r>
+      <w:r>
+        <w:t xml:space="preserve"> (CFC)</w:t>
+      </w:r>
+    </w:p>
+    <w:p>
+      <w:pPr>
+        <w:pStyle w:val="Nmeros"/>
+      </w:pPr>
+      <w:r>
+        <w:t xml:space="preserve">Un paseo por los productos con </w:t>
+      </w:r>
+      <w:r>
+        <w:rPr>
+          <w:i/>
+        </w:rPr>
+        <w:t>Valores Presentes en la Cultura</w:t>
+      </w:r>
+      <w:r>
+        <w:t xml:space="preserve"> (VPC)</w:t>
+      </w:r>
+    </w:p>
+    <w:p>
+      <w:pPr>
+        <w:pStyle w:val="Dots"/>
+      </w:pPr>
+      <w:r>
+        <w:t xml:space="preserve">Los productos resultantes se mostrarán en lotes de hasta cuatro, un máximo de 5 lotes. Es decir que como máximo se muestran 20 productos, para no saturar al usuario. Para ver más productos dentro de esos 20, deberá descartar alguno poniéndole la opción </w:t>
+      </w:r>
+      <w:r>
+        <w:rPr>
+          <w:i/>
+        </w:rPr>
+        <w:t>No me interesa</w:t>
+      </w:r>
+      <w:r>
+        <w:t>.</w:t>
+      </w:r>
+    </w:p>
+    <w:p>
+      <w:pPr>
+        <w:pStyle w:val="Ttulo2"/>
+      </w:pPr>
+      <w:bookmarkStart w:id="65" w:name="_Toc106837182"/>
+      <w:r>
+        <w:t>Búsqueda por filtro</w:t>
+      </w:r>
+      <w:bookmarkEnd w:id="65"/>
+    </w:p>
+    <w:p>
+      <w:pPr>
+        <w:pStyle w:val="Dots"/>
+      </w:pPr>
+      <w:r>
+        <w:t>En combinación con el punto anterior, se puede acotar la búsqueda usando filtros personalizados.</w:t>
+      </w:r>
+    </w:p>
+    <w:p>
+      <w:pPr>
+        <w:pStyle w:val="Dots"/>
+      </w:pPr>
+      <w:r>
+        <w:t>Esos filtros permiten acotar el resultado usando algún dato conocido del producto buscado.</w:t>
+      </w:r>
+    </w:p>
+    <w:p>
+      <w:pPr>
+        <w:pStyle w:val="Ttulo2"/>
+      </w:pPr>
+      <w:bookmarkStart w:id="66" w:name="_Toc106837183"/>
+      <w:r>
+        <w:t>Búsqueda por el Nombre</w:t>
+      </w:r>
       <w:bookmarkEnd w:id="66"/>
+      <w:r>
+        <w:t xml:space="preserve"> </w:t>
+      </w:r>
     </w:p>
     <w:p>
       <w:pPr>
         <w:pStyle w:val="Dots"/>
       </w:pPr>
       <w:r>
-        <w:t xml:space="preserve">En la vista de </w:t>
+        <w:t>También se puede buscar por el nombre de una película, colección o capítulo.</w:t>
+      </w:r>
+    </w:p>
+    <w:p>
+      <w:pPr>
+        <w:pStyle w:val="Dots"/>
+      </w:pPr>
+      <w:r>
+        <w:t xml:space="preserve">Para eso, en el Header se encuentra la lupa. Haciendo </w:t>
       </w:r>
       <w:r>
         <w:rPr>
           <w:i/>
         </w:rPr>
-        <w:t>Inicio</w:t>
-      </w:r>
-      <w:r>
-        <w:t>, se ofrece un acceso rápido a alguna de las siguientes opciones:</w:t>
-      </w:r>
-    </w:p>
-    <w:p>
-      <w:pPr>
-        <w:pStyle w:val="Nmeros"/>
-      </w:pPr>
-      <w:r>
-        <w:t>Productos sugeridos para la época del año</w:t>
-      </w:r>
-    </w:p>
-    <w:p>
-      <w:pPr>
-        <w:pStyle w:val="Nmeros"/>
-      </w:pPr>
-      <w:r>
-        <w:t>Todos los productos de nuestra base de datos</w:t>
-      </w:r>
-    </w:p>
-    <w:p>
-      <w:pPr>
-        <w:pStyle w:val="Nmeros"/>
-      </w:pPr>
-      <w:r>
-        <w:t xml:space="preserve">Un paseo por los productos </w:t>
-      </w:r>
-      <w:r>
-        <w:rPr>
-          <w:i/>
-        </w:rPr>
-        <w:t>Centradas en la Fe Católica</w:t>
-      </w:r>
-      <w:r>
-        <w:t xml:space="preserve"> (CFC)</w:t>
-      </w:r>
-    </w:p>
-    <w:p>
-      <w:pPr>
-        <w:pStyle w:val="Nmeros"/>
-      </w:pPr>
-      <w:r>
-        <w:t xml:space="preserve">Un paseo por los productos con </w:t>
-      </w:r>
-      <w:r>
-        <w:rPr>
-          <w:i/>
-        </w:rPr>
-        <w:t>Valores Presentes en la Cultura</w:t>
-      </w:r>
-      <w:r>
-        <w:t xml:space="preserve"> (VPC)</w:t>
-      </w:r>
-    </w:p>
-    <w:p>
-      <w:pPr>
-        <w:pStyle w:val="Dots"/>
-      </w:pPr>
-      <w:r>
-        <w:t xml:space="preserve">Los productos resultantes se mostrarán en lotes de hasta cuatro, un máximo de 5 lotes. Es decir que como máximo se muestran 20 productos, para no saturar al usuario. Para ver más productos dentro de esos 20, deberá descartar alguno poniéndole la opción </w:t>
-      </w:r>
-      <w:r>
-        <w:rPr>
-          <w:i/>
-        </w:rPr>
-        <w:t>No me interesa</w:t>
-      </w:r>
-      <w:r>
-        <w:t>.</w:t>
+        <w:t>click</w:t>
+      </w:r>
+      <w:r>
+        <w:t xml:space="preserve"> en ella, se ingresa el nombre del producto buscado.</w:t>
       </w:r>
     </w:p>
     <w:p>
       <w:pPr>
         <w:pStyle w:val="Ttulo2"/>
       </w:pPr>
-      <w:bookmarkStart w:id="67" w:name="_Toc106837182"/>
-      <w:r>
-        <w:t>Búsqueda por filtro</w:t>
+      <w:bookmarkStart w:id="67" w:name="_Toc106837184"/>
+      <w:r>
+        <w:t>Detalle de un Producto</w:t>
       </w:r>
       <w:bookmarkEnd w:id="67"/>
-    </w:p>
-    <w:p>
-      <w:pPr>
-        <w:pStyle w:val="Dots"/>
-      </w:pPr>
-      <w:r>
-        <w:t>En combinación con el punto anterior, se puede acotar la búsqueda usando filtros personalizados.</w:t>
-      </w:r>
-    </w:p>
-    <w:p>
-      <w:pPr>
-        <w:pStyle w:val="Dots"/>
-      </w:pPr>
-      <w:r>
-        <w:t>Esos filtros permiten acotar el resultado usando algún dato conocido del producto buscado.</w:t>
-      </w:r>
-    </w:p>
-    <w:p>
-      <w:pPr>
-        <w:pStyle w:val="Ttulo2"/>
-      </w:pPr>
-      <w:bookmarkStart w:id="68" w:name="_Toc106837183"/>
-      <w:r>
-        <w:t>Búsqueda por el Nombre</w:t>
-      </w:r>
-      <w:bookmarkEnd w:id="68"/>
-      <w:r>
-        <w:t xml:space="preserve"> </w:t>
-      </w:r>
-    </w:p>
-    <w:p>
-      <w:pPr>
-        <w:pStyle w:val="Dots"/>
-      </w:pPr>
-      <w:r>
-        <w:t>También se puede buscar por el nombre de una película, colección o capítulo.</w:t>
-      </w:r>
-    </w:p>
-    <w:p>
-      <w:pPr>
-        <w:pStyle w:val="Dots"/>
-      </w:pPr>
-      <w:r>
-        <w:t xml:space="preserve">Para eso, en el Header se encuentra la lupa. Haciendo </w:t>
-      </w:r>
-      <w:r>
-        <w:rPr>
-          <w:i/>
-        </w:rPr>
-        <w:t>click</w:t>
-      </w:r>
-      <w:r>
-        <w:t xml:space="preserve"> en ella, se ingresa el nombre del producto buscado.</w:t>
-      </w:r>
-    </w:p>
-    <w:p>
-      <w:pPr>
-        <w:pStyle w:val="Ttulo2"/>
-      </w:pPr>
-      <w:bookmarkStart w:id="69" w:name="_Toc106837184"/>
-      <w:r>
-        <w:t>Detalle de un Producto</w:t>
-      </w:r>
-      <w:bookmarkEnd w:id="69"/>
     </w:p>
     <w:p>
       <w:pPr>
@@ -19408,7 +19616,7 @@
             <w:rPr>
               <w:noProof/>
             </w:rPr>
-            <w:t>X-2</w:t>
+            <w:t>X-1</w:t>
           </w:r>
           <w:r>
             <w:fldChar w:fldCharType="end"/>
@@ -19421,7 +19629,7 @@
               <w:rPr>
                 <w:noProof/>
               </w:rPr>
-              <w:t>2</w:t>
+              <w:t>1</w:t>
             </w:r>
           </w:fldSimple>
         </w:p>
@@ -19544,7 +19752,7 @@
             <w:rPr>
               <w:noProof/>
             </w:rPr>
-            <w:t>XV-1</w:t>
+            <w:t>XVII-1</w:t>
           </w:r>
           <w:r>
             <w:fldChar w:fldCharType="end"/>
@@ -25335,7 +25543,7 @@
 </file>
 
 <file path=customXml/itemProps1.xml><?xml version="1.0" encoding="utf-8"?>
-<ds:datastoreItem xmlns:ds="http://schemas.openxmlformats.org/officeDocument/2006/customXml" ds:itemID="{6E6F8A86-215D-41AD-A6CA-32369CD11973}">
+<ds:datastoreItem xmlns:ds="http://schemas.openxmlformats.org/officeDocument/2006/customXml" ds:itemID="{2D88C409-82C6-47C1-B1D2-FEA0EA426F96}">
   <ds:schemaRefs>
     <ds:schemaRef ds:uri="http://schemas.openxmlformats.org/officeDocument/2006/bibliography"/>
   </ds:schemaRefs>

</xml_diff>